<commit_message>
A few refinements to Berry and resource conversion
</commit_message>
<xml_diff>
--- a/Trust English.docx
+++ b/Trust English.docx
@@ -234,7 +234,21 @@
         <w:rPr>
           <w:lang w:val="en-US"/>
         </w:rPr>
-        <w:t>, making the previous system secondary, similar to how barter systems evolved. If this does not happen naturally, it means I was wrong.</w:t>
+        <w:t xml:space="preserve">, making the previous system secondary, </w:t>
+      </w:r>
+      <w:proofErr w:type="gramStart"/>
+      <w:r>
+        <w:rPr>
+          <w:lang w:val="en-US"/>
+        </w:rPr>
+        <w:t>similar to</w:t>
+      </w:r>
+      <w:proofErr w:type="gramEnd"/>
+      <w:r>
+        <w:rPr>
+          <w:lang w:val="en-US"/>
+        </w:rPr>
+        <w:t xml:space="preserve"> how barter systems evolved. If this does not happen naturally, it means I was wrong.</w:t>
       </w:r>
     </w:p>
     <w:p>
@@ -323,8 +337,17 @@
           <w:rStyle w:val="Textoennegrita"/>
           <w:rFonts w:eastAsiaTheme="majorEastAsia"/>
         </w:rPr>
-        <w:t>Trust System</w:t>
-      </w:r>
+        <w:t xml:space="preserve">Trust </w:t>
+      </w:r>
+      <w:proofErr w:type="spellStart"/>
+      <w:r>
+        <w:rPr>
+          <w:rStyle w:val="Textoennegrita"/>
+          <w:rFonts w:eastAsiaTheme="majorEastAsia"/>
+        </w:rPr>
+        <w:t>System</w:t>
+      </w:r>
+      <w:proofErr w:type="spellEnd"/>
     </w:p>
     <w:p>
       <w:pPr>
@@ -394,13 +417,47 @@
           <w:numId w:val="186"/>
         </w:numPr>
       </w:pPr>
+      <w:proofErr w:type="spellStart"/>
       <w:r>
         <w:rPr>
           <w:rStyle w:val="Textoennegrita"/>
           <w:rFonts w:eastAsiaTheme="majorEastAsia"/>
         </w:rPr>
-        <w:t>Phases of Project Development</w:t>
-      </w:r>
+        <w:t>Phases</w:t>
+      </w:r>
+      <w:proofErr w:type="spellEnd"/>
+      <w:r>
+        <w:rPr>
+          <w:rStyle w:val="Textoennegrita"/>
+          <w:rFonts w:eastAsiaTheme="majorEastAsia"/>
+        </w:rPr>
+        <w:t xml:space="preserve"> </w:t>
+      </w:r>
+      <w:proofErr w:type="spellStart"/>
+      <w:r>
+        <w:rPr>
+          <w:rStyle w:val="Textoennegrita"/>
+          <w:rFonts w:eastAsiaTheme="majorEastAsia"/>
+        </w:rPr>
+        <w:t>of</w:t>
+      </w:r>
+      <w:proofErr w:type="spellEnd"/>
+      <w:r>
+        <w:rPr>
+          <w:rStyle w:val="Textoennegrita"/>
+          <w:rFonts w:eastAsiaTheme="majorEastAsia"/>
+        </w:rPr>
+        <w:t xml:space="preserve"> Project </w:t>
+      </w:r>
+      <w:proofErr w:type="spellStart"/>
+      <w:r>
+        <w:rPr>
+          <w:rStyle w:val="Textoennegrita"/>
+          <w:rFonts w:eastAsiaTheme="majorEastAsia"/>
+        </w:rPr>
+        <w:t>Development</w:t>
+      </w:r>
+      <w:proofErr w:type="spellEnd"/>
     </w:p>
     <w:p>
       <w:pPr>
@@ -570,13 +627,47 @@
           <w:numId w:val="186"/>
         </w:numPr>
       </w:pPr>
+      <w:proofErr w:type="spellStart"/>
       <w:r>
         <w:rPr>
           <w:rStyle w:val="Textoennegrita"/>
           <w:rFonts w:eastAsiaTheme="majorEastAsia"/>
         </w:rPr>
-        <w:t>Independent Investigation Phase</w:t>
-      </w:r>
+        <w:t>Independent</w:t>
+      </w:r>
+      <w:proofErr w:type="spellEnd"/>
+      <w:r>
+        <w:rPr>
+          <w:rStyle w:val="Textoennegrita"/>
+          <w:rFonts w:eastAsiaTheme="majorEastAsia"/>
+        </w:rPr>
+        <w:t xml:space="preserve"> </w:t>
+      </w:r>
+      <w:proofErr w:type="spellStart"/>
+      <w:r>
+        <w:rPr>
+          <w:rStyle w:val="Textoennegrita"/>
+          <w:rFonts w:eastAsiaTheme="majorEastAsia"/>
+        </w:rPr>
+        <w:t>Investigation</w:t>
+      </w:r>
+      <w:proofErr w:type="spellEnd"/>
+      <w:r>
+        <w:rPr>
+          <w:rStyle w:val="Textoennegrita"/>
+          <w:rFonts w:eastAsiaTheme="majorEastAsia"/>
+        </w:rPr>
+        <w:t xml:space="preserve"> </w:t>
+      </w:r>
+      <w:proofErr w:type="spellStart"/>
+      <w:r>
+        <w:rPr>
+          <w:rStyle w:val="Textoennegrita"/>
+          <w:rFonts w:eastAsiaTheme="majorEastAsia"/>
+        </w:rPr>
+        <w:t>Phase</w:t>
+      </w:r>
+      <w:proofErr w:type="spellEnd"/>
     </w:p>
     <w:p>
       <w:pPr>
@@ -651,8 +742,17 @@
           <w:rStyle w:val="Textoennegrita"/>
           <w:rFonts w:eastAsiaTheme="majorEastAsia"/>
         </w:rPr>
-        <w:t>Berry Currency</w:t>
-      </w:r>
+        <w:t xml:space="preserve">Berry </w:t>
+      </w:r>
+      <w:proofErr w:type="spellStart"/>
+      <w:r>
+        <w:rPr>
+          <w:rStyle w:val="Textoennegrita"/>
+          <w:rFonts w:eastAsiaTheme="majorEastAsia"/>
+        </w:rPr>
+        <w:t>Currency</w:t>
+      </w:r>
+      <w:proofErr w:type="spellEnd"/>
     </w:p>
     <w:p>
       <w:pPr>
@@ -731,13 +831,47 @@
           <w:numId w:val="186"/>
         </w:numPr>
       </w:pPr>
+      <w:proofErr w:type="spellStart"/>
       <w:r>
         <w:rPr>
           <w:rStyle w:val="Textoennegrita"/>
           <w:rFonts w:eastAsiaTheme="majorEastAsia"/>
         </w:rPr>
-        <w:t>User Participation and Evaluation</w:t>
-      </w:r>
+        <w:t>User</w:t>
+      </w:r>
+      <w:proofErr w:type="spellEnd"/>
+      <w:r>
+        <w:rPr>
+          <w:rStyle w:val="Textoennegrita"/>
+          <w:rFonts w:eastAsiaTheme="majorEastAsia"/>
+        </w:rPr>
+        <w:t xml:space="preserve"> </w:t>
+      </w:r>
+      <w:proofErr w:type="spellStart"/>
+      <w:r>
+        <w:rPr>
+          <w:rStyle w:val="Textoennegrita"/>
+          <w:rFonts w:eastAsiaTheme="majorEastAsia"/>
+        </w:rPr>
+        <w:t>Participation</w:t>
+      </w:r>
+      <w:proofErr w:type="spellEnd"/>
+      <w:r>
+        <w:rPr>
+          <w:rStyle w:val="Textoennegrita"/>
+          <w:rFonts w:eastAsiaTheme="majorEastAsia"/>
+        </w:rPr>
+        <w:t xml:space="preserve"> and </w:t>
+      </w:r>
+      <w:proofErr w:type="spellStart"/>
+      <w:r>
+        <w:rPr>
+          <w:rStyle w:val="Textoennegrita"/>
+          <w:rFonts w:eastAsiaTheme="majorEastAsia"/>
+        </w:rPr>
+        <w:t>Evaluation</w:t>
+      </w:r>
+      <w:proofErr w:type="spellEnd"/>
     </w:p>
     <w:p>
       <w:pPr>
@@ -814,13 +948,47 @@
           <w:numId w:val="186"/>
         </w:numPr>
       </w:pPr>
+      <w:proofErr w:type="spellStart"/>
       <w:r>
         <w:rPr>
           <w:rStyle w:val="Textoennegrita"/>
           <w:rFonts w:eastAsiaTheme="majorEastAsia"/>
         </w:rPr>
-        <w:t>Team Selection and Mediation</w:t>
-      </w:r>
+        <w:t>Team</w:t>
+      </w:r>
+      <w:proofErr w:type="spellEnd"/>
+      <w:r>
+        <w:rPr>
+          <w:rStyle w:val="Textoennegrita"/>
+          <w:rFonts w:eastAsiaTheme="majorEastAsia"/>
+        </w:rPr>
+        <w:t xml:space="preserve"> </w:t>
+      </w:r>
+      <w:proofErr w:type="spellStart"/>
+      <w:r>
+        <w:rPr>
+          <w:rStyle w:val="Textoennegrita"/>
+          <w:rFonts w:eastAsiaTheme="majorEastAsia"/>
+        </w:rPr>
+        <w:t>Selection</w:t>
+      </w:r>
+      <w:proofErr w:type="spellEnd"/>
+      <w:r>
+        <w:rPr>
+          <w:rStyle w:val="Textoennegrita"/>
+          <w:rFonts w:eastAsiaTheme="majorEastAsia"/>
+        </w:rPr>
+        <w:t xml:space="preserve"> and </w:t>
+      </w:r>
+      <w:proofErr w:type="spellStart"/>
+      <w:r>
+        <w:rPr>
+          <w:rStyle w:val="Textoennegrita"/>
+          <w:rFonts w:eastAsiaTheme="majorEastAsia"/>
+        </w:rPr>
+        <w:t>Mediation</w:t>
+      </w:r>
+      <w:proofErr w:type="spellEnd"/>
     </w:p>
     <w:p>
       <w:pPr>
@@ -902,13 +1070,31 @@
           <w:numId w:val="186"/>
         </w:numPr>
       </w:pPr>
+      <w:proofErr w:type="spellStart"/>
       <w:r>
         <w:rPr>
           <w:rStyle w:val="Textoennegrita"/>
           <w:rFonts w:eastAsiaTheme="majorEastAsia"/>
         </w:rPr>
-        <w:t>Improvement and Automation</w:t>
-      </w:r>
+        <w:t>Improvement</w:t>
+      </w:r>
+      <w:proofErr w:type="spellEnd"/>
+      <w:r>
+        <w:rPr>
+          <w:rStyle w:val="Textoennegrita"/>
+          <w:rFonts w:eastAsiaTheme="majorEastAsia"/>
+        </w:rPr>
+        <w:t xml:space="preserve"> and </w:t>
+      </w:r>
+      <w:proofErr w:type="spellStart"/>
+      <w:r>
+        <w:rPr>
+          <w:rStyle w:val="Textoennegrita"/>
+          <w:rFonts w:eastAsiaTheme="majorEastAsia"/>
+        </w:rPr>
+        <w:t>Automation</w:t>
+      </w:r>
+      <w:proofErr w:type="spellEnd"/>
     </w:p>
     <w:p>
       <w:pPr>
@@ -963,8 +1149,17 @@
           <w:rStyle w:val="Textoennegrita"/>
           <w:rFonts w:eastAsiaTheme="majorEastAsia"/>
         </w:rPr>
-        <w:t>Mental Health</w:t>
-      </w:r>
+        <w:t xml:space="preserve">Mental </w:t>
+      </w:r>
+      <w:proofErr w:type="spellStart"/>
+      <w:r>
+        <w:rPr>
+          <w:rStyle w:val="Textoennegrita"/>
+          <w:rFonts w:eastAsiaTheme="majorEastAsia"/>
+        </w:rPr>
+        <w:t>Health</w:t>
+      </w:r>
+      <w:proofErr w:type="spellEnd"/>
     </w:p>
     <w:p>
       <w:pPr>
@@ -1015,7 +1210,21 @@
         <w:rPr>
           <w:lang w:val="en-US"/>
         </w:rPr>
-        <w:t>The system is designed to be open-source, allowing anyone to use it as a foundation to create their own version. It is also recursive, meaning it can finance and develop itself through the same processes it applies to other projects. This adaptability ensures the system can evolve based on user feedback and changing societal needs.</w:t>
+        <w:t xml:space="preserve">The system is designed to be </w:t>
+      </w:r>
+      <w:proofErr w:type="gramStart"/>
+      <w:r>
+        <w:rPr>
+          <w:lang w:val="en-US"/>
+        </w:rPr>
+        <w:t>open-source</w:t>
+      </w:r>
+      <w:proofErr w:type="gramEnd"/>
+      <w:r>
+        <w:rPr>
+          <w:lang w:val="en-US"/>
+        </w:rPr>
+        <w:t>, allowing anyone to use it as a foundation to create their own version. It is also recursive, meaning it can finance and develop itself through the same processes it applies to other projects. This adaptability ensures the system can evolve based on user feedback and changing societal needs.</w:t>
       </w:r>
     </w:p>
     <w:p>
@@ -1151,7 +1360,15 @@
         <w:t>Scalability</w:t>
       </w:r>
       <w:r>
-        <w:t>: Ensuring the system can handle a large number of transactions and participants.</w:t>
+        <w:t xml:space="preserve">: Ensuring the system can handle </w:t>
+      </w:r>
+      <w:proofErr w:type="gramStart"/>
+      <w:r>
+        <w:t>a large number of</w:t>
+      </w:r>
+      <w:proofErr w:type="gramEnd"/>
+      <w:r>
+        <w:t xml:space="preserve"> transactions and participants.</w:t>
       </w:r>
     </w:p>
     <w:p>
@@ -1588,7 +1805,21 @@
         <w:rPr>
           <w:lang w:val="en-US"/>
         </w:rPr>
-        <w:t>I will explain the important factors and risks in each part of the system. My goal is to help people gravitate towards the most balanced versions that respond to the needs of their sector. This is similar to online competitive games, where various systems exchange skills and resources. No game is abandoned faster than one that is unbalanced or unfair, and no one detects these flaws better than its players.</w:t>
+        <w:t xml:space="preserve">I will explain the important factors and risks in each part of the system. My goal is to help people gravitate towards the most balanced versions that respond to the needs of their sector. This is </w:t>
+      </w:r>
+      <w:proofErr w:type="gramStart"/>
+      <w:r>
+        <w:rPr>
+          <w:lang w:val="en-US"/>
+        </w:rPr>
+        <w:t>similar to</w:t>
+      </w:r>
+      <w:proofErr w:type="gramEnd"/>
+      <w:r>
+        <w:rPr>
+          <w:lang w:val="en-US"/>
+        </w:rPr>
+        <w:t xml:space="preserve"> online competitive games, where various systems exchange skills and resources. No game is abandoned faster than one that is unbalanced or unfair, and no one detects these flaws better than its players.</w:t>
       </w:r>
     </w:p>
     <w:p>
@@ -4312,7 +4543,21 @@
         <w:rPr>
           <w:lang w:val="en-US"/>
         </w:rPr>
-        <w:t>The system is configurable, allowing voting on specific needs. Each proposed change must include an attached proposal that will be voted on within a period of time.</w:t>
+        <w:t xml:space="preserve">The system is configurable, allowing voting on specific needs. Each proposed change must include an attached proposal that will be voted on within </w:t>
+      </w:r>
+      <w:proofErr w:type="gramStart"/>
+      <w:r>
+        <w:rPr>
+          <w:lang w:val="en-US"/>
+        </w:rPr>
+        <w:t>a period of time</w:t>
+      </w:r>
+      <w:proofErr w:type="gramEnd"/>
+      <w:r>
+        <w:rPr>
+          <w:lang w:val="en-US"/>
+        </w:rPr>
+        <w:t>.</w:t>
       </w:r>
     </w:p>
     <w:p>
@@ -4699,161 +4944,299 @@
           <w:lang w:val="es-CL"/>
         </w:rPr>
       </w:pPr>
+      <w:proofErr w:type="spellStart"/>
       <w:r>
         <w:rPr>
           <w:b/>
           <w:bCs/>
           <w:lang w:val="es-CL"/>
         </w:rPr>
-        <w:t>Difficulty Factor:</w:t>
-      </w:r>
-    </w:p>
-    <w:p>
-      <w:pPr>
-        <w:numPr>
-          <w:ilvl w:val="0"/>
-          <w:numId w:val="204"/>
-        </w:numPr>
-      </w:pPr>
-      <w:r>
-        <w:t>This factor is a modifier assigned to a solution or project based on its complexity.</w:t>
-      </w:r>
-    </w:p>
-    <w:p>
-      <w:pPr>
-        <w:numPr>
-          <w:ilvl w:val="0"/>
-          <w:numId w:val="204"/>
-        </w:numPr>
-      </w:pPr>
-      <w:r>
-        <w:t>It takes into account failed attempts, the time the project has been without a solution, the level of Need expressed by those affected, expert opinions, and the availability of suitable professionals in the area, prioritizing disadvantaged sectors with complex problems.</w:t>
-      </w:r>
-    </w:p>
-    <w:p>
-      <w:pPr>
-        <w:rPr>
-          <w:b/>
-          <w:bCs/>
-        </w:rPr>
-      </w:pPr>
-    </w:p>
-    <w:p>
-      <w:pPr>
+        <w:t>Difficulty</w:t>
+      </w:r>
+      <w:proofErr w:type="spellEnd"/>
+      <w:r>
         <w:rPr>
           <w:b/>
           <w:bCs/>
           <w:lang w:val="es-CL"/>
         </w:rPr>
-      </w:pPr>
-      <w:r>
+        <w:t xml:space="preserve"> Factor:</w:t>
+      </w:r>
+    </w:p>
+    <w:p>
+      <w:pPr>
+        <w:numPr>
+          <w:ilvl w:val="0"/>
+          <w:numId w:val="204"/>
+        </w:numPr>
+      </w:pPr>
+      <w:r>
+        <w:t>This factor is a modifier assigned to a solution or project based on its complexity.</w:t>
+      </w:r>
+    </w:p>
+    <w:p>
+      <w:pPr>
+        <w:numPr>
+          <w:ilvl w:val="0"/>
+          <w:numId w:val="204"/>
+        </w:numPr>
+      </w:pPr>
+      <w:r>
+        <w:t xml:space="preserve">It </w:t>
+      </w:r>
+      <w:proofErr w:type="gramStart"/>
+      <w:r>
+        <w:t>takes into account</w:t>
+      </w:r>
+      <w:proofErr w:type="gramEnd"/>
+      <w:r>
+        <w:t xml:space="preserve"> failed attempts, the time the project has been without a solution, the level of Need expressed by those affected, expert opinions, and the availability of suitable professionals in the area, prioritizing disadvantaged sectors with complex problems.</w:t>
+      </w:r>
+    </w:p>
+    <w:p>
+      <w:pPr>
+        <w:rPr>
+          <w:b/>
+          <w:bCs/>
+        </w:rPr>
+      </w:pPr>
+    </w:p>
+    <w:p>
+      <w:pPr>
         <w:rPr>
           <w:b/>
           <w:bCs/>
           <w:lang w:val="es-CL"/>
         </w:rPr>
-        <w:t>Bonuses:</w:t>
-      </w:r>
-    </w:p>
-    <w:p>
-      <w:pPr>
-        <w:numPr>
-          <w:ilvl w:val="0"/>
-          <w:numId w:val="205"/>
-        </w:numPr>
-      </w:pPr>
-      <w:r>
-        <w:t>Bonuses are defined by vote and applied to projects based on characteristics such as being maintainable, self-sustainable, decentralized, modular, or ecological.</w:t>
-      </w:r>
-    </w:p>
-    <w:p>
-      <w:pPr>
-        <w:numPr>
-          <w:ilvl w:val="0"/>
-          <w:numId w:val="205"/>
-        </w:numPr>
-        <w:rPr>
-          <w:lang w:val="es-CL"/>
-        </w:rPr>
-      </w:pPr>
-      <w:r>
-        <w:t xml:space="preserve">Proposed bonuses can be suggested by anyone and are subject to a vote, with only the votes surpassing a cutoff percentage contributing to their implementation. </w:t>
-      </w:r>
-      <w:r>
-        <w:rPr>
-          <w:lang w:val="es-CL"/>
-        </w:rPr>
-        <w:t>The bonus level depends on the Voting Level.</w:t>
-      </w:r>
-    </w:p>
-    <w:p>
-      <w:pPr>
-        <w:rPr>
-          <w:b/>
-          <w:bCs/>
-        </w:rPr>
-      </w:pPr>
-    </w:p>
-    <w:p>
-      <w:pPr>
-        <w:rPr>
-          <w:b/>
-          <w:bCs/>
-        </w:rPr>
-      </w:pPr>
-      <w:r>
-        <w:rPr>
-          <w:b/>
-          <w:bCs/>
-        </w:rPr>
-        <w:t>Level Advancement and Salary Increase:</w:t>
-      </w:r>
-    </w:p>
-    <w:p>
-      <w:pPr>
-        <w:numPr>
-          <w:ilvl w:val="0"/>
-          <w:numId w:val="206"/>
-        </w:numPr>
-      </w:pPr>
-      <w:r>
-        <w:t>The XP required to increase a Level and the corresponding salary increase are percentage-based and determined by vote.</w:t>
-      </w:r>
-    </w:p>
-    <w:p>
-      <w:pPr>
-        <w:numPr>
-          <w:ilvl w:val="0"/>
-          <w:numId w:val="206"/>
-        </w:numPr>
-      </w:pPr>
-      <w:r>
-        <w:t>For example, reaching a new level might require 30% more XP than the previous one, resulting in a 20% increase in monthly salary.</w:t>
-      </w:r>
-    </w:p>
-    <w:p>
-      <w:pPr>
-        <w:rPr>
-          <w:b/>
-          <w:bCs/>
-        </w:rPr>
-      </w:pPr>
-    </w:p>
-    <w:p>
-      <w:pPr>
+      </w:pPr>
+      <w:proofErr w:type="spellStart"/>
+      <w:r>
         <w:rPr>
           <w:b/>
           <w:bCs/>
           <w:lang w:val="es-CL"/>
         </w:rPr>
-      </w:pPr>
+        <w:t>Bonuses</w:t>
+      </w:r>
+      <w:proofErr w:type="spellEnd"/>
       <w:r>
         <w:rPr>
           <w:b/>
           <w:bCs/>
           <w:lang w:val="es-CL"/>
         </w:rPr>
-        <w:t>Vacation Time and XP:</w:t>
+        <w:t>:</w:t>
+      </w:r>
+    </w:p>
+    <w:p>
+      <w:pPr>
+        <w:numPr>
+          <w:ilvl w:val="0"/>
+          <w:numId w:val="205"/>
+        </w:numPr>
+      </w:pPr>
+      <w:r>
+        <w:t>Bonuses are defined by vote and applied to projects based on characteristics such as being maintainable, self-sustainable, decentralized, modular, or ecological.</w:t>
+      </w:r>
+    </w:p>
+    <w:p>
+      <w:pPr>
+        <w:numPr>
+          <w:ilvl w:val="0"/>
+          <w:numId w:val="205"/>
+        </w:numPr>
+        <w:rPr>
+          <w:lang w:val="es-CL"/>
+        </w:rPr>
+      </w:pPr>
+      <w:r>
+        <w:t xml:space="preserve">Proposed bonuses can be suggested by anyone and are subject to a vote, with only the votes surpassing a cutoff percentage contributing to their implementation. </w:t>
+      </w:r>
+      <w:proofErr w:type="spellStart"/>
+      <w:r>
+        <w:rPr>
+          <w:lang w:val="es-CL"/>
+        </w:rPr>
+        <w:t>The</w:t>
+      </w:r>
+      <w:proofErr w:type="spellEnd"/>
+      <w:r>
+        <w:rPr>
+          <w:lang w:val="es-CL"/>
+        </w:rPr>
+        <w:t xml:space="preserve"> bonus </w:t>
+      </w:r>
+      <w:proofErr w:type="spellStart"/>
+      <w:r>
+        <w:rPr>
+          <w:lang w:val="es-CL"/>
+        </w:rPr>
+        <w:t>level</w:t>
+      </w:r>
+      <w:proofErr w:type="spellEnd"/>
+      <w:r>
+        <w:rPr>
+          <w:lang w:val="es-CL"/>
+        </w:rPr>
+        <w:t xml:space="preserve"> </w:t>
+      </w:r>
+      <w:proofErr w:type="spellStart"/>
+      <w:r>
+        <w:rPr>
+          <w:lang w:val="es-CL"/>
+        </w:rPr>
+        <w:t>depends</w:t>
+      </w:r>
+      <w:proofErr w:type="spellEnd"/>
+      <w:r>
+        <w:rPr>
+          <w:lang w:val="es-CL"/>
+        </w:rPr>
+        <w:t xml:space="preserve"> </w:t>
+      </w:r>
+      <w:proofErr w:type="spellStart"/>
+      <w:r>
+        <w:rPr>
+          <w:lang w:val="es-CL"/>
+        </w:rPr>
+        <w:t>on</w:t>
+      </w:r>
+      <w:proofErr w:type="spellEnd"/>
+      <w:r>
+        <w:rPr>
+          <w:lang w:val="es-CL"/>
+        </w:rPr>
+        <w:t xml:space="preserve"> </w:t>
+      </w:r>
+      <w:proofErr w:type="spellStart"/>
+      <w:r>
+        <w:rPr>
+          <w:lang w:val="es-CL"/>
+        </w:rPr>
+        <w:t>the</w:t>
+      </w:r>
+      <w:proofErr w:type="spellEnd"/>
+      <w:r>
+        <w:rPr>
+          <w:lang w:val="es-CL"/>
+        </w:rPr>
+        <w:t xml:space="preserve"> </w:t>
+      </w:r>
+      <w:proofErr w:type="spellStart"/>
+      <w:r>
+        <w:rPr>
+          <w:lang w:val="es-CL"/>
+        </w:rPr>
+        <w:t>Voting</w:t>
+      </w:r>
+      <w:proofErr w:type="spellEnd"/>
+      <w:r>
+        <w:rPr>
+          <w:lang w:val="es-CL"/>
+        </w:rPr>
+        <w:t xml:space="preserve"> </w:t>
+      </w:r>
+      <w:proofErr w:type="spellStart"/>
+      <w:r>
+        <w:rPr>
+          <w:lang w:val="es-CL"/>
+        </w:rPr>
+        <w:t>Level</w:t>
+      </w:r>
+      <w:proofErr w:type="spellEnd"/>
+      <w:r>
+        <w:rPr>
+          <w:lang w:val="es-CL"/>
+        </w:rPr>
+        <w:t>.</w:t>
+      </w:r>
+    </w:p>
+    <w:p>
+      <w:pPr>
+        <w:rPr>
+          <w:b/>
+          <w:bCs/>
+        </w:rPr>
+      </w:pPr>
+    </w:p>
+    <w:p>
+      <w:pPr>
+        <w:rPr>
+          <w:b/>
+          <w:bCs/>
+        </w:rPr>
+      </w:pPr>
+      <w:r>
+        <w:rPr>
+          <w:b/>
+          <w:bCs/>
+        </w:rPr>
+        <w:t>Level Advancement and Salary Increase:</w:t>
+      </w:r>
+    </w:p>
+    <w:p>
+      <w:pPr>
+        <w:numPr>
+          <w:ilvl w:val="0"/>
+          <w:numId w:val="206"/>
+        </w:numPr>
+      </w:pPr>
+      <w:r>
+        <w:t xml:space="preserve">The XP required to increase a </w:t>
+      </w:r>
+      <w:proofErr w:type="gramStart"/>
+      <w:r>
+        <w:t>Level</w:t>
+      </w:r>
+      <w:proofErr w:type="gramEnd"/>
+      <w:r>
+        <w:t xml:space="preserve"> and the corresponding salary increase are percentage-based and determined by vote.</w:t>
+      </w:r>
+    </w:p>
+    <w:p>
+      <w:pPr>
+        <w:numPr>
+          <w:ilvl w:val="0"/>
+          <w:numId w:val="206"/>
+        </w:numPr>
+      </w:pPr>
+      <w:r>
+        <w:t>For example, reaching a new level might require 30% more XP than the previous one, resulting in a 20% increase in monthly salary.</w:t>
+      </w:r>
+    </w:p>
+    <w:p>
+      <w:pPr>
+        <w:rPr>
+          <w:b/>
+          <w:bCs/>
+        </w:rPr>
+      </w:pPr>
+    </w:p>
+    <w:p>
+      <w:pPr>
+        <w:rPr>
+          <w:b/>
+          <w:bCs/>
+          <w:lang w:val="es-CL"/>
+        </w:rPr>
+      </w:pPr>
+      <w:proofErr w:type="spellStart"/>
+      <w:r>
+        <w:rPr>
+          <w:b/>
+          <w:bCs/>
+          <w:lang w:val="es-CL"/>
+        </w:rPr>
+        <w:t>Vacation</w:t>
+      </w:r>
+      <w:proofErr w:type="spellEnd"/>
+      <w:r>
+        <w:rPr>
+          <w:b/>
+          <w:bCs/>
+          <w:lang w:val="es-CL"/>
+        </w:rPr>
+        <w:t xml:space="preserve"> Time and XP:</w:t>
       </w:r>
     </w:p>
     <w:p>
@@ -4977,7 +5360,15 @@
         </w:numPr>
       </w:pPr>
       <w:r>
-        <w:t>The system encourages users to take sufficient rest without penalizing their progress, as long as they remain within the expert-advised limits on vacation time.</w:t>
+        <w:t xml:space="preserve">The system encourages users to take sufficient rest without penalizing their progress, </w:t>
+      </w:r>
+      <w:proofErr w:type="gramStart"/>
+      <w:r>
+        <w:t>as long as</w:t>
+      </w:r>
+      <w:proofErr w:type="gramEnd"/>
+      <w:r>
+        <w:t xml:space="preserve"> they remain within the expert-advised limits on vacation time.</w:t>
       </w:r>
     </w:p>
     <w:p/>
@@ -5079,10 +5470,23 @@
         <w:spacing w:before="100" w:beforeAutospacing="1" w:after="100" w:afterAutospacing="1"/>
       </w:pPr>
       <w:r>
-        <w:t>Uses the proof of stake</w:t>
-      </w:r>
-      <w:r>
-        <w:t>(PoS)</w:t>
+        <w:t xml:space="preserve">Uses the proof of </w:t>
+      </w:r>
+      <w:proofErr w:type="gramStart"/>
+      <w:r>
+        <w:t>stake</w:t>
+      </w:r>
+      <w:r>
+        <w:t>(</w:t>
+      </w:r>
+      <w:proofErr w:type="spellStart"/>
+      <w:proofErr w:type="gramEnd"/>
+      <w:r>
+        <w:t>PoS</w:t>
+      </w:r>
+      <w:proofErr w:type="spellEnd"/>
+      <w:r>
+        <w:t>)</w:t>
       </w:r>
       <w:r>
         <w:t xml:space="preserve"> blockchain method for being</w:t>
@@ -7879,7 +8283,21 @@
         <w:rPr>
           <w:lang w:val="en-US"/>
         </w:rPr>
-        <w:t>To address this, I propose that projects using the least amount of materials receive the remaining Berries as a bonus, leftover from the estimate given in the development phase. This requires Turtle to sell materials in an open market, with projects trading assigned Berries for materials. This integration with the current system allows purchasing from it instead of Turtle directly</w:t>
+        <w:t xml:space="preserve">To address this, I propose that projects using the least </w:t>
+      </w:r>
+      <w:proofErr w:type="gramStart"/>
+      <w:r>
+        <w:rPr>
+          <w:lang w:val="en-US"/>
+        </w:rPr>
+        <w:t>amount</w:t>
+      </w:r>
+      <w:proofErr w:type="gramEnd"/>
+      <w:r>
+        <w:rPr>
+          <w:lang w:val="en-US"/>
+        </w:rPr>
+        <w:t xml:space="preserve"> of materials receive the remaining Berries as a bonus, leftover from the estimate given in the development phase. This requires Turtle to sell materials in an open market, with projects trading assigned Berries for materials. This integration with the current system allows purchasing from it instead of Turtle directly</w:t>
       </w:r>
       <w:r>
         <w:rPr>
@@ -8030,11 +8448,19 @@
           <w:lang w:val="en-US"/>
         </w:rPr>
       </w:pPr>
-      <w:r>
-        <w:rPr>
-          <w:lang w:val="en-US"/>
-        </w:rPr>
-        <w:t>In the event that a project needs more Berries than initially allocated, it can send an alert to the people who voted for it, requesting additional votes to reach the required number of Berries. This ensures that critical projects can secure the necessary resources without being stalled due to initial underfunding.</w:t>
+      <w:proofErr w:type="gramStart"/>
+      <w:r>
+        <w:rPr>
+          <w:lang w:val="en-US"/>
+        </w:rPr>
+        <w:t>In the event that</w:t>
+      </w:r>
+      <w:proofErr w:type="gramEnd"/>
+      <w:r>
+        <w:rPr>
+          <w:lang w:val="en-US"/>
+        </w:rPr>
+        <w:t xml:space="preserve"> a project needs more Berries than initially allocated, it can send an alert to the people who voted for it, requesting additional votes to reach the required number of Berries. This ensures that critical projects can secure the necessary resources without being stalled due to initial underfunding.</w:t>
       </w:r>
     </w:p>
     <w:p>
@@ -8191,12 +8617,21 @@
           <w:bCs/>
         </w:rPr>
       </w:pPr>
+      <w:proofErr w:type="spellStart"/>
       <w:r>
         <w:rPr>
           <w:b/>
           <w:bCs/>
         </w:rPr>
-        <w:t>Cons:</w:t>
+        <w:t>Cons</w:t>
+      </w:r>
+      <w:proofErr w:type="spellEnd"/>
+      <w:r>
+        <w:rPr>
+          <w:b/>
+          <w:bCs/>
+        </w:rPr>
+        <w:t>:</w:t>
       </w:r>
     </w:p>
     <w:p>
@@ -8311,13 +8746,31 @@
           <w:bCs/>
         </w:rPr>
       </w:pPr>
+      <w:proofErr w:type="spellStart"/>
       <w:r>
         <w:rPr>
           <w:b/>
           <w:bCs/>
         </w:rPr>
-        <w:t>Implementation Considerations</w:t>
-      </w:r>
+        <w:t>Implementation</w:t>
+      </w:r>
+      <w:proofErr w:type="spellEnd"/>
+      <w:r>
+        <w:rPr>
+          <w:b/>
+          <w:bCs/>
+        </w:rPr>
+        <w:t xml:space="preserve"> </w:t>
+      </w:r>
+      <w:proofErr w:type="spellStart"/>
+      <w:r>
+        <w:rPr>
+          <w:b/>
+          <w:bCs/>
+        </w:rPr>
+        <w:t>Considerations</w:t>
+      </w:r>
+      <w:proofErr w:type="spellEnd"/>
     </w:p>
     <w:p>
       <w:pPr>
@@ -8563,6 +9016,7 @@
           <w:lang w:val="es-CL"/>
         </w:rPr>
       </w:pPr>
+      <w:proofErr w:type="spellStart"/>
       <w:r>
         <w:rPr>
           <w:b/>
@@ -8571,8 +9025,53 @@
           <w:szCs w:val="28"/>
           <w:lang w:val="es-CL"/>
         </w:rPr>
-        <w:t>Factors in Calculating Labor Value</w:t>
-      </w:r>
+        <w:t>Factors</w:t>
+      </w:r>
+      <w:proofErr w:type="spellEnd"/>
+      <w:r>
+        <w:rPr>
+          <w:b/>
+          <w:bCs/>
+          <w:sz w:val="28"/>
+          <w:szCs w:val="28"/>
+          <w:lang w:val="es-CL"/>
+        </w:rPr>
+        <w:t xml:space="preserve"> in </w:t>
+      </w:r>
+      <w:proofErr w:type="spellStart"/>
+      <w:r>
+        <w:rPr>
+          <w:b/>
+          <w:bCs/>
+          <w:sz w:val="28"/>
+          <w:szCs w:val="28"/>
+          <w:lang w:val="es-CL"/>
+        </w:rPr>
+        <w:t>Calculating</w:t>
+      </w:r>
+      <w:proofErr w:type="spellEnd"/>
+      <w:r>
+        <w:rPr>
+          <w:b/>
+          <w:bCs/>
+          <w:sz w:val="28"/>
+          <w:szCs w:val="28"/>
+          <w:lang w:val="es-CL"/>
+        </w:rPr>
+        <w:t xml:space="preserve"> Labor </w:t>
+      </w:r>
+      <w:proofErr w:type="spellStart"/>
+      <w:r>
+        <w:rPr>
+          <w:b/>
+          <w:bCs/>
+          <w:sz w:val="28"/>
+          <w:szCs w:val="28"/>
+          <w:lang w:val="es-CL"/>
+        </w:rPr>
+        <w:t>Value</w:t>
+      </w:r>
+      <w:proofErr w:type="spellEnd"/>
     </w:p>
     <w:p>
       <w:pPr>
@@ -9156,7 +9655,33 @@
         <w:rPr>
           <w:lang w:val="en-US"/>
         </w:rPr>
-        <w:t>For other resources not considered vital, the system purchases them from the open market as needed for projects addressing Necessities. This ensures that non-vital resources are still available for essential projects without requiring long-term ownership.</w:t>
+        <w:t>For other resources not considered vital, the system purchases them from the open market as needed for projects addressing Necessities</w:t>
+      </w:r>
+      <w:r>
+        <w:rPr>
+          <w:lang w:val="en-US"/>
+        </w:rPr>
+        <w:t xml:space="preserve">, the </w:t>
+      </w:r>
+      <w:proofErr w:type="gramStart"/>
+      <w:r>
+        <w:rPr>
+          <w:lang w:val="en-US"/>
+        </w:rPr>
+        <w:t>amount</w:t>
+      </w:r>
+      <w:proofErr w:type="gramEnd"/>
+      <w:r>
+        <w:rPr>
+          <w:lang w:val="en-US"/>
+        </w:rPr>
+        <w:t xml:space="preserve"> of Berries available for purchasing resources is a direct conversion from the votes, in a one to one basis, this “value of a vote” can be changed according to market forces</w:t>
+      </w:r>
+      <w:r>
+        <w:rPr>
+          <w:lang w:val="en-US"/>
+        </w:rPr>
+        <w:t>. This ensures that non-vital resources are still available for essential projects without requiring long-term ownership.</w:t>
       </w:r>
     </w:p>
     <w:p>
@@ -9266,147 +9791,8 @@
         <w:rPr>
           <w:lang w:val="en-US"/>
         </w:rPr>
+        <w:lastRenderedPageBreak/>
         <w:t>All voting outcomes and resource allocations are transparent, ensuring that decisions are fair and equitable.</w:t>
-      </w:r>
-    </w:p>
-    <w:p>
-      <w:pPr>
-        <w:pStyle w:val="NormalWeb"/>
-        <w:rPr>
-          <w:b/>
-          <w:bCs/>
-          <w:lang w:val="en-US"/>
-        </w:rPr>
-      </w:pPr>
-      <w:r>
-        <w:rPr>
-          <w:rFonts w:eastAsiaTheme="majorEastAsia"/>
-          <w:b/>
-          <w:bCs/>
-          <w:lang w:val="en-US"/>
-        </w:rPr>
-        <w:lastRenderedPageBreak/>
-        <w:t>8. Dynamic and Hybrid Resource Classification</w:t>
-      </w:r>
-      <w:r>
-        <w:rPr>
-          <w:b/>
-          <w:bCs/>
-          <w:lang w:val="en-US"/>
-        </w:rPr>
-        <w:t>:</w:t>
-      </w:r>
-    </w:p>
-    <w:p>
-      <w:pPr>
-        <w:pStyle w:val="NormalWeb"/>
-        <w:rPr>
-          <w:lang w:val="en-US"/>
-        </w:rPr>
-      </w:pPr>
-      <w:r>
-        <w:rPr>
-          <w:lang w:val="en-US"/>
-        </w:rPr>
-        <w:t xml:space="preserve">Certain resources might blur the line between </w:t>
-      </w:r>
-      <w:r>
-        <w:rPr>
-          <w:i/>
-          <w:iCs/>
-          <w:lang w:val="en-US"/>
-        </w:rPr>
-        <w:t>Necessities</w:t>
-      </w:r>
-      <w:r>
-        <w:rPr>
-          <w:lang w:val="en-US"/>
-        </w:rPr>
-        <w:t xml:space="preserve"> and </w:t>
-      </w:r>
-      <w:r>
-        <w:rPr>
-          <w:i/>
-          <w:iCs/>
-          <w:lang w:val="en-US"/>
-        </w:rPr>
-        <w:t>Desires</w:t>
-      </w:r>
-      <w:r>
-        <w:rPr>
-          <w:lang w:val="en-US"/>
-        </w:rPr>
-        <w:t xml:space="preserve">. For such cases, Trust adopts a </w:t>
-      </w:r>
-      <w:r>
-        <w:rPr>
-          <w:b/>
-          <w:bCs/>
-          <w:lang w:val="en-US"/>
-        </w:rPr>
-        <w:t>hybrid resource classification</w:t>
-      </w:r>
-      <w:r>
-        <w:rPr>
-          <w:lang w:val="en-US"/>
-        </w:rPr>
-        <w:t xml:space="preserve">. These resources can be used for both essential and non-essential projects but are allocated differently based on usage patterns. For instance, 70% of a hybrid resource might be allocated to </w:t>
-      </w:r>
-      <w:r>
-        <w:rPr>
-          <w:i/>
-          <w:iCs/>
-          <w:lang w:val="en-US"/>
-        </w:rPr>
-        <w:t>Necessities</w:t>
-      </w:r>
-      <w:r>
-        <w:rPr>
-          <w:lang w:val="en-US"/>
-        </w:rPr>
-        <w:t xml:space="preserve"> while 30% is reserved for </w:t>
-      </w:r>
-      <w:r>
-        <w:rPr>
-          <w:i/>
-          <w:iCs/>
-          <w:lang w:val="en-US"/>
-        </w:rPr>
-        <w:t>Desires</w:t>
-      </w:r>
-      <w:r>
-        <w:rPr>
-          <w:lang w:val="en-US"/>
-        </w:rPr>
-        <w:t xml:space="preserve">. If a </w:t>
-      </w:r>
-      <w:r>
-        <w:rPr>
-          <w:i/>
-          <w:iCs/>
-          <w:lang w:val="en-US"/>
-        </w:rPr>
-        <w:t>Desires</w:t>
-      </w:r>
-      <w:r>
-        <w:rPr>
-          <w:lang w:val="en-US"/>
-        </w:rPr>
-        <w:t xml:space="preserve"> resource begins to see significant use in essential projects, it can be reclassified as a </w:t>
-      </w:r>
-      <w:r>
-        <w:rPr>
-          <w:i/>
-          <w:iCs/>
-          <w:lang w:val="en-US"/>
-        </w:rPr>
-        <w:t>Necessity</w:t>
-      </w:r>
-      <w:r>
-        <w:rPr>
-          <w:lang w:val="en-US"/>
-        </w:rPr>
-        <w:t xml:space="preserve"> through a voting and expert-guided process.</w:t>
       </w:r>
     </w:p>
     <w:p>
@@ -9456,7 +9842,39 @@
         <w:rPr>
           <w:lang w:val="en-US"/>
         </w:rPr>
-        <w:t xml:space="preserve">, Trust employs an open-market system where resources are purchased as needed. This ensures flexibility and efficiency for acquiring materials for projects that do not fall under </w:t>
+        <w:t>, Trust employs an open-market system where resources are purchased as needed. This ensures flexibility and efficiency for acquiring materials.</w:t>
+      </w:r>
+    </w:p>
+    <w:p>
+      <w:pPr>
+        <w:pStyle w:val="NormalWeb"/>
+        <w:rPr>
+          <w:b/>
+          <w:bCs/>
+          <w:lang w:val="en-US"/>
+        </w:rPr>
+      </w:pPr>
+      <w:r>
+        <w:rPr>
+          <w:b/>
+          <w:bCs/>
+          <w:lang w:val="en-US"/>
+        </w:rPr>
+        <w:t>1. Market-Based Allocation:</w:t>
+      </w:r>
+    </w:p>
+    <w:p>
+      <w:pPr>
+        <w:pStyle w:val="NormalWeb"/>
+        <w:rPr>
+          <w:lang w:val="en-US"/>
+        </w:rPr>
+      </w:pPr>
+      <w:r>
+        <w:rPr>
+          <w:lang w:val="en-US"/>
+        </w:rPr>
+        <w:t xml:space="preserve">Projects addressing </w:t>
       </w:r>
       <w:r>
         <w:rPr>
@@ -9464,13 +9882,21 @@
           <w:iCs/>
           <w:lang w:val="en-US"/>
         </w:rPr>
-        <w:t>Necessities</w:t>
-      </w:r>
-      <w:r>
-        <w:rPr>
-          <w:lang w:val="en-US"/>
-        </w:rPr>
-        <w:t>.</w:t>
+        <w:t>D</w:t>
+      </w:r>
+      <w:r>
+        <w:rPr>
+          <w:i/>
+          <w:iCs/>
+          <w:lang w:val="en-US"/>
+        </w:rPr>
+        <w:t>esires</w:t>
+      </w:r>
+      <w:r>
+        <w:rPr>
+          <w:lang w:val="en-US"/>
+        </w:rPr>
+        <w:t xml:space="preserve"> bid for resources in an open market, with prices fluctuating based on demand and availability. Resources go to the highest bidder, ensuring efficient use of materials.</w:t>
       </w:r>
     </w:p>
     <w:p>
@@ -9488,7 +9914,7 @@
           <w:bCs/>
           <w:lang w:val="en-US"/>
         </w:rPr>
-        <w:t>1. Market-Based Allocation:</w:t>
+        <w:t>2. Incremental Purchasing:</w:t>
       </w:r>
     </w:p>
     <w:p>
@@ -9502,39 +9928,13 @@
         <w:rPr>
           <w:lang w:val="en-US"/>
         </w:rPr>
-        <w:t>Projects addressing desires bid for resources in an open market, with prices fluctuating based on demand and availability. Resources go to the highest bidder, ensuring efficient use of materials.</w:t>
-      </w:r>
-    </w:p>
-    <w:p>
-      <w:pPr>
-        <w:pStyle w:val="NormalWeb"/>
-        <w:rPr>
-          <w:b/>
-          <w:bCs/>
-          <w:lang w:val="en-US"/>
-        </w:rPr>
-      </w:pPr>
-      <w:r>
-        <w:rPr>
-          <w:b/>
-          <w:bCs/>
-          <w:lang w:val="en-US"/>
-        </w:rPr>
-        <w:t>2. Incremental Purchasing:</w:t>
-      </w:r>
-    </w:p>
-    <w:p>
-      <w:pPr>
-        <w:pStyle w:val="NormalWeb"/>
-        <w:rPr>
-          <w:lang w:val="en-US"/>
-        </w:rPr>
-      </w:pPr>
-      <w:r>
-        <w:rPr>
-          <w:lang w:val="en-US"/>
-        </w:rPr>
-        <w:t xml:space="preserve">Unlike </w:t>
+        <w:t>R</w:t>
+      </w:r>
+      <w:r>
+        <w:rPr>
+          <w:lang w:val="en-US"/>
+        </w:rPr>
+        <w:t xml:space="preserve">esources for </w:t>
       </w:r>
       <w:r>
         <w:rPr>
@@ -9542,13 +9942,13 @@
           <w:iCs/>
           <w:lang w:val="en-US"/>
         </w:rPr>
-        <w:t>Necessities</w:t>
-      </w:r>
-      <w:r>
-        <w:rPr>
-          <w:lang w:val="en-US"/>
-        </w:rPr>
-        <w:t xml:space="preserve">, resources for </w:t>
+        <w:t>Desires</w:t>
+      </w:r>
+      <w:r>
+        <w:rPr>
+          <w:lang w:val="en-US"/>
+        </w:rPr>
+        <w:t xml:space="preserve"> are purchased incrementally, allowing projects to acquire only the materials they need at the time. However, if certain resources become consistently necessary for </w:t>
       </w:r>
       <w:r>
         <w:rPr>
@@ -9562,29 +9962,13 @@
         <w:rPr>
           <w:lang w:val="en-US"/>
         </w:rPr>
-        <w:t xml:space="preserve"> are purchased incrementally, allowing projects to acquire only the materials they need at the time. However, if certain resources become consistently necessary for </w:t>
-      </w:r>
-      <w:r>
-        <w:rPr>
-          <w:i/>
-          <w:iCs/>
-          <w:lang w:val="en-US"/>
-        </w:rPr>
-        <w:t>Desires</w:t>
-      </w:r>
-      <w:r>
-        <w:rPr>
-          <w:lang w:val="en-US"/>
-        </w:rPr>
         <w:t xml:space="preserve"> projects, they may be temporarily flagged for </w:t>
       </w:r>
       <w:r>
         <w:rPr>
-          <w:b/>
-          <w:bCs/>
-          <w:lang w:val="en-US"/>
-        </w:rPr>
-        <w:t>conditional access</w:t>
+          <w:lang w:val="en-US"/>
+        </w:rPr>
+        <w:t>a source of the resource purchase,</w:t>
       </w:r>
       <w:r>
         <w:rPr>
@@ -9760,14 +10144,7 @@
         <w:rPr>
           <w:lang w:val="en-US"/>
         </w:rPr>
-        <w:t xml:space="preserve"> are purchased from the open market, ensuring </w:t>
-      </w:r>
-      <w:r>
-        <w:rPr>
-          <w:lang w:val="en-US"/>
-        </w:rPr>
-        <w:lastRenderedPageBreak/>
-        <w:t>projects have access to what they need without requiring long-term ownership of every resource.</w:t>
+        <w:t xml:space="preserve"> are purchased from the open market, ensuring projects have access to what they need without requiring long-term ownership of every resource.</w:t>
       </w:r>
     </w:p>
     <w:p>
@@ -9795,7 +10172,14 @@
         <w:rPr>
           <w:lang w:val="en-US"/>
         </w:rPr>
-        <w:t>, resources are purchased through the open market as needed. System-owned resources are also available in the open market but only to Trust projects, ensuring that even non-essential projects have access to the materials they require while maintaining the integrity of the system’s closed resource loop.</w:t>
+        <w:t xml:space="preserve">, resources are purchased through the open market as needed. System-owned resources are also available in the open market but only to Trust projects, ensuring that </w:t>
+      </w:r>
+      <w:r>
+        <w:rPr>
+          <w:lang w:val="en-US"/>
+        </w:rPr>
+        <w:lastRenderedPageBreak/>
+        <w:t>even non-essential projects have access to the materials they require while maintaining the integrity of the system’s closed resource loop.</w:t>
       </w:r>
     </w:p>
     <w:p>
@@ -9909,7 +10293,37 @@
         <w:rPr>
           <w:lang w:val="en-US"/>
         </w:rPr>
-        <w:t>—a centralized marketplace where individuals can buy and sell goods in exchange for Berries. This system guarantees that all transactions are compliant with Trust's principles and supports sustainable, fair pricing across all products and services.</w:t>
+        <w:t>—a centralized marketplace where individuals can buy</w:t>
+      </w:r>
+      <w:r>
+        <w:rPr>
+          <w:lang w:val="en-US"/>
+        </w:rPr>
+        <w:t xml:space="preserve"> with Berries</w:t>
+      </w:r>
+      <w:r>
+        <w:rPr>
+          <w:lang w:val="en-US"/>
+        </w:rPr>
+        <w:t xml:space="preserve"> and sell goods in exchange for </w:t>
+      </w:r>
+      <w:r>
+        <w:rPr>
+          <w:lang w:val="en-US"/>
+        </w:rPr>
+        <w:t xml:space="preserve">Berries or </w:t>
+      </w:r>
+      <w:r>
+        <w:rPr>
+          <w:lang w:val="en-US"/>
+        </w:rPr>
+        <w:t>XP</w:t>
+      </w:r>
+      <w:r>
+        <w:rPr>
+          <w:lang w:val="en-US"/>
+        </w:rPr>
+        <w:t>. This system guarantees that all transactions are compliant with Trust's principles and supports sustainable, fair pricing across all products and services.</w:t>
       </w:r>
     </w:p>
     <w:p>
@@ -9921,6 +10335,7 @@
           <w:lang w:val="en-US"/>
         </w:rPr>
       </w:pPr>
+      <w:bookmarkStart w:id="2" w:name="_Hlk178887674"/>
       <w:r>
         <w:rPr>
           <w:b/>
@@ -9981,7 +10396,55 @@
         <w:rPr>
           <w:lang w:val="en-US"/>
         </w:rPr>
-        <w:t>: Individuals can sell any item or service to the Trust Market in exchange for Berries. The Market then resells these goods at the same price to any user who needs or wants them.</w:t>
+        <w:t xml:space="preserve">: Individuals can sell any item or service to the Trust Market in exchange for </w:t>
+      </w:r>
+      <w:r>
+        <w:rPr>
+          <w:lang w:val="en-US"/>
+        </w:rPr>
+        <w:t>XP (XP is gained once the item is sold)</w:t>
+      </w:r>
+      <w:r>
+        <w:rPr>
+          <w:lang w:val="en-US"/>
+        </w:rPr>
+        <w:t xml:space="preserve">. The Market then </w:t>
+      </w:r>
+      <w:r>
+        <w:rPr>
+          <w:lang w:val="en-US"/>
+        </w:rPr>
+        <w:t>put</w:t>
+      </w:r>
+      <w:r>
+        <w:rPr>
+          <w:lang w:val="en-US"/>
+        </w:rPr>
+        <w:t xml:space="preserve"> these goods</w:t>
+      </w:r>
+      <w:r>
+        <w:rPr>
+          <w:lang w:val="en-US"/>
+        </w:rPr>
+        <w:t xml:space="preserve"> for sale</w:t>
+      </w:r>
+      <w:r>
+        <w:rPr>
+          <w:lang w:val="en-US"/>
+        </w:rPr>
+        <w:t xml:space="preserve"> at the same price</w:t>
+      </w:r>
+      <w:r>
+        <w:rPr>
+          <w:lang w:val="en-US"/>
+        </w:rPr>
+        <w:t xml:space="preserve"> (There is a conversion between XP and Berries) </w:t>
+      </w:r>
+      <w:r>
+        <w:rPr>
+          <w:lang w:val="en-US"/>
+        </w:rPr>
+        <w:t>to any user who needs or wants them.</w:t>
       </w:r>
     </w:p>
     <w:p>
@@ -10007,9 +10470,35 @@
         <w:rPr>
           <w:lang w:val="en-US"/>
         </w:rPr>
-        <w:t>: By centralizing the buying and selling process, the Trust Market ensures that no manipulation or exploitation occurs. All items are priced according to the system’s regulations, making the market transparent and fair for all participants.</w:t>
-      </w:r>
-    </w:p>
+        <w:t>: By centralizing the buying and selling process, the Trust Market ensures that no manipulation</w:t>
+      </w:r>
+      <w:r>
+        <w:rPr>
+          <w:lang w:val="en-US"/>
+        </w:rPr>
+        <w:t>,</w:t>
+      </w:r>
+      <w:r>
+        <w:rPr>
+          <w:lang w:val="en-US"/>
+        </w:rPr>
+        <w:t xml:space="preserve"> exploitation</w:t>
+      </w:r>
+      <w:r>
+        <w:rPr>
+          <w:lang w:val="en-US"/>
+        </w:rPr>
+        <w:t xml:space="preserve"> or illegality</w:t>
+      </w:r>
+      <w:r>
+        <w:rPr>
+          <w:lang w:val="en-US"/>
+        </w:rPr>
+        <w:t xml:space="preserve"> occurs. All items are priced according to the system’s regulations, making the market transparent and fair for all participants.</w:t>
+      </w:r>
+      <w:bookmarkStart w:id="3" w:name="_Hlk178887688"/>
+    </w:p>
+    <w:bookmarkEnd w:id="2"/>
     <w:p>
       <w:pPr>
         <w:pStyle w:val="NormalWeb"/>
@@ -10028,6 +10517,7 @@
         <w:t>2. Determining Prices</w:t>
       </w:r>
     </w:p>
+    <w:bookmarkEnd w:id="3"/>
     <w:p>
       <w:pPr>
         <w:pStyle w:val="NormalWeb"/>
@@ -10038,8 +10528,37 @@
         </w:rPr>
         <w:t xml:space="preserve">The challenge of determining fair prices for goods and services is solved through a combination of factors, ensuring prices reflect real costs, sustainability, and availability. </w:t>
       </w:r>
-      <w:r>
-        <w:t>Here’s how prices are calculated:</w:t>
+      <w:proofErr w:type="spellStart"/>
+      <w:r>
+        <w:t>Here’s</w:t>
+      </w:r>
+      <w:proofErr w:type="spellEnd"/>
+      <w:r>
+        <w:t xml:space="preserve"> </w:t>
+      </w:r>
+      <w:proofErr w:type="spellStart"/>
+      <w:r>
+        <w:t>how</w:t>
+      </w:r>
+      <w:proofErr w:type="spellEnd"/>
+      <w:r>
+        <w:t xml:space="preserve"> </w:t>
+      </w:r>
+      <w:proofErr w:type="spellStart"/>
+      <w:r>
+        <w:t>prices</w:t>
+      </w:r>
+      <w:proofErr w:type="spellEnd"/>
+      <w:r>
+        <w:t xml:space="preserve"> are </w:t>
+      </w:r>
+      <w:proofErr w:type="spellStart"/>
+      <w:r>
+        <w:t>calculated</w:t>
+      </w:r>
+      <w:proofErr w:type="spellEnd"/>
+      <w:r>
+        <w:t>:</w:t>
       </w:r>
     </w:p>
     <w:p>
@@ -10055,8 +10574,33 @@
           <w:b/>
           <w:bCs/>
         </w:rPr>
-        <w:t>A. Base Pricing System</w:t>
-      </w:r>
+        <w:t xml:space="preserve">A. Base </w:t>
+      </w:r>
+      <w:proofErr w:type="spellStart"/>
+      <w:r>
+        <w:rPr>
+          <w:b/>
+          <w:bCs/>
+        </w:rPr>
+        <w:t>Pricing</w:t>
+      </w:r>
+      <w:proofErr w:type="spellEnd"/>
+      <w:r>
+        <w:rPr>
+          <w:b/>
+          <w:bCs/>
+        </w:rPr>
+        <w:t xml:space="preserve"> </w:t>
+      </w:r>
+      <w:proofErr w:type="spellStart"/>
+      <w:r>
+        <w:rPr>
+          <w:b/>
+          <w:bCs/>
+        </w:rPr>
+        <w:t>System</w:t>
+      </w:r>
+      <w:proofErr w:type="spellEnd"/>
     </w:p>
     <w:p>
       <w:pPr>
@@ -10075,7 +10619,6 @@
           <w:bCs/>
           <w:lang w:val="en-US"/>
         </w:rPr>
-        <w:lastRenderedPageBreak/>
         <w:t>Production Costs</w:t>
       </w:r>
       <w:r>
@@ -10116,6 +10659,7 @@
           <w:bCs/>
           <w:lang w:val="en-US"/>
         </w:rPr>
+        <w:lastRenderedPageBreak/>
         <w:t>Cost-Plus Markup</w:t>
       </w:r>
       <w:r>
@@ -10138,8 +10682,33 @@
           <w:b/>
           <w:bCs/>
         </w:rPr>
-        <w:t>B. Dynamic Market Pricing</w:t>
-      </w:r>
+        <w:t xml:space="preserve">B. Dynamic </w:t>
+      </w:r>
+      <w:proofErr w:type="spellStart"/>
+      <w:r>
+        <w:rPr>
+          <w:b/>
+          <w:bCs/>
+        </w:rPr>
+        <w:t>Market</w:t>
+      </w:r>
+      <w:proofErr w:type="spellEnd"/>
+      <w:r>
+        <w:rPr>
+          <w:b/>
+          <w:bCs/>
+        </w:rPr>
+        <w:t xml:space="preserve"> </w:t>
+      </w:r>
+      <w:proofErr w:type="spellStart"/>
+      <w:r>
+        <w:rPr>
+          <w:b/>
+          <w:bCs/>
+        </w:rPr>
+        <w:t>Pricing</w:t>
+      </w:r>
+      <w:proofErr w:type="spellEnd"/>
     </w:p>
     <w:p>
       <w:pPr>
@@ -10189,6 +10758,7 @@
           <w:numId w:val="211"/>
         </w:numPr>
         <w:rPr>
+          <w:highlight w:val="yellow"/>
           <w:lang w:val="en-US"/>
         </w:rPr>
       </w:pPr>
@@ -10196,12 +10766,14 @@
         <w:rPr>
           <w:b/>
           <w:bCs/>
+          <w:highlight w:val="yellow"/>
           <w:lang w:val="en-US"/>
         </w:rPr>
         <w:t>Price Floors and Ceilings</w:t>
       </w:r>
       <w:r>
         <w:rPr>
+          <w:highlight w:val="yellow"/>
           <w:lang w:val="en-US"/>
         </w:rPr>
         <w:t xml:space="preserve">: To maintain fairness, certain items—especially necessities—will have </w:t>
@@ -10210,12 +10782,14 @@
         <w:rPr>
           <w:b/>
           <w:bCs/>
+          <w:highlight w:val="yellow"/>
           <w:lang w:val="en-US"/>
         </w:rPr>
         <w:t>minimum and maximum price limits</w:t>
       </w:r>
       <w:r>
         <w:rPr>
+          <w:highlight w:val="yellow"/>
           <w:lang w:val="en-US"/>
         </w:rPr>
         <w:t>. This ensures that essential goods remain affordable while luxury items can vary more freely based on market conditions.</w:t>
@@ -10227,14 +10801,26 @@
         <w:rPr>
           <w:b/>
           <w:bCs/>
+          <w:highlight w:val="yellow"/>
+          <w:lang w:val="en-US"/>
         </w:rPr>
       </w:pPr>
       <w:r>
         <w:rPr>
           <w:b/>
           <w:bCs/>
-        </w:rPr>
-        <w:t>C. Community Voting on Prices</w:t>
+          <w:lang w:val="en-US"/>
+        </w:rPr>
+        <w:t xml:space="preserve">C. </w:t>
+      </w:r>
+      <w:r>
+        <w:rPr>
+          <w:b/>
+          <w:bCs/>
+          <w:highlight w:val="yellow"/>
+          <w:lang w:val="en-US"/>
+        </w:rPr>
+        <w:t>Community Voting on Prices</w:t>
       </w:r>
     </w:p>
     <w:p>
@@ -10245,6 +10831,7 @@
           <w:numId w:val="212"/>
         </w:numPr>
         <w:rPr>
+          <w:highlight w:val="yellow"/>
           <w:lang w:val="en-US"/>
         </w:rPr>
       </w:pPr>
@@ -10252,12 +10839,14 @@
         <w:rPr>
           <w:b/>
           <w:bCs/>
+          <w:highlight w:val="yellow"/>
           <w:lang w:val="en-US"/>
         </w:rPr>
         <w:t>Voting-Based Pricing</w:t>
       </w:r>
       <w:r>
         <w:rPr>
+          <w:highlight w:val="yellow"/>
           <w:lang w:val="en-US"/>
         </w:rPr>
         <w:t xml:space="preserve">: For specific items, especially those considered necessities, the Trust community can </w:t>
@@ -10266,12 +10855,14 @@
         <w:rPr>
           <w:b/>
           <w:bCs/>
+          <w:highlight w:val="yellow"/>
           <w:lang w:val="en-US"/>
         </w:rPr>
         <w:t>vote</w:t>
       </w:r>
       <w:r>
         <w:rPr>
+          <w:highlight w:val="yellow"/>
           <w:lang w:val="en-US"/>
         </w:rPr>
         <w:t xml:space="preserve"> on acceptable price ranges. This democratic process ensures that the community has control over the affordability and accessibility of key products.</w:t>
@@ -10285,6 +10876,7 @@
           <w:numId w:val="212"/>
         </w:numPr>
         <w:rPr>
+          <w:highlight w:val="yellow"/>
           <w:lang w:val="en-US"/>
         </w:rPr>
       </w:pPr>
@@ -10292,12 +10884,14 @@
         <w:rPr>
           <w:b/>
           <w:bCs/>
+          <w:highlight w:val="yellow"/>
           <w:lang w:val="en-US"/>
         </w:rPr>
         <w:t>Weighted Votes</w:t>
       </w:r>
       <w:r>
         <w:rPr>
+          <w:highlight w:val="yellow"/>
           <w:lang w:val="en-US"/>
         </w:rPr>
         <w:t xml:space="preserve">: Voting on prices can be weighted based on users’ </w:t>
@@ -10306,12 +10900,14 @@
         <w:rPr>
           <w:b/>
           <w:bCs/>
+          <w:highlight w:val="yellow"/>
           <w:lang w:val="en-US"/>
         </w:rPr>
         <w:t>XP levels</w:t>
       </w:r>
       <w:r>
         <w:rPr>
+          <w:highlight w:val="yellow"/>
           <w:lang w:val="en-US"/>
         </w:rPr>
         <w:t xml:space="preserve"> or expertise in relevant fields, ensuring that knowledgeable participants have a greater say in price-setting.</w:t>
@@ -10323,12 +10919,14 @@
         <w:rPr>
           <w:b/>
           <w:bCs/>
+          <w:lang w:val="en-US"/>
         </w:rPr>
       </w:pPr>
       <w:r>
         <w:rPr>
           <w:b/>
           <w:bCs/>
+          <w:lang w:val="en-US"/>
         </w:rPr>
         <w:t>D. Scarcity and Sustainability Factors</w:t>
       </w:r>
@@ -10396,31 +10994,75 @@
         <w:rPr>
           <w:lang w:val="en-US"/>
         </w:rPr>
-        <w:t xml:space="preserve">: Products that are modular, eco-friendly, or designed to be recycled will receive </w:t>
-      </w:r>
-      <w:r>
+        <w:t xml:space="preserve">: </w:t>
+      </w:r>
+      <w:r>
+        <w:rPr>
+          <w:lang w:val="en-US"/>
+        </w:rPr>
+        <w:t>The sellers that sell p</w:t>
+      </w:r>
+      <w:r>
+        <w:rPr>
+          <w:lang w:val="en-US"/>
+        </w:rPr>
+        <w:t xml:space="preserve">roducts that </w:t>
+      </w:r>
+      <w:r>
+        <w:rPr>
+          <w:lang w:val="en-US"/>
+        </w:rPr>
+        <w:t xml:space="preserve">comply with the Trust bonuses will receive bonus Berries for the selling of them, this bonus will be a discount on the </w:t>
+      </w:r>
+      <w:proofErr w:type="gramStart"/>
+      <w:r>
+        <w:rPr>
+          <w:lang w:val="en-US"/>
+        </w:rPr>
+        <w:t>buyers</w:t>
+      </w:r>
+      <w:proofErr w:type="gramEnd"/>
+      <w:r>
+        <w:rPr>
+          <w:lang w:val="en-US"/>
+        </w:rPr>
+        <w:t xml:space="preserve"> side</w:t>
+      </w:r>
+      <w:r>
+        <w:rPr>
+          <w:lang w:val="en-US"/>
+        </w:rPr>
+        <w:t>. This incentive encourages both producers and consumers to prioritize sustainability in their choices.</w:t>
+      </w:r>
+    </w:p>
+    <w:p>
+      <w:pPr>
+        <w:pStyle w:val="NormalWeb"/>
         <w:rPr>
           <w:b/>
           <w:bCs/>
           <w:lang w:val="en-US"/>
         </w:rPr>
-        <w:t>price reductions</w:t>
-      </w:r>
-      <w:r>
-        <w:rPr>
-          <w:lang w:val="en-US"/>
-        </w:rPr>
-        <w:t>. This incentive encourages both producers and consumers to prioritize sustainability in their choices.</w:t>
-      </w:r>
-    </w:p>
-    <w:p>
-      <w:pPr>
-        <w:pStyle w:val="NormalWeb"/>
+      </w:pPr>
+      <w:r>
         <w:rPr>
           <w:b/>
           <w:bCs/>
           <w:lang w:val="en-US"/>
         </w:rPr>
+        <w:t>E. XP and Contribution-Based Pricing</w:t>
+      </w:r>
+    </w:p>
+    <w:p>
+      <w:pPr>
+        <w:pStyle w:val="NormalWeb"/>
+        <w:numPr>
+          <w:ilvl w:val="0"/>
+          <w:numId w:val="214"/>
+        </w:numPr>
+        <w:rPr>
+          <w:lang w:val="en-US"/>
+        </w:rPr>
       </w:pPr>
       <w:r>
         <w:rPr>
@@ -10428,7 +11070,27 @@
           <w:bCs/>
           <w:lang w:val="en-US"/>
         </w:rPr>
-        <w:t>E. XP and Contribution-Based Pricing</w:t>
+        <w:t>XP-Based Labor Valuation</w:t>
+      </w:r>
+      <w:r>
+        <w:rPr>
+          <w:lang w:val="en-US"/>
+        </w:rPr>
+        <w:t xml:space="preserve">: For labor-intensive products or services, the price is determined by the </w:t>
+      </w:r>
+      <w:r>
+        <w:rPr>
+          <w:b/>
+          <w:bCs/>
+          <w:lang w:val="en-US"/>
+        </w:rPr>
+        <w:t>amount of XP</w:t>
+      </w:r>
+      <w:r>
+        <w:rPr>
+          <w:lang w:val="en-US"/>
+        </w:rPr>
+        <w:t xml:space="preserve"> earned by participants during production. Items requiring more expertise or effort will carry higher prices to reflect the value of the labor involved.</w:t>
       </w:r>
     </w:p>
     <w:p>
@@ -10448,13 +11110,13 @@
           <w:bCs/>
           <w:lang w:val="en-US"/>
         </w:rPr>
-        <w:t>XP-Based Labor Valuation</w:t>
-      </w:r>
-      <w:r>
-        <w:rPr>
-          <w:lang w:val="en-US"/>
-        </w:rPr>
-        <w:t xml:space="preserve">: For labor-intensive products or services, the price is determined by the </w:t>
+        <w:t>Team-Based Pricing</w:t>
+      </w:r>
+      <w:r>
+        <w:rPr>
+          <w:lang w:val="en-US"/>
+        </w:rPr>
+        <w:t xml:space="preserve">: For projects produced collaboratively, the total price will be derived from the </w:t>
       </w:r>
       <w:r>
         <w:rPr>
@@ -10462,71 +11124,71 @@
           <w:bCs/>
           <w:lang w:val="en-US"/>
         </w:rPr>
-        <w:t>amount of XP</w:t>
-      </w:r>
-      <w:r>
-        <w:rPr>
-          <w:lang w:val="en-US"/>
-        </w:rPr>
-        <w:t xml:space="preserve"> earned by participants during production. Items requiring more expertise or effort will carry higher prices to reflect the value of the labor involved.</w:t>
+        <w:t>combined XP contributions</w:t>
+      </w:r>
+      <w:r>
+        <w:rPr>
+          <w:lang w:val="en-US"/>
+        </w:rPr>
+        <w:t xml:space="preserve"> of the team members.</w:t>
       </w:r>
     </w:p>
     <w:p>
       <w:pPr>
         <w:pStyle w:val="NormalWeb"/>
-        <w:numPr>
-          <w:ilvl w:val="0"/>
-          <w:numId w:val="214"/>
-        </w:numPr>
-        <w:rPr>
-          <w:lang w:val="en-US"/>
-        </w:rPr>
-      </w:pPr>
-      <w:r>
         <w:rPr>
           <w:b/>
           <w:bCs/>
-          <w:lang w:val="en-US"/>
-        </w:rPr>
-        <w:t>Team-Based Pricing</w:t>
-      </w:r>
-      <w:r>
-        <w:rPr>
-          <w:lang w:val="en-US"/>
-        </w:rPr>
-        <w:t xml:space="preserve">: For projects produced collaboratively, the total price will be derived from the </w:t>
-      </w:r>
+        </w:rPr>
+      </w:pPr>
       <w:r>
         <w:rPr>
           <w:b/>
           <w:bCs/>
-          <w:lang w:val="en-US"/>
-        </w:rPr>
-        <w:t>combined XP contributions</w:t>
-      </w:r>
-      <w:r>
-        <w:rPr>
-          <w:lang w:val="en-US"/>
-        </w:rPr>
-        <w:t xml:space="preserve"> of the team members.</w:t>
-      </w:r>
-    </w:p>
-    <w:p>
-      <w:pPr>
-        <w:pStyle w:val="NormalWeb"/>
+        </w:rPr>
+        <w:t xml:space="preserve">F. </w:t>
+      </w:r>
+      <w:proofErr w:type="spellStart"/>
+      <w:r>
         <w:rPr>
           <w:b/>
           <w:bCs/>
         </w:rPr>
-      </w:pPr>
+        <w:t>Auctions</w:t>
+      </w:r>
+      <w:proofErr w:type="spellEnd"/>
       <w:r>
         <w:rPr>
           <w:b/>
           <w:bCs/>
         </w:rPr>
-        <w:lastRenderedPageBreak/>
-        <w:t>F. Auctions for Desires</w:t>
-      </w:r>
+        <w:t xml:space="preserve"> </w:t>
+      </w:r>
+      <w:proofErr w:type="spellStart"/>
+      <w:r>
+        <w:rPr>
+          <w:b/>
+          <w:bCs/>
+        </w:rPr>
+        <w:t>for</w:t>
+      </w:r>
+      <w:proofErr w:type="spellEnd"/>
+      <w:r>
+        <w:rPr>
+          <w:b/>
+          <w:bCs/>
+        </w:rPr>
+        <w:t xml:space="preserve"> </w:t>
+      </w:r>
+      <w:proofErr w:type="spellStart"/>
+      <w:r>
+        <w:rPr>
+          <w:b/>
+          <w:bCs/>
+        </w:rPr>
+        <w:t>Desires</w:t>
+      </w:r>
+      <w:proofErr w:type="spellEnd"/>
     </w:p>
     <w:p>
       <w:pPr>
@@ -10545,6 +11207,7 @@
           <w:bCs/>
           <w:lang w:val="en-US"/>
         </w:rPr>
+        <w:lastRenderedPageBreak/>
         <w:t>Non-Essentials Auction</w:t>
       </w:r>
       <w:r>
@@ -10565,7 +11228,21 @@
         <w:rPr>
           <w:lang w:val="en-US"/>
         </w:rPr>
-        <w:t xml:space="preserve"> allows users to bid for products, with the final price determined by what participants are willing to pay. This lets supply and demand dictate prices more freely for non-necessity goods.</w:t>
+        <w:t xml:space="preserve"> allows users to bid for products, with the final price determined by what participants are willing to pay. This </w:t>
+      </w:r>
+      <w:proofErr w:type="gramStart"/>
+      <w:r>
+        <w:rPr>
+          <w:lang w:val="en-US"/>
+        </w:rPr>
+        <w:t>lets</w:t>
+      </w:r>
+      <w:proofErr w:type="gramEnd"/>
+      <w:r>
+        <w:rPr>
+          <w:lang w:val="en-US"/>
+        </w:rPr>
+        <w:t xml:space="preserve"> supply and demand dictate prices more freely for non-necessity goods.</w:t>
       </w:r>
     </w:p>
     <w:p>
@@ -10677,8 +11354,49 @@
           <w:b/>
           <w:bCs/>
         </w:rPr>
-        <w:t>H. Turtle Market Influence</w:t>
-      </w:r>
+        <w:t xml:space="preserve">H. </w:t>
+      </w:r>
+      <w:proofErr w:type="spellStart"/>
+      <w:r>
+        <w:rPr>
+          <w:b/>
+          <w:bCs/>
+        </w:rPr>
+        <w:t>Turtle</w:t>
+      </w:r>
+      <w:proofErr w:type="spellEnd"/>
+      <w:r>
+        <w:rPr>
+          <w:b/>
+          <w:bCs/>
+        </w:rPr>
+        <w:t xml:space="preserve"> </w:t>
+      </w:r>
+      <w:proofErr w:type="spellStart"/>
+      <w:r>
+        <w:rPr>
+          <w:b/>
+          <w:bCs/>
+        </w:rPr>
+        <w:t>Market</w:t>
+      </w:r>
+      <w:proofErr w:type="spellEnd"/>
+      <w:r>
+        <w:rPr>
+          <w:b/>
+          <w:bCs/>
+        </w:rPr>
+        <w:t xml:space="preserve"> </w:t>
+      </w:r>
+      <w:proofErr w:type="spellStart"/>
+      <w:r>
+        <w:rPr>
+          <w:b/>
+          <w:bCs/>
+        </w:rPr>
+        <w:t>Influence</w:t>
+      </w:r>
+      <w:proofErr w:type="spellEnd"/>
     </w:p>
     <w:p>
       <w:pPr>
@@ -10930,7 +11648,6 @@
           <w:rFonts w:eastAsiaTheme="majorEastAsia"/>
           <w:lang w:val="en-US"/>
         </w:rPr>
-        <w:lastRenderedPageBreak/>
         <w:t>System Management</w:t>
       </w:r>
       <w:r>
@@ -10951,6 +11668,7 @@
         <w:spacing w:before="100" w:beforeAutospacing="1" w:after="100" w:afterAutospacing="1"/>
       </w:pPr>
       <w:r>
+        <w:lastRenderedPageBreak/>
         <w:t>Ensures necessary physical space is purchased and maintained based on system growth projections.</w:t>
       </w:r>
     </w:p>
@@ -10988,7 +11706,7 @@
           <w:szCs w:val="40"/>
         </w:rPr>
       </w:pPr>
-      <w:bookmarkStart w:id="2" w:name="_Hlk178021343"/>
+      <w:bookmarkStart w:id="4" w:name="_Hlk178021343"/>
       <w:r>
         <w:rPr>
           <w:sz w:val="34"/>
@@ -10997,7 +11715,7 @@
         <w:t>Turtle</w:t>
       </w:r>
     </w:p>
-    <w:bookmarkEnd w:id="2"/>
+    <w:bookmarkEnd w:id="4"/>
     <w:p>
       <w:r>
         <w:t xml:space="preserve">Turtle is the resource and raw material management system within the Trust ecosystem, designed to meet the needs of various Trusts. Unlike traditional Trusts, Turtle focuses on providing essential materials that enable the execution of projects within the Trusts. It uses a </w:t>
@@ -11113,10 +11831,22 @@
           <w:b/>
           <w:bCs/>
         </w:rPr>
-        <w:t>the same as Branches focused on Desires</w:t>
-      </w:r>
-      <w:r>
-        <w:t>, but are specifically dedicated to fulfilling the raw material needs expressed by the Trusts.</w:t>
+        <w:t xml:space="preserve">the same as Branches focused on </w:t>
+      </w:r>
+      <w:proofErr w:type="gramStart"/>
+      <w:r>
+        <w:rPr>
+          <w:b/>
+          <w:bCs/>
+        </w:rPr>
+        <w:t>Desires</w:t>
+      </w:r>
+      <w:r>
+        <w:t>, but</w:t>
+      </w:r>
+      <w:proofErr w:type="gramEnd"/>
+      <w:r>
+        <w:t xml:space="preserve"> are specifically dedicated to fulfilling the raw material needs expressed by the Trusts.</w:t>
       </w:r>
     </w:p>
     <w:p>
@@ -11318,6 +12048,7 @@
     <w:p/>
     <w:p>
       <w:r>
+        <w:lastRenderedPageBreak/>
         <w:t xml:space="preserve">Turtle employs a </w:t>
       </w:r>
       <w:r>
@@ -11555,177 +12286,221 @@
           <w:lang w:val="es-CL"/>
         </w:rPr>
       </w:pPr>
+      <w:proofErr w:type="spellStart"/>
       <w:r>
         <w:rPr>
           <w:b/>
           <w:bCs/>
           <w:lang w:val="es-CL"/>
         </w:rPr>
-        <w:t>Advantages of Dynamic Division</w:t>
-      </w:r>
-    </w:p>
-    <w:p>
-      <w:pPr>
-        <w:widowControl/>
-        <w:numPr>
-          <w:ilvl w:val="0"/>
-          <w:numId w:val="194"/>
-        </w:numPr>
-        <w:suppressAutoHyphens w:val="0"/>
-        <w:spacing w:before="100" w:beforeAutospacing="1" w:after="100" w:afterAutospacing="1"/>
-        <w:rPr>
-          <w:lang w:val="es-CL"/>
-        </w:rPr>
-      </w:pPr>
+        <w:t>Advantages</w:t>
+      </w:r>
+      <w:proofErr w:type="spellEnd"/>
       <w:r>
         <w:rPr>
           <w:b/>
           <w:bCs/>
           <w:lang w:val="es-CL"/>
         </w:rPr>
-        <w:t>Flexibility</w:t>
-      </w:r>
-      <w:r>
-        <w:rPr>
-          <w:lang w:val="es-CL"/>
-        </w:rPr>
-        <w:t>:</w:t>
-      </w:r>
-    </w:p>
-    <w:p>
-      <w:pPr>
-        <w:widowControl/>
-        <w:numPr>
-          <w:ilvl w:val="1"/>
-          <w:numId w:val="194"/>
-        </w:numPr>
-        <w:suppressAutoHyphens w:val="0"/>
-        <w:spacing w:before="100" w:beforeAutospacing="1" w:after="100" w:afterAutospacing="1"/>
-      </w:pPr>
-      <w:r>
-        <w:rPr>
-          <w:b/>
-          <w:bCs/>
-        </w:rPr>
-        <w:t>Adaptation to Needs</w:t>
-      </w:r>
-      <w:r>
-        <w:t>: Dynamic divisions adjust to changing needs and priorities within the community.</w:t>
-      </w:r>
-    </w:p>
-    <w:p>
-      <w:pPr>
-        <w:widowControl/>
-        <w:numPr>
-          <w:ilvl w:val="1"/>
-          <w:numId w:val="194"/>
-        </w:numPr>
-        <w:suppressAutoHyphens w:val="0"/>
-        <w:spacing w:before="100" w:beforeAutospacing="1" w:after="100" w:afterAutospacing="1"/>
-      </w:pPr>
-      <w:r>
-        <w:rPr>
-          <w:b/>
-          <w:bCs/>
-        </w:rPr>
-        <w:t>Resource Allocation</w:t>
-      </w:r>
-      <w:r>
-        <w:t>: Resources are allocated efficiently based on real-time data and shifting demands.</w:t>
-      </w:r>
-    </w:p>
-    <w:p>
-      <w:pPr>
-        <w:widowControl/>
-        <w:numPr>
-          <w:ilvl w:val="0"/>
-          <w:numId w:val="194"/>
-        </w:numPr>
-        <w:suppressAutoHyphens w:val="0"/>
-        <w:spacing w:before="100" w:beforeAutospacing="1" w:after="100" w:afterAutospacing="1"/>
-        <w:rPr>
-          <w:lang w:val="es-CL"/>
-        </w:rPr>
-      </w:pPr>
+        <w:t xml:space="preserve"> </w:t>
+      </w:r>
+      <w:proofErr w:type="spellStart"/>
       <w:r>
         <w:rPr>
           <w:b/>
           <w:bCs/>
           <w:lang w:val="es-CL"/>
         </w:rPr>
-        <w:t>Precision</w:t>
-      </w:r>
-      <w:r>
-        <w:rPr>
-          <w:lang w:val="es-CL"/>
-        </w:rPr>
-        <w:t>:</w:t>
-      </w:r>
-    </w:p>
-    <w:p>
-      <w:pPr>
-        <w:widowControl/>
-        <w:numPr>
-          <w:ilvl w:val="1"/>
-          <w:numId w:val="194"/>
-        </w:numPr>
-        <w:suppressAutoHyphens w:val="0"/>
-        <w:spacing w:before="100" w:beforeAutospacing="1" w:after="100" w:afterAutospacing="1"/>
-      </w:pPr>
-      <w:r>
-        <w:rPr>
-          <w:b/>
-          <w:bCs/>
-        </w:rPr>
-        <w:lastRenderedPageBreak/>
-        <w:t>Granularity</w:t>
-      </w:r>
-      <w:r>
-        <w:t>: Precise divisions allow for targeted interventions and specific solutions.</w:t>
-      </w:r>
-    </w:p>
-    <w:p>
-      <w:pPr>
-        <w:widowControl/>
-        <w:numPr>
-          <w:ilvl w:val="1"/>
-          <w:numId w:val="194"/>
-        </w:numPr>
-        <w:suppressAutoHyphens w:val="0"/>
-        <w:spacing w:before="100" w:beforeAutospacing="1" w:after="100" w:afterAutospacing="1"/>
-      </w:pPr>
-      <w:r>
-        <w:rPr>
-          <w:b/>
-          <w:bCs/>
-        </w:rPr>
-        <w:t>Scalability</w:t>
-      </w:r>
-      <w:r>
-        <w:t>: The system scales up or down according to the project scope or population size.</w:t>
-      </w:r>
-    </w:p>
-    <w:p>
-      <w:pPr>
-        <w:widowControl/>
-        <w:numPr>
-          <w:ilvl w:val="0"/>
-          <w:numId w:val="194"/>
-        </w:numPr>
-        <w:suppressAutoHyphens w:val="0"/>
-        <w:spacing w:before="100" w:beforeAutospacing="1" w:after="100" w:afterAutospacing="1"/>
-        <w:rPr>
-          <w:lang w:val="es-CL"/>
-        </w:rPr>
-      </w:pPr>
+        <w:t>of</w:t>
+      </w:r>
+      <w:proofErr w:type="spellEnd"/>
       <w:r>
         <w:rPr>
           <w:b/>
           <w:bCs/>
           <w:lang w:val="es-CL"/>
         </w:rPr>
+        <w:t xml:space="preserve"> Dynamic </w:t>
+      </w:r>
+      <w:proofErr w:type="spellStart"/>
+      <w:r>
+        <w:rPr>
+          <w:b/>
+          <w:bCs/>
+          <w:lang w:val="es-CL"/>
+        </w:rPr>
+        <w:t>Division</w:t>
+      </w:r>
+      <w:proofErr w:type="spellEnd"/>
+    </w:p>
+    <w:p>
+      <w:pPr>
+        <w:widowControl/>
+        <w:numPr>
+          <w:ilvl w:val="0"/>
+          <w:numId w:val="194"/>
+        </w:numPr>
+        <w:suppressAutoHyphens w:val="0"/>
+        <w:spacing w:before="100" w:beforeAutospacing="1" w:after="100" w:afterAutospacing="1"/>
+        <w:rPr>
+          <w:lang w:val="es-CL"/>
+        </w:rPr>
+      </w:pPr>
+      <w:proofErr w:type="spellStart"/>
+      <w:r>
+        <w:rPr>
+          <w:b/>
+          <w:bCs/>
+          <w:lang w:val="es-CL"/>
+        </w:rPr>
+        <w:t>Flexibility</w:t>
+      </w:r>
+      <w:proofErr w:type="spellEnd"/>
+      <w:r>
+        <w:rPr>
+          <w:lang w:val="es-CL"/>
+        </w:rPr>
+        <w:t>:</w:t>
+      </w:r>
+    </w:p>
+    <w:p>
+      <w:pPr>
+        <w:widowControl/>
+        <w:numPr>
+          <w:ilvl w:val="1"/>
+          <w:numId w:val="194"/>
+        </w:numPr>
+        <w:suppressAutoHyphens w:val="0"/>
+        <w:spacing w:before="100" w:beforeAutospacing="1" w:after="100" w:afterAutospacing="1"/>
+      </w:pPr>
+      <w:r>
+        <w:rPr>
+          <w:b/>
+          <w:bCs/>
+        </w:rPr>
+        <w:t>Adaptation to Needs</w:t>
+      </w:r>
+      <w:r>
+        <w:t>: Dynamic divisions adjust to changing needs and priorities within the community.</w:t>
+      </w:r>
+    </w:p>
+    <w:p>
+      <w:pPr>
+        <w:widowControl/>
+        <w:numPr>
+          <w:ilvl w:val="1"/>
+          <w:numId w:val="194"/>
+        </w:numPr>
+        <w:suppressAutoHyphens w:val="0"/>
+        <w:spacing w:before="100" w:beforeAutospacing="1" w:after="100" w:afterAutospacing="1"/>
+      </w:pPr>
+      <w:r>
+        <w:rPr>
+          <w:b/>
+          <w:bCs/>
+        </w:rPr>
+        <w:t>Resource Allocation</w:t>
+      </w:r>
+      <w:r>
+        <w:t>: Resources are allocated efficiently based on real-time data and shifting demands.</w:t>
+      </w:r>
+    </w:p>
+    <w:p>
+      <w:pPr>
+        <w:widowControl/>
+        <w:numPr>
+          <w:ilvl w:val="0"/>
+          <w:numId w:val="194"/>
+        </w:numPr>
+        <w:suppressAutoHyphens w:val="0"/>
+        <w:spacing w:before="100" w:beforeAutospacing="1" w:after="100" w:afterAutospacing="1"/>
+        <w:rPr>
+          <w:lang w:val="es-CL"/>
+        </w:rPr>
+      </w:pPr>
+      <w:proofErr w:type="spellStart"/>
+      <w:r>
+        <w:rPr>
+          <w:b/>
+          <w:bCs/>
+          <w:lang w:val="es-CL"/>
+        </w:rPr>
+        <w:t>Precision</w:t>
+      </w:r>
+      <w:proofErr w:type="spellEnd"/>
+      <w:r>
+        <w:rPr>
+          <w:lang w:val="es-CL"/>
+        </w:rPr>
+        <w:t>:</w:t>
+      </w:r>
+    </w:p>
+    <w:p>
+      <w:pPr>
+        <w:widowControl/>
+        <w:numPr>
+          <w:ilvl w:val="1"/>
+          <w:numId w:val="194"/>
+        </w:numPr>
+        <w:suppressAutoHyphens w:val="0"/>
+        <w:spacing w:before="100" w:beforeAutospacing="1" w:after="100" w:afterAutospacing="1"/>
+      </w:pPr>
+      <w:r>
+        <w:rPr>
+          <w:b/>
+          <w:bCs/>
+        </w:rPr>
+        <w:t>Granularity</w:t>
+      </w:r>
+      <w:r>
+        <w:t>: Precise divisions allow for targeted interventions and specific solutions.</w:t>
+      </w:r>
+    </w:p>
+    <w:p>
+      <w:pPr>
+        <w:widowControl/>
+        <w:numPr>
+          <w:ilvl w:val="1"/>
+          <w:numId w:val="194"/>
+        </w:numPr>
+        <w:suppressAutoHyphens w:val="0"/>
+        <w:spacing w:before="100" w:beforeAutospacing="1" w:after="100" w:afterAutospacing="1"/>
+      </w:pPr>
+      <w:r>
+        <w:rPr>
+          <w:b/>
+          <w:bCs/>
+        </w:rPr>
+        <w:lastRenderedPageBreak/>
+        <w:t>Scalability</w:t>
+      </w:r>
+      <w:r>
+        <w:t>: The system scales up or down according to the project scope or population size.</w:t>
+      </w:r>
+    </w:p>
+    <w:p>
+      <w:pPr>
+        <w:widowControl/>
+        <w:numPr>
+          <w:ilvl w:val="0"/>
+          <w:numId w:val="194"/>
+        </w:numPr>
+        <w:suppressAutoHyphens w:val="0"/>
+        <w:spacing w:before="100" w:beforeAutospacing="1" w:after="100" w:afterAutospacing="1"/>
+        <w:rPr>
+          <w:lang w:val="es-CL"/>
+        </w:rPr>
+      </w:pPr>
+      <w:proofErr w:type="spellStart"/>
+      <w:r>
+        <w:rPr>
+          <w:b/>
+          <w:bCs/>
+          <w:lang w:val="es-CL"/>
+        </w:rPr>
         <w:t>Inclusivity</w:t>
       </w:r>
+      <w:proofErr w:type="spellEnd"/>
       <w:r>
         <w:rPr>
           <w:lang w:val="es-CL"/>
@@ -11786,176 +12561,274 @@
           <w:lang w:val="es-CL"/>
         </w:rPr>
       </w:pPr>
+      <w:proofErr w:type="spellStart"/>
       <w:r>
         <w:rPr>
           <w:b/>
           <w:bCs/>
           <w:lang w:val="es-CL"/>
         </w:rPr>
-        <w:t>Challenges and Solutions</w:t>
-      </w:r>
-    </w:p>
-    <w:p>
-      <w:pPr>
-        <w:widowControl/>
-        <w:numPr>
-          <w:ilvl w:val="0"/>
-          <w:numId w:val="195"/>
-        </w:numPr>
-        <w:suppressAutoHyphens w:val="0"/>
-        <w:spacing w:before="100" w:beforeAutospacing="1" w:after="100" w:afterAutospacing="1"/>
-        <w:rPr>
-          <w:lang w:val="es-CL"/>
-        </w:rPr>
-      </w:pPr>
+        <w:t>Challenges</w:t>
+      </w:r>
+      <w:proofErr w:type="spellEnd"/>
       <w:r>
         <w:rPr>
           <w:b/>
           <w:bCs/>
           <w:lang w:val="es-CL"/>
         </w:rPr>
-        <w:t>Clashing with Existing Boundaries</w:t>
-      </w:r>
-      <w:r>
-        <w:rPr>
-          <w:lang w:val="es-CL"/>
-        </w:rPr>
-        <w:t>:</w:t>
-      </w:r>
-    </w:p>
-    <w:p>
-      <w:pPr>
-        <w:widowControl/>
-        <w:numPr>
-          <w:ilvl w:val="1"/>
-          <w:numId w:val="195"/>
-        </w:numPr>
-        <w:suppressAutoHyphens w:val="0"/>
-        <w:spacing w:before="100" w:beforeAutospacing="1" w:after="100" w:afterAutospacing="1"/>
-      </w:pPr>
-      <w:r>
-        <w:rPr>
-          <w:b/>
-          <w:bCs/>
-        </w:rPr>
-        <w:t>Coordination</w:t>
-      </w:r>
-      <w:r>
-        <w:t>: Collaborate with local governments and administrative bodies to ensure dynamic divisions complement existing structures.</w:t>
-      </w:r>
-    </w:p>
-    <w:p>
-      <w:pPr>
-        <w:widowControl/>
-        <w:numPr>
-          <w:ilvl w:val="1"/>
-          <w:numId w:val="195"/>
-        </w:numPr>
-        <w:suppressAutoHyphens w:val="0"/>
-        <w:spacing w:before="100" w:beforeAutospacing="1" w:after="100" w:afterAutospacing="1"/>
-      </w:pPr>
-      <w:r>
-        <w:rPr>
-          <w:b/>
-          <w:bCs/>
-        </w:rPr>
-        <w:t>Integration</w:t>
-      </w:r>
-      <w:r>
-        <w:t>: Develop a system that overlays dynamic divisions on traditional boundaries, allowing for hybrid approaches.</w:t>
-      </w:r>
-    </w:p>
-    <w:p>
-      <w:pPr>
-        <w:widowControl/>
-        <w:numPr>
-          <w:ilvl w:val="0"/>
-          <w:numId w:val="195"/>
-        </w:numPr>
-        <w:suppressAutoHyphens w:val="0"/>
-        <w:spacing w:before="100" w:beforeAutospacing="1" w:after="100" w:afterAutospacing="1"/>
-        <w:rPr>
-          <w:lang w:val="es-CL"/>
-        </w:rPr>
-      </w:pPr>
+        <w:t xml:space="preserve"> and </w:t>
+      </w:r>
+      <w:proofErr w:type="spellStart"/>
       <w:r>
         <w:rPr>
           <w:b/>
           <w:bCs/>
           <w:lang w:val="es-CL"/>
         </w:rPr>
-        <w:t>Complexity</w:t>
-      </w:r>
-      <w:r>
-        <w:rPr>
-          <w:lang w:val="es-CL"/>
-        </w:rPr>
-        <w:t>:</w:t>
-      </w:r>
+        <w:t>Solutions</w:t>
+      </w:r>
+      <w:proofErr w:type="spellEnd"/>
     </w:p>
     <w:p>
       <w:pPr>
         <w:widowControl/>
         <w:numPr>
-          <w:ilvl w:val="1"/>
+          <w:ilvl w:val="0"/>
           <w:numId w:val="195"/>
         </w:numPr>
         <w:suppressAutoHyphens w:val="0"/>
         <w:spacing w:before="100" w:beforeAutospacing="1" w:after="100" w:afterAutospacing="1"/>
-      </w:pPr>
-      <w:r>
-        <w:rPr>
-          <w:b/>
-          <w:bCs/>
-        </w:rPr>
-        <w:t>User Understanding</w:t>
-      </w:r>
-      <w:r>
-        <w:t>: Ensure users can easily understand and navigate dynamic divisions.</w:t>
-      </w:r>
-    </w:p>
-    <w:p>
-      <w:pPr>
-        <w:widowControl/>
-        <w:numPr>
-          <w:ilvl w:val="1"/>
-          <w:numId w:val="195"/>
-        </w:numPr>
-        <w:suppressAutoHyphens w:val="0"/>
-        <w:spacing w:before="100" w:beforeAutospacing="1" w:after="100" w:afterAutospacing="1"/>
-      </w:pPr>
-      <w:r>
-        <w:rPr>
-          <w:b/>
-          <w:bCs/>
-        </w:rPr>
-        <w:t>System Management</w:t>
-      </w:r>
-      <w:r>
-        <w:t>: Implement robust algorithms and data management practices to handle the complexity of dynamic divisions.</w:t>
-      </w:r>
-    </w:p>
-    <w:p>
-      <w:pPr>
-        <w:widowControl/>
-        <w:numPr>
-          <w:ilvl w:val="0"/>
-          <w:numId w:val="195"/>
-        </w:numPr>
-        <w:suppressAutoHyphens w:val="0"/>
-        <w:spacing w:before="100" w:beforeAutospacing="1" w:after="100" w:afterAutospacing="1"/>
         <w:rPr>
           <w:lang w:val="es-CL"/>
         </w:rPr>
       </w:pPr>
+      <w:proofErr w:type="spellStart"/>
       <w:r>
         <w:rPr>
           <w:b/>
           <w:bCs/>
           <w:lang w:val="es-CL"/>
         </w:rPr>
-        <w:t>Consistency and Fairness</w:t>
-      </w:r>
+        <w:t>Clashing</w:t>
+      </w:r>
+      <w:proofErr w:type="spellEnd"/>
+      <w:r>
+        <w:rPr>
+          <w:b/>
+          <w:bCs/>
+          <w:lang w:val="es-CL"/>
+        </w:rPr>
+        <w:t xml:space="preserve"> </w:t>
+      </w:r>
+      <w:proofErr w:type="spellStart"/>
+      <w:r>
+        <w:rPr>
+          <w:b/>
+          <w:bCs/>
+          <w:lang w:val="es-CL"/>
+        </w:rPr>
+        <w:t>with</w:t>
+      </w:r>
+      <w:proofErr w:type="spellEnd"/>
+      <w:r>
+        <w:rPr>
+          <w:b/>
+          <w:bCs/>
+          <w:lang w:val="es-CL"/>
+        </w:rPr>
+        <w:t xml:space="preserve"> </w:t>
+      </w:r>
+      <w:proofErr w:type="spellStart"/>
+      <w:r>
+        <w:rPr>
+          <w:b/>
+          <w:bCs/>
+          <w:lang w:val="es-CL"/>
+        </w:rPr>
+        <w:t>Existing</w:t>
+      </w:r>
+      <w:proofErr w:type="spellEnd"/>
+      <w:r>
+        <w:rPr>
+          <w:b/>
+          <w:bCs/>
+          <w:lang w:val="es-CL"/>
+        </w:rPr>
+        <w:t xml:space="preserve"> </w:t>
+      </w:r>
+      <w:proofErr w:type="spellStart"/>
+      <w:r>
+        <w:rPr>
+          <w:b/>
+          <w:bCs/>
+          <w:lang w:val="es-CL"/>
+        </w:rPr>
+        <w:t>Boundaries</w:t>
+      </w:r>
+      <w:proofErr w:type="spellEnd"/>
+      <w:r>
+        <w:rPr>
+          <w:lang w:val="es-CL"/>
+        </w:rPr>
+        <w:t>:</w:t>
+      </w:r>
+    </w:p>
+    <w:p>
+      <w:pPr>
+        <w:widowControl/>
+        <w:numPr>
+          <w:ilvl w:val="1"/>
+          <w:numId w:val="195"/>
+        </w:numPr>
+        <w:suppressAutoHyphens w:val="0"/>
+        <w:spacing w:before="100" w:beforeAutospacing="1" w:after="100" w:afterAutospacing="1"/>
+      </w:pPr>
+      <w:r>
+        <w:rPr>
+          <w:b/>
+          <w:bCs/>
+        </w:rPr>
+        <w:t>Coordination</w:t>
+      </w:r>
+      <w:r>
+        <w:t>: Collaborate with local governments and administrative bodies to ensure dynamic divisions complement existing structures.</w:t>
+      </w:r>
+    </w:p>
+    <w:p>
+      <w:pPr>
+        <w:widowControl/>
+        <w:numPr>
+          <w:ilvl w:val="1"/>
+          <w:numId w:val="195"/>
+        </w:numPr>
+        <w:suppressAutoHyphens w:val="0"/>
+        <w:spacing w:before="100" w:beforeAutospacing="1" w:after="100" w:afterAutospacing="1"/>
+      </w:pPr>
+      <w:r>
+        <w:rPr>
+          <w:b/>
+          <w:bCs/>
+        </w:rPr>
+        <w:t>Integration</w:t>
+      </w:r>
+      <w:r>
+        <w:t>: Develop a system that overlays dynamic divisions on traditional boundaries, allowing for hybrid approaches.</w:t>
+      </w:r>
+    </w:p>
+    <w:p>
+      <w:pPr>
+        <w:widowControl/>
+        <w:numPr>
+          <w:ilvl w:val="0"/>
+          <w:numId w:val="195"/>
+        </w:numPr>
+        <w:suppressAutoHyphens w:val="0"/>
+        <w:spacing w:before="100" w:beforeAutospacing="1" w:after="100" w:afterAutospacing="1"/>
+        <w:rPr>
+          <w:lang w:val="es-CL"/>
+        </w:rPr>
+      </w:pPr>
+      <w:proofErr w:type="spellStart"/>
+      <w:r>
+        <w:rPr>
+          <w:b/>
+          <w:bCs/>
+          <w:lang w:val="es-CL"/>
+        </w:rPr>
+        <w:t>Complexity</w:t>
+      </w:r>
+      <w:proofErr w:type="spellEnd"/>
+      <w:r>
+        <w:rPr>
+          <w:lang w:val="es-CL"/>
+        </w:rPr>
+        <w:t>:</w:t>
+      </w:r>
+    </w:p>
+    <w:p>
+      <w:pPr>
+        <w:widowControl/>
+        <w:numPr>
+          <w:ilvl w:val="1"/>
+          <w:numId w:val="195"/>
+        </w:numPr>
+        <w:suppressAutoHyphens w:val="0"/>
+        <w:spacing w:before="100" w:beforeAutospacing="1" w:after="100" w:afterAutospacing="1"/>
+      </w:pPr>
+      <w:r>
+        <w:rPr>
+          <w:b/>
+          <w:bCs/>
+        </w:rPr>
+        <w:t>User Understanding</w:t>
+      </w:r>
+      <w:r>
+        <w:t>: Ensure users can easily understand and navigate dynamic divisions.</w:t>
+      </w:r>
+    </w:p>
+    <w:p>
+      <w:pPr>
+        <w:widowControl/>
+        <w:numPr>
+          <w:ilvl w:val="1"/>
+          <w:numId w:val="195"/>
+        </w:numPr>
+        <w:suppressAutoHyphens w:val="0"/>
+        <w:spacing w:before="100" w:beforeAutospacing="1" w:after="100" w:afterAutospacing="1"/>
+      </w:pPr>
+      <w:r>
+        <w:rPr>
+          <w:b/>
+          <w:bCs/>
+        </w:rPr>
+        <w:t>System Management</w:t>
+      </w:r>
+      <w:r>
+        <w:t>: Implement robust algorithms and data management practices to handle the complexity of dynamic divisions.</w:t>
+      </w:r>
+    </w:p>
+    <w:p>
+      <w:pPr>
+        <w:widowControl/>
+        <w:numPr>
+          <w:ilvl w:val="0"/>
+          <w:numId w:val="195"/>
+        </w:numPr>
+        <w:suppressAutoHyphens w:val="0"/>
+        <w:spacing w:before="100" w:beforeAutospacing="1" w:after="100" w:afterAutospacing="1"/>
+        <w:rPr>
+          <w:lang w:val="es-CL"/>
+        </w:rPr>
+      </w:pPr>
+      <w:proofErr w:type="spellStart"/>
+      <w:r>
+        <w:rPr>
+          <w:b/>
+          <w:bCs/>
+          <w:lang w:val="es-CL"/>
+        </w:rPr>
+        <w:t>Consistency</w:t>
+      </w:r>
+      <w:proofErr w:type="spellEnd"/>
+      <w:r>
+        <w:rPr>
+          <w:b/>
+          <w:bCs/>
+          <w:lang w:val="es-CL"/>
+        </w:rPr>
+        <w:t xml:space="preserve"> and </w:t>
+      </w:r>
+      <w:proofErr w:type="spellStart"/>
+      <w:r>
+        <w:rPr>
+          <w:b/>
+          <w:bCs/>
+          <w:lang w:val="es-CL"/>
+        </w:rPr>
+        <w:t>Fairness</w:t>
+      </w:r>
+      <w:proofErr w:type="spellEnd"/>
       <w:r>
         <w:rPr>
           <w:lang w:val="es-CL"/>
@@ -12016,267 +12889,76 @@
           <w:lang w:val="es-CL"/>
         </w:rPr>
       </w:pPr>
+      <w:proofErr w:type="spellStart"/>
       <w:r>
         <w:rPr>
           <w:b/>
           <w:bCs/>
           <w:lang w:val="es-CL"/>
         </w:rPr>
-        <w:t>Implementation Strategy</w:t>
-      </w:r>
-    </w:p>
-    <w:p>
-      <w:pPr>
-        <w:widowControl/>
-        <w:numPr>
-          <w:ilvl w:val="0"/>
-          <w:numId w:val="196"/>
-        </w:numPr>
-        <w:suppressAutoHyphens w:val="0"/>
-        <w:spacing w:before="100" w:beforeAutospacing="1" w:after="100" w:afterAutospacing="1"/>
-        <w:rPr>
-          <w:lang w:val="es-CL"/>
-        </w:rPr>
-      </w:pPr>
+        <w:t>Implementation</w:t>
+      </w:r>
+      <w:proofErr w:type="spellEnd"/>
       <w:r>
         <w:rPr>
           <w:b/>
           <w:bCs/>
           <w:lang w:val="es-CL"/>
         </w:rPr>
-        <w:t>Hybrid Model</w:t>
-      </w:r>
-      <w:r>
-        <w:rPr>
-          <w:lang w:val="es-CL"/>
-        </w:rPr>
-        <w:t>:</w:t>
-      </w:r>
-    </w:p>
-    <w:p>
-      <w:pPr>
-        <w:widowControl/>
-        <w:numPr>
-          <w:ilvl w:val="1"/>
-          <w:numId w:val="196"/>
-        </w:numPr>
-        <w:suppressAutoHyphens w:val="0"/>
-        <w:spacing w:before="100" w:beforeAutospacing="1" w:after="100" w:afterAutospacing="1"/>
-      </w:pPr>
-      <w:r>
-        <w:rPr>
-          <w:b/>
-          <w:bCs/>
-        </w:rPr>
-        <w:t>Baseline Boundaries</w:t>
-      </w:r>
-      <w:r>
-        <w:t>: Use existing administrative boundaries as a baseline.</w:t>
-      </w:r>
-    </w:p>
-    <w:p>
-      <w:pPr>
-        <w:widowControl/>
-        <w:numPr>
-          <w:ilvl w:val="1"/>
-          <w:numId w:val="196"/>
-        </w:numPr>
-        <w:suppressAutoHyphens w:val="0"/>
-        <w:spacing w:before="100" w:beforeAutospacing="1" w:after="100" w:afterAutospacing="1"/>
-      </w:pPr>
-      <w:r>
-        <w:rPr>
-          <w:b/>
-          <w:bCs/>
-        </w:rPr>
-        <w:t>Dynamic Layers</w:t>
-      </w:r>
-      <w:r>
-        <w:t>: Add dynamic layers that adjust based on data inputs like population density, needs assessments, and resource availability.</w:t>
-      </w:r>
-    </w:p>
-    <w:p>
-      <w:pPr>
-        <w:widowControl/>
-        <w:numPr>
-          <w:ilvl w:val="1"/>
-          <w:numId w:val="196"/>
-        </w:numPr>
-        <w:suppressAutoHyphens w:val="0"/>
-        <w:spacing w:before="100" w:beforeAutospacing="1" w:after="100" w:afterAutospacing="1"/>
-      </w:pPr>
-      <w:r>
-        <w:rPr>
-          <w:b/>
-          <w:bCs/>
-        </w:rPr>
-        <w:t>Overlay System</w:t>
-      </w:r>
-      <w:r>
-        <w:t>: Allow users to view both traditional boundaries and dynamic divisions to understand their interaction.</w:t>
-      </w:r>
-    </w:p>
-    <w:p>
-      <w:pPr>
-        <w:widowControl/>
-        <w:numPr>
-          <w:ilvl w:val="0"/>
-          <w:numId w:val="196"/>
-        </w:numPr>
-        <w:suppressAutoHyphens w:val="0"/>
-        <w:spacing w:before="100" w:beforeAutospacing="1" w:after="100" w:afterAutospacing="1"/>
-        <w:rPr>
-          <w:lang w:val="es-CL"/>
-        </w:rPr>
-      </w:pPr>
+        <w:t xml:space="preserve"> </w:t>
+      </w:r>
+      <w:proofErr w:type="spellStart"/>
       <w:r>
         <w:rPr>
           <w:b/>
           <w:bCs/>
           <w:lang w:val="es-CL"/>
         </w:rPr>
-        <w:t>Data-Driven Decision Making</w:t>
-      </w:r>
-      <w:r>
-        <w:rPr>
-          <w:lang w:val="es-CL"/>
-        </w:rPr>
-        <w:t>:</w:t>
-      </w:r>
+        <w:t>Strategy</w:t>
+      </w:r>
+      <w:proofErr w:type="spellEnd"/>
     </w:p>
     <w:p>
       <w:pPr>
         <w:widowControl/>
         <w:numPr>
-          <w:ilvl w:val="1"/>
+          <w:ilvl w:val="0"/>
           <w:numId w:val="196"/>
         </w:numPr>
         <w:suppressAutoHyphens w:val="0"/>
         <w:spacing w:before="100" w:beforeAutospacing="1" w:after="100" w:afterAutospacing="1"/>
-      </w:pPr>
-      <w:r>
-        <w:rPr>
-          <w:b/>
-          <w:bCs/>
-        </w:rPr>
-        <w:t>Real-Time Data</w:t>
-      </w:r>
-      <w:r>
-        <w:t>: Utilize real-time data collection and analysis to inform dynamic divisions.</w:t>
-      </w:r>
-    </w:p>
-    <w:p>
-      <w:pPr>
-        <w:widowControl/>
-        <w:numPr>
-          <w:ilvl w:val="1"/>
-          <w:numId w:val="196"/>
-        </w:numPr>
-        <w:suppressAutoHyphens w:val="0"/>
-        <w:spacing w:before="100" w:beforeAutospacing="1" w:after="100" w:afterAutospacing="1"/>
-      </w:pPr>
-      <w:r>
-        <w:rPr>
-          <w:b/>
-          <w:bCs/>
-        </w:rPr>
-        <w:t>AI and Big Data</w:t>
-      </w:r>
-      <w:r>
-        <w:t>: Leverage artificial intelligence and big data analytics to continuously refine and optimize divisions.</w:t>
-      </w:r>
-    </w:p>
-    <w:p>
-      <w:pPr>
-        <w:widowControl/>
-        <w:numPr>
-          <w:ilvl w:val="0"/>
-          <w:numId w:val="196"/>
-        </w:numPr>
-        <w:suppressAutoHyphens w:val="0"/>
-        <w:spacing w:before="100" w:beforeAutospacing="1" w:after="100" w:afterAutospacing="1"/>
         <w:rPr>
           <w:lang w:val="es-CL"/>
         </w:rPr>
       </w:pPr>
+      <w:proofErr w:type="spellStart"/>
       <w:r>
         <w:rPr>
           <w:b/>
           <w:bCs/>
           <w:lang w:val="es-CL"/>
         </w:rPr>
-        <w:t>User Involvement</w:t>
-      </w:r>
-      <w:r>
-        <w:rPr>
-          <w:lang w:val="es-CL"/>
-        </w:rPr>
-        <w:t>:</w:t>
-      </w:r>
-    </w:p>
-    <w:p>
-      <w:pPr>
-        <w:widowControl/>
-        <w:numPr>
-          <w:ilvl w:val="1"/>
-          <w:numId w:val="196"/>
-        </w:numPr>
-        <w:suppressAutoHyphens w:val="0"/>
-        <w:spacing w:before="100" w:beforeAutospacing="1" w:after="100" w:afterAutospacing="1"/>
-      </w:pPr>
-      <w:r>
-        <w:rPr>
-          <w:b/>
-          <w:bCs/>
-        </w:rPr>
-        <w:t>Participatory Design</w:t>
-      </w:r>
-      <w:r>
-        <w:t>: Engage users in the design and adjustment of dynamic divisions through surveys, forums, and feedback mechanisms.</w:t>
-      </w:r>
-    </w:p>
-    <w:p>
-      <w:pPr>
-        <w:widowControl/>
-        <w:numPr>
-          <w:ilvl w:val="1"/>
-          <w:numId w:val="196"/>
-        </w:numPr>
-        <w:suppressAutoHyphens w:val="0"/>
-        <w:spacing w:before="100" w:beforeAutospacing="1" w:after="100" w:afterAutospacing="1"/>
-      </w:pPr>
-      <w:r>
-        <w:rPr>
-          <w:b/>
-          <w:bCs/>
-        </w:rPr>
-        <w:t>Transparency Tools</w:t>
-      </w:r>
-      <w:r>
-        <w:t>: Provide tools and platforms for users to see how decisions are made and contribute their insights.</w:t>
-      </w:r>
-    </w:p>
-    <w:p>
-      <w:pPr>
-        <w:widowControl/>
-        <w:numPr>
-          <w:ilvl w:val="0"/>
-          <w:numId w:val="196"/>
-        </w:numPr>
-        <w:suppressAutoHyphens w:val="0"/>
-        <w:spacing w:before="100" w:beforeAutospacing="1" w:after="100" w:afterAutospacing="1"/>
-        <w:rPr>
-          <w:lang w:val="es-CL"/>
-        </w:rPr>
-      </w:pPr>
+        <w:t>Hybrid</w:t>
+      </w:r>
+      <w:proofErr w:type="spellEnd"/>
       <w:r>
         <w:rPr>
           <w:b/>
           <w:bCs/>
           <w:lang w:val="es-CL"/>
         </w:rPr>
-        <w:t>Pilot Programs</w:t>
-      </w:r>
+        <w:t xml:space="preserve"> </w:t>
+      </w:r>
+      <w:proofErr w:type="spellStart"/>
+      <w:r>
+        <w:rPr>
+          <w:b/>
+          <w:bCs/>
+          <w:lang w:val="es-CL"/>
+        </w:rPr>
+        <w:t>Model</w:t>
+      </w:r>
+      <w:proofErr w:type="spellEnd"/>
       <w:r>
         <w:rPr>
           <w:lang w:val="es-CL"/>
@@ -12299,11 +12981,10 @@
           <w:b/>
           <w:bCs/>
         </w:rPr>
-        <w:lastRenderedPageBreak/>
-        <w:t>Small-Scale Pilots</w:t>
-      </w:r>
-      <w:r>
-        <w:t>: Start with pilot programs in select areas to test and refine the dynamic division approach.</w:t>
+        <w:t>Baseline Boundaries</w:t>
+      </w:r>
+      <w:r>
+        <w:t>: Use existing administrative boundaries as a baseline.</w:t>
       </w:r>
     </w:p>
     <w:p>
@@ -12321,6 +13002,324 @@
           <w:b/>
           <w:bCs/>
         </w:rPr>
+        <w:t>Dynamic Layers</w:t>
+      </w:r>
+      <w:r>
+        <w:t>: Add dynamic layers that adjust based on data inputs like population density, needs assessments, and resource availability.</w:t>
+      </w:r>
+    </w:p>
+    <w:p>
+      <w:pPr>
+        <w:widowControl/>
+        <w:numPr>
+          <w:ilvl w:val="1"/>
+          <w:numId w:val="196"/>
+        </w:numPr>
+        <w:suppressAutoHyphens w:val="0"/>
+        <w:spacing w:before="100" w:beforeAutospacing="1" w:after="100" w:afterAutospacing="1"/>
+      </w:pPr>
+      <w:r>
+        <w:rPr>
+          <w:b/>
+          <w:bCs/>
+        </w:rPr>
+        <w:t>Overlay System</w:t>
+      </w:r>
+      <w:r>
+        <w:t>: Allow users to view both traditional boundaries and dynamic divisions to understand their interaction.</w:t>
+      </w:r>
+    </w:p>
+    <w:p>
+      <w:pPr>
+        <w:widowControl/>
+        <w:numPr>
+          <w:ilvl w:val="0"/>
+          <w:numId w:val="196"/>
+        </w:numPr>
+        <w:suppressAutoHyphens w:val="0"/>
+        <w:spacing w:before="100" w:beforeAutospacing="1" w:after="100" w:afterAutospacing="1"/>
+        <w:rPr>
+          <w:lang w:val="es-CL"/>
+        </w:rPr>
+      </w:pPr>
+      <w:r>
+        <w:rPr>
+          <w:b/>
+          <w:bCs/>
+          <w:lang w:val="es-CL"/>
+        </w:rPr>
+        <w:t>Data-</w:t>
+      </w:r>
+      <w:proofErr w:type="spellStart"/>
+      <w:r>
+        <w:rPr>
+          <w:b/>
+          <w:bCs/>
+          <w:lang w:val="es-CL"/>
+        </w:rPr>
+        <w:t>Driven</w:t>
+      </w:r>
+      <w:proofErr w:type="spellEnd"/>
+      <w:r>
+        <w:rPr>
+          <w:b/>
+          <w:bCs/>
+          <w:lang w:val="es-CL"/>
+        </w:rPr>
+        <w:t xml:space="preserve"> </w:t>
+      </w:r>
+      <w:proofErr w:type="spellStart"/>
+      <w:r>
+        <w:rPr>
+          <w:b/>
+          <w:bCs/>
+          <w:lang w:val="es-CL"/>
+        </w:rPr>
+        <w:t>Decision</w:t>
+      </w:r>
+      <w:proofErr w:type="spellEnd"/>
+      <w:r>
+        <w:rPr>
+          <w:b/>
+          <w:bCs/>
+          <w:lang w:val="es-CL"/>
+        </w:rPr>
+        <w:t xml:space="preserve"> </w:t>
+      </w:r>
+      <w:proofErr w:type="spellStart"/>
+      <w:r>
+        <w:rPr>
+          <w:b/>
+          <w:bCs/>
+          <w:lang w:val="es-CL"/>
+        </w:rPr>
+        <w:t>Making</w:t>
+      </w:r>
+      <w:proofErr w:type="spellEnd"/>
+      <w:r>
+        <w:rPr>
+          <w:lang w:val="es-CL"/>
+        </w:rPr>
+        <w:t>:</w:t>
+      </w:r>
+    </w:p>
+    <w:p>
+      <w:pPr>
+        <w:widowControl/>
+        <w:numPr>
+          <w:ilvl w:val="1"/>
+          <w:numId w:val="196"/>
+        </w:numPr>
+        <w:suppressAutoHyphens w:val="0"/>
+        <w:spacing w:before="100" w:beforeAutospacing="1" w:after="100" w:afterAutospacing="1"/>
+      </w:pPr>
+      <w:r>
+        <w:rPr>
+          <w:b/>
+          <w:bCs/>
+        </w:rPr>
+        <w:t>Real-Time Data</w:t>
+      </w:r>
+      <w:r>
+        <w:t>: Utilize real-time data collection and analysis to inform dynamic divisions.</w:t>
+      </w:r>
+    </w:p>
+    <w:p>
+      <w:pPr>
+        <w:widowControl/>
+        <w:numPr>
+          <w:ilvl w:val="1"/>
+          <w:numId w:val="196"/>
+        </w:numPr>
+        <w:suppressAutoHyphens w:val="0"/>
+        <w:spacing w:before="100" w:beforeAutospacing="1" w:after="100" w:afterAutospacing="1"/>
+      </w:pPr>
+      <w:r>
+        <w:rPr>
+          <w:b/>
+          <w:bCs/>
+        </w:rPr>
+        <w:t>AI and Big Data</w:t>
+      </w:r>
+      <w:r>
+        <w:t>: Leverage artificial intelligence and big data analytics to continuously refine and optimize divisions.</w:t>
+      </w:r>
+    </w:p>
+    <w:p>
+      <w:pPr>
+        <w:widowControl/>
+        <w:numPr>
+          <w:ilvl w:val="0"/>
+          <w:numId w:val="196"/>
+        </w:numPr>
+        <w:suppressAutoHyphens w:val="0"/>
+        <w:spacing w:before="100" w:beforeAutospacing="1" w:after="100" w:afterAutospacing="1"/>
+        <w:rPr>
+          <w:lang w:val="es-CL"/>
+        </w:rPr>
+      </w:pPr>
+      <w:proofErr w:type="spellStart"/>
+      <w:r>
+        <w:rPr>
+          <w:b/>
+          <w:bCs/>
+          <w:lang w:val="es-CL"/>
+        </w:rPr>
+        <w:t>User</w:t>
+      </w:r>
+      <w:proofErr w:type="spellEnd"/>
+      <w:r>
+        <w:rPr>
+          <w:b/>
+          <w:bCs/>
+          <w:lang w:val="es-CL"/>
+        </w:rPr>
+        <w:t xml:space="preserve"> </w:t>
+      </w:r>
+      <w:proofErr w:type="spellStart"/>
+      <w:r>
+        <w:rPr>
+          <w:b/>
+          <w:bCs/>
+          <w:lang w:val="es-CL"/>
+        </w:rPr>
+        <w:t>Involvement</w:t>
+      </w:r>
+      <w:proofErr w:type="spellEnd"/>
+      <w:r>
+        <w:rPr>
+          <w:lang w:val="es-CL"/>
+        </w:rPr>
+        <w:t>:</w:t>
+      </w:r>
+    </w:p>
+    <w:p>
+      <w:pPr>
+        <w:widowControl/>
+        <w:numPr>
+          <w:ilvl w:val="1"/>
+          <w:numId w:val="196"/>
+        </w:numPr>
+        <w:suppressAutoHyphens w:val="0"/>
+        <w:spacing w:before="100" w:beforeAutospacing="1" w:after="100" w:afterAutospacing="1"/>
+      </w:pPr>
+      <w:r>
+        <w:rPr>
+          <w:b/>
+          <w:bCs/>
+        </w:rPr>
+        <w:t>Participatory Design</w:t>
+      </w:r>
+      <w:r>
+        <w:t>: Engage users in the design and adjustment of dynamic divisions through surveys, forums, and feedback mechanisms.</w:t>
+      </w:r>
+    </w:p>
+    <w:p>
+      <w:pPr>
+        <w:widowControl/>
+        <w:numPr>
+          <w:ilvl w:val="1"/>
+          <w:numId w:val="196"/>
+        </w:numPr>
+        <w:suppressAutoHyphens w:val="0"/>
+        <w:spacing w:before="100" w:beforeAutospacing="1" w:after="100" w:afterAutospacing="1"/>
+      </w:pPr>
+      <w:r>
+        <w:rPr>
+          <w:b/>
+          <w:bCs/>
+        </w:rPr>
+        <w:t>Transparency Tools</w:t>
+      </w:r>
+      <w:r>
+        <w:t>: Provide tools and platforms for users to see how decisions are made and contribute their insights.</w:t>
+      </w:r>
+    </w:p>
+    <w:p>
+      <w:pPr>
+        <w:widowControl/>
+        <w:numPr>
+          <w:ilvl w:val="0"/>
+          <w:numId w:val="196"/>
+        </w:numPr>
+        <w:suppressAutoHyphens w:val="0"/>
+        <w:spacing w:before="100" w:beforeAutospacing="1" w:after="100" w:afterAutospacing="1"/>
+        <w:rPr>
+          <w:lang w:val="es-CL"/>
+        </w:rPr>
+      </w:pPr>
+      <w:proofErr w:type="spellStart"/>
+      <w:r>
+        <w:rPr>
+          <w:b/>
+          <w:bCs/>
+          <w:lang w:val="es-CL"/>
+        </w:rPr>
+        <w:t>Pilot</w:t>
+      </w:r>
+      <w:proofErr w:type="spellEnd"/>
+      <w:r>
+        <w:rPr>
+          <w:b/>
+          <w:bCs/>
+          <w:lang w:val="es-CL"/>
+        </w:rPr>
+        <w:t xml:space="preserve"> </w:t>
+      </w:r>
+      <w:proofErr w:type="spellStart"/>
+      <w:r>
+        <w:rPr>
+          <w:b/>
+          <w:bCs/>
+          <w:lang w:val="es-CL"/>
+        </w:rPr>
+        <w:t>Programs</w:t>
+      </w:r>
+      <w:proofErr w:type="spellEnd"/>
+      <w:r>
+        <w:rPr>
+          <w:lang w:val="es-CL"/>
+        </w:rPr>
+        <w:t>:</w:t>
+      </w:r>
+    </w:p>
+    <w:p>
+      <w:pPr>
+        <w:widowControl/>
+        <w:numPr>
+          <w:ilvl w:val="1"/>
+          <w:numId w:val="196"/>
+        </w:numPr>
+        <w:suppressAutoHyphens w:val="0"/>
+        <w:spacing w:before="100" w:beforeAutospacing="1" w:after="100" w:afterAutospacing="1"/>
+      </w:pPr>
+      <w:r>
+        <w:rPr>
+          <w:b/>
+          <w:bCs/>
+        </w:rPr>
+        <w:t>Small-Scale Pilots</w:t>
+      </w:r>
+      <w:r>
+        <w:t>: Start with pilot programs in select areas to test and refine the dynamic division approach.</w:t>
+      </w:r>
+    </w:p>
+    <w:p>
+      <w:pPr>
+        <w:widowControl/>
+        <w:numPr>
+          <w:ilvl w:val="1"/>
+          <w:numId w:val="196"/>
+        </w:numPr>
+        <w:suppressAutoHyphens w:val="0"/>
+        <w:spacing w:before="100" w:beforeAutospacing="1" w:after="100" w:afterAutospacing="1"/>
+      </w:pPr>
+      <w:r>
+        <w:rPr>
+          <w:b/>
+          <w:bCs/>
+        </w:rPr>
+        <w:lastRenderedPageBreak/>
         <w:t>Iterative Improvement</w:t>
       </w:r>
       <w:r>
@@ -12338,127 +13337,167 @@
           <w:lang w:val="es-CL"/>
         </w:rPr>
       </w:pPr>
+      <w:proofErr w:type="spellStart"/>
       <w:r>
         <w:rPr>
           <w:b/>
           <w:bCs/>
           <w:lang w:val="es-CL"/>
         </w:rPr>
-        <w:t>Example Scenario</w:t>
-      </w:r>
-    </w:p>
-    <w:p>
-      <w:pPr>
-        <w:widowControl/>
-        <w:numPr>
-          <w:ilvl w:val="0"/>
-          <w:numId w:val="197"/>
-        </w:numPr>
-        <w:suppressAutoHyphens w:val="0"/>
-        <w:spacing w:before="100" w:beforeAutospacing="1" w:after="100" w:afterAutospacing="1"/>
-        <w:rPr>
-          <w:lang w:val="es-CL"/>
-        </w:rPr>
-      </w:pPr>
+        <w:t>Example</w:t>
+      </w:r>
+      <w:proofErr w:type="spellEnd"/>
       <w:r>
         <w:rPr>
           <w:b/>
           <w:bCs/>
           <w:lang w:val="es-CL"/>
         </w:rPr>
-        <w:t>Urban Area</w:t>
-      </w:r>
-      <w:r>
-        <w:rPr>
-          <w:lang w:val="es-CL"/>
-        </w:rPr>
-        <w:t>:</w:t>
-      </w:r>
-    </w:p>
-    <w:p>
-      <w:pPr>
-        <w:widowControl/>
-        <w:numPr>
-          <w:ilvl w:val="1"/>
-          <w:numId w:val="197"/>
-        </w:numPr>
-        <w:suppressAutoHyphens w:val="0"/>
-        <w:spacing w:before="100" w:beforeAutospacing="1" w:after="100" w:afterAutospacing="1"/>
-      </w:pPr>
-      <w:r>
-        <w:rPr>
-          <w:b/>
-          <w:bCs/>
-        </w:rPr>
-        <w:t>Existing Boundaries</w:t>
-      </w:r>
-      <w:r>
-        <w:t>: Use city districts and neighborhoods as the initial framework.</w:t>
-      </w:r>
-    </w:p>
-    <w:p>
-      <w:pPr>
-        <w:widowControl/>
-        <w:numPr>
-          <w:ilvl w:val="1"/>
-          <w:numId w:val="197"/>
-        </w:numPr>
-        <w:suppressAutoHyphens w:val="0"/>
-        <w:spacing w:before="100" w:beforeAutospacing="1" w:after="100" w:afterAutospacing="1"/>
-      </w:pPr>
-      <w:r>
-        <w:rPr>
-          <w:b/>
-          <w:bCs/>
-        </w:rPr>
-        <w:t>Dynamic Divisions</w:t>
-      </w:r>
-      <w:r>
-        <w:t>: Create dynamic divisions based on real-time data like traffic flow, public service usage, and environmental conditions.</w:t>
-      </w:r>
-    </w:p>
-    <w:p>
-      <w:pPr>
-        <w:widowControl/>
-        <w:numPr>
-          <w:ilvl w:val="1"/>
-          <w:numId w:val="197"/>
-        </w:numPr>
-        <w:suppressAutoHyphens w:val="0"/>
-        <w:spacing w:before="100" w:beforeAutospacing="1" w:after="100" w:afterAutospacing="1"/>
-      </w:pPr>
-      <w:r>
-        <w:rPr>
-          <w:b/>
-          <w:bCs/>
-        </w:rPr>
-        <w:t>User Interaction</w:t>
-      </w:r>
-      <w:r>
-        <w:t>: Residents can view and provide input on dynamic divisions through a mobile app, contributing to real-time adjustments.</w:t>
-      </w:r>
-    </w:p>
-    <w:p>
-      <w:pPr>
-        <w:widowControl/>
-        <w:numPr>
-          <w:ilvl w:val="0"/>
-          <w:numId w:val="197"/>
-        </w:numPr>
-        <w:suppressAutoHyphens w:val="0"/>
-        <w:spacing w:before="100" w:beforeAutospacing="1" w:after="100" w:afterAutospacing="1"/>
-        <w:rPr>
-          <w:lang w:val="es-CL"/>
-        </w:rPr>
-      </w:pPr>
+        <w:t xml:space="preserve"> </w:t>
+      </w:r>
+      <w:proofErr w:type="spellStart"/>
       <w:r>
         <w:rPr>
           <w:b/>
           <w:bCs/>
           <w:lang w:val="es-CL"/>
         </w:rPr>
-        <w:t>Rural Area</w:t>
-      </w:r>
+        <w:t>Scenario</w:t>
+      </w:r>
+      <w:proofErr w:type="spellEnd"/>
+    </w:p>
+    <w:p>
+      <w:pPr>
+        <w:widowControl/>
+        <w:numPr>
+          <w:ilvl w:val="0"/>
+          <w:numId w:val="197"/>
+        </w:numPr>
+        <w:suppressAutoHyphens w:val="0"/>
+        <w:spacing w:before="100" w:beforeAutospacing="1" w:after="100" w:afterAutospacing="1"/>
+        <w:rPr>
+          <w:lang w:val="es-CL"/>
+        </w:rPr>
+      </w:pPr>
+      <w:r>
+        <w:rPr>
+          <w:b/>
+          <w:bCs/>
+          <w:lang w:val="es-CL"/>
+        </w:rPr>
+        <w:t xml:space="preserve">Urban </w:t>
+      </w:r>
+      <w:proofErr w:type="spellStart"/>
+      <w:r>
+        <w:rPr>
+          <w:b/>
+          <w:bCs/>
+          <w:lang w:val="es-CL"/>
+        </w:rPr>
+        <w:t>Area</w:t>
+      </w:r>
+      <w:proofErr w:type="spellEnd"/>
+      <w:r>
+        <w:rPr>
+          <w:lang w:val="es-CL"/>
+        </w:rPr>
+        <w:t>:</w:t>
+      </w:r>
+    </w:p>
+    <w:p>
+      <w:pPr>
+        <w:widowControl/>
+        <w:numPr>
+          <w:ilvl w:val="1"/>
+          <w:numId w:val="197"/>
+        </w:numPr>
+        <w:suppressAutoHyphens w:val="0"/>
+        <w:spacing w:before="100" w:beforeAutospacing="1" w:after="100" w:afterAutospacing="1"/>
+      </w:pPr>
+      <w:r>
+        <w:rPr>
+          <w:b/>
+          <w:bCs/>
+        </w:rPr>
+        <w:t>Existing Boundaries</w:t>
+      </w:r>
+      <w:r>
+        <w:t>: Use city districts and neighborhoods as the initial framework.</w:t>
+      </w:r>
+    </w:p>
+    <w:p>
+      <w:pPr>
+        <w:widowControl/>
+        <w:numPr>
+          <w:ilvl w:val="1"/>
+          <w:numId w:val="197"/>
+        </w:numPr>
+        <w:suppressAutoHyphens w:val="0"/>
+        <w:spacing w:before="100" w:beforeAutospacing="1" w:after="100" w:afterAutospacing="1"/>
+      </w:pPr>
+      <w:r>
+        <w:rPr>
+          <w:b/>
+          <w:bCs/>
+        </w:rPr>
+        <w:t>Dynamic Divisions</w:t>
+      </w:r>
+      <w:r>
+        <w:t>: Create dynamic divisions based on real-time data like traffic flow, public service usage, and environmental conditions.</w:t>
+      </w:r>
+    </w:p>
+    <w:p>
+      <w:pPr>
+        <w:widowControl/>
+        <w:numPr>
+          <w:ilvl w:val="1"/>
+          <w:numId w:val="197"/>
+        </w:numPr>
+        <w:suppressAutoHyphens w:val="0"/>
+        <w:spacing w:before="100" w:beforeAutospacing="1" w:after="100" w:afterAutospacing="1"/>
+      </w:pPr>
+      <w:r>
+        <w:rPr>
+          <w:b/>
+          <w:bCs/>
+        </w:rPr>
+        <w:t>User Interaction</w:t>
+      </w:r>
+      <w:r>
+        <w:t>: Residents can view and provide input on dynamic divisions through a mobile app, contributing to real-time adjustments.</w:t>
+      </w:r>
+    </w:p>
+    <w:p>
+      <w:pPr>
+        <w:widowControl/>
+        <w:numPr>
+          <w:ilvl w:val="0"/>
+          <w:numId w:val="197"/>
+        </w:numPr>
+        <w:suppressAutoHyphens w:val="0"/>
+        <w:spacing w:before="100" w:beforeAutospacing="1" w:after="100" w:afterAutospacing="1"/>
+        <w:rPr>
+          <w:lang w:val="es-CL"/>
+        </w:rPr>
+      </w:pPr>
+      <w:r>
+        <w:rPr>
+          <w:b/>
+          <w:bCs/>
+          <w:lang w:val="es-CL"/>
+        </w:rPr>
+        <w:t xml:space="preserve">Rural </w:t>
+      </w:r>
+      <w:proofErr w:type="spellStart"/>
+      <w:r>
+        <w:rPr>
+          <w:b/>
+          <w:bCs/>
+          <w:lang w:val="es-CL"/>
+        </w:rPr>
+        <w:t>Area</w:t>
+      </w:r>
+      <w:proofErr w:type="spellEnd"/>
       <w:r>
         <w:rPr>
           <w:lang w:val="es-CL"/>
@@ -12648,7 +13687,6 @@
         <w:rPr>
           <w:rStyle w:val="Textoennegrita"/>
         </w:rPr>
-        <w:lastRenderedPageBreak/>
         <w:t>Investigation</w:t>
       </w:r>
       <w:r>
@@ -12669,6 +13707,7 @@
         <w:rPr>
           <w:rStyle w:val="Textoennegrita"/>
         </w:rPr>
+        <w:lastRenderedPageBreak/>
         <w:t>Development</w:t>
       </w:r>
       <w:r>
@@ -13566,7 +14605,15 @@
         <w:t>Evaluation</w:t>
       </w:r>
       <w:r>
-        <w:t>: Interested People evaluate the prototype and plan. The 3 best-evaluated Developments earn XP and</w:t>
+        <w:t xml:space="preserve">: Interested People evaluate the prototype and plan. The 3 best-evaluated Developments earn </w:t>
+      </w:r>
+      <w:proofErr w:type="gramStart"/>
+      <w:r>
+        <w:t>XP</w:t>
+      </w:r>
+      <w:proofErr w:type="gramEnd"/>
+      <w:r>
+        <w:t xml:space="preserve"> and</w:t>
       </w:r>
       <w:r>
         <w:t xml:space="preserve"> the best one</w:t>
@@ -13629,7 +14676,15 @@
         <w:t>: Ensures the necessary means of production as defined in the Development stage</w:t>
       </w:r>
       <w:r>
-        <w:t xml:space="preserve"> by generating the necessary amount of Berries</w:t>
+        <w:t xml:space="preserve"> by generating the necessary </w:t>
+      </w:r>
+      <w:proofErr w:type="gramStart"/>
+      <w:r>
+        <w:t>amount</w:t>
+      </w:r>
+      <w:proofErr w:type="gramEnd"/>
+      <w:r>
+        <w:t xml:space="preserve"> of Berries</w:t>
       </w:r>
       <w:r>
         <w:t>.</w:t>
@@ -14081,9 +15136,11 @@
       <w:r>
         <w:t xml:space="preserve">: XP is earned based on the </w:t>
       </w:r>
+      <w:proofErr w:type="gramStart"/>
       <w:r>
         <w:t>amount</w:t>
       </w:r>
+      <w:proofErr w:type="gramEnd"/>
       <w:r>
         <w:t xml:space="preserve"> of raw materials recovered compared to the hypothetical postulated in Development.</w:t>
       </w:r>
@@ -15160,7 +16217,15 @@
         <w:t>Mitigants:</w:t>
       </w:r>
       <w:r>
-        <w:t xml:space="preserve"> Use the Proof of Stakes (PoS) modality to significantly reduce the computational cost of the Blockchain system, which would consume the most resources.</w:t>
+        <w:t xml:space="preserve"> Use the Proof of Stakes (</w:t>
+      </w:r>
+      <w:proofErr w:type="spellStart"/>
+      <w:r>
+        <w:t>PoS</w:t>
+      </w:r>
+      <w:proofErr w:type="spellEnd"/>
+      <w:r>
+        <w:t>) modality to significantly reduce the computational cost of the Blockchain system, which would consume the most resources.</w:t>
       </w:r>
     </w:p>
     <w:p>
@@ -17230,7 +18295,21 @@
         <w:rPr>
           <w:lang w:val="en-US"/>
         </w:rPr>
-        <w:t xml:space="preserve">By making the system free in this way, I hope it can be quickly and easily replaced by a system better adapted to the reality of the moment and sector. Think of it like the cells of a body: each cell has the same base but specializes based on its environment and function. I hope my system acts as the totipotent base cell, evolving and specializing to interact with its clones and variations. People provide the energy for each cell, determining its size and quantity per sector on the interaction map. With this in mind, I designed Trace as a subsystem to quickly and intuitively show the advantages and disadvantages of each “cell,” making it easier to decide where to contribute your information, time, </w:t>
+        <w:t xml:space="preserve">By making the system free in this way, I hope it can be quickly and easily replaced by a system better adapted to the reality of the moment and sector. Think of it like the cells of a body: each cell has the same base but specializes based on its environment and function. I hope my system acts as the totipotent base cell, evolving and specializing to interact with its clones and variations. People provide the energy for each cell, determining its size and quantity per sector on the interaction map. </w:t>
+      </w:r>
+      <w:proofErr w:type="gramStart"/>
+      <w:r>
+        <w:rPr>
+          <w:lang w:val="en-US"/>
+        </w:rPr>
+        <w:t>With this in mind, I</w:t>
+      </w:r>
+      <w:proofErr w:type="gramEnd"/>
+      <w:r>
+        <w:rPr>
+          <w:lang w:val="en-US"/>
+        </w:rPr>
+        <w:t xml:space="preserve"> designed Trace as a subsystem to quickly and intuitively show the advantages and disadvantages of each “cell,” making it easier to decide where to contribute your information, time, </w:t>
       </w:r>
       <w:r>
         <w:rPr>

</xml_diff>

<commit_message>
Added "Resource Prioritization and Allocation System"
</commit_message>
<xml_diff>
--- a/Trust English.docx
+++ b/Trust English.docx
@@ -8167,7 +8167,7 @@
           <w:sz w:val="34"/>
           <w:szCs w:val="40"/>
         </w:rPr>
-        <w:t>Economic Calculation</w:t>
+        <w:t>Resource Prioritization and Allocation System</w:t>
       </w:r>
     </w:p>
     <w:p>
@@ -8177,173 +8177,75 @@
           <w:lang w:val="en-US"/>
         </w:rPr>
       </w:pPr>
-      <w:r>
-        <w:rPr>
-          <w:lang w:val="en-US"/>
-        </w:rPr>
-        <w:t>One of the biggest problems of the system is solving the Economic Calculation. By this, I am referring to how to weigh between means of production to every Trust project, considering the natural market calculation of the value of each material used in a project. If left to people's votes or engineer</w:t>
-      </w:r>
-      <w:r>
-        <w:rPr>
-          <w:lang w:val="en-US"/>
-        </w:rPr>
-        <w:t>’s</w:t>
-      </w:r>
-      <w:r>
-        <w:rPr>
-          <w:lang w:val="en-US"/>
-        </w:rPr>
-        <w:t xml:space="preserve"> decisions, even a razor might be made of </w:t>
-      </w:r>
-      <w:r>
-        <w:rPr>
-          <w:lang w:val="en-US"/>
-        </w:rPr>
-        <w:t>scarce material</w:t>
-      </w:r>
-      <w:r>
-        <w:rPr>
-          <w:lang w:val="en-US"/>
-        </w:rPr>
-        <w:t xml:space="preserve"> for durability</w:t>
-      </w:r>
-      <w:r>
-        <w:rPr>
-          <w:lang w:val="en-US"/>
-        </w:rPr>
-        <w:t xml:space="preserve"> even though it’s a non-essential item</w:t>
-      </w:r>
-      <w:r>
-        <w:rPr>
-          <w:lang w:val="en-US"/>
-        </w:rPr>
-        <w:t>. This problem is currently solved by the market, where those who need</w:t>
-      </w:r>
-      <w:r>
-        <w:rPr>
-          <w:lang w:val="en-US"/>
-        </w:rPr>
-        <w:t xml:space="preserve"> the resource</w:t>
-      </w:r>
-      <w:r>
-        <w:rPr>
-          <w:lang w:val="en-US"/>
-        </w:rPr>
-        <w:t xml:space="preserve"> most outbid others. In practice, however,</w:t>
-      </w:r>
-      <w:r>
-        <w:rPr>
-          <w:lang w:val="en-US"/>
-        </w:rPr>
-        <w:t xml:space="preserve"> that doesn’t happen</w:t>
-      </w:r>
-      <w:r>
-        <w:rPr>
-          <w:lang w:val="en-US"/>
-        </w:rPr>
-        <w:t xml:space="preserve"> because the money is not distributed according to necessity but to many other factors</w:t>
-      </w:r>
-      <w:r>
-        <w:rPr>
-          <w:lang w:val="en-US"/>
-        </w:rPr>
-        <w:t>.</w:t>
-      </w:r>
-    </w:p>
-    <w:p>
-      <w:pPr>
-        <w:pStyle w:val="NormalWeb"/>
+      <w:proofErr w:type="gramStart"/>
+      <w:r>
+        <w:rPr>
+          <w:lang w:val="en-US"/>
+        </w:rPr>
+        <w:t>In order to</w:t>
+      </w:r>
+      <w:proofErr w:type="gramEnd"/>
+      <w:r>
+        <w:rPr>
+          <w:lang w:val="en-US"/>
+        </w:rPr>
+        <w:t xml:space="preserve"> manage the efficient use of resources, </w:t>
+      </w:r>
+      <w:r>
         <w:rPr>
           <w:b/>
           <w:bCs/>
-          <w:sz w:val="28"/>
-          <w:szCs w:val="28"/>
-          <w:lang w:val="en-US"/>
-        </w:rPr>
-      </w:pPr>
+          <w:lang w:val="en-US"/>
+        </w:rPr>
+        <w:t>Turtle</w:t>
+      </w:r>
+      <w:r>
+        <w:rPr>
+          <w:lang w:val="en-US"/>
+        </w:rPr>
+        <w:t xml:space="preserve"> will continuously inform the system of the available resource levels. To ensure that projects are prioritized based on both societal demand and resource availability, a dynamic </w:t>
+      </w:r>
       <w:r>
         <w:rPr>
           <w:b/>
           <w:bCs/>
-          <w:sz w:val="28"/>
-          <w:szCs w:val="28"/>
-          <w:lang w:val="en-US"/>
-        </w:rPr>
-        <w:t>Proposed Solution</w:t>
-      </w:r>
-    </w:p>
-    <w:p>
-      <w:pPr>
-        <w:pStyle w:val="NormalWeb"/>
-        <w:rPr>
-          <w:lang w:val="en-US"/>
-        </w:rPr>
-      </w:pPr>
-      <w:r>
-        <w:rPr>
-          <w:lang w:val="en-US"/>
-        </w:rPr>
-        <w:t xml:space="preserve">To address this, I propose that projects using the least </w:t>
-      </w:r>
-      <w:proofErr w:type="gramStart"/>
-      <w:r>
-        <w:rPr>
-          <w:lang w:val="en-US"/>
-        </w:rPr>
-        <w:t>amount</w:t>
-      </w:r>
-      <w:proofErr w:type="gramEnd"/>
-      <w:r>
-        <w:rPr>
-          <w:lang w:val="en-US"/>
-        </w:rPr>
-        <w:t xml:space="preserve"> of materials receive the remaining Berries as a bonus, leftover from the estimate given in the development phase. This requires Turtle to sell materials in an open market, with projects trading assigned Berries for materials. This integration with the current system allows purchasing from it instead of Turtle directly</w:t>
-      </w:r>
-      <w:r>
-        <w:rPr>
-          <w:lang w:val="en-US"/>
-        </w:rPr>
-        <w:t>,</w:t>
-      </w:r>
-      <w:r>
-        <w:rPr>
-          <w:lang w:val="en-US"/>
-        </w:rPr>
-        <w:t xml:space="preserve"> making </w:t>
-      </w:r>
-      <w:r>
-        <w:rPr>
-          <w:lang w:val="en-US"/>
-        </w:rPr>
-        <w:t>Turtle compete within an open market</w:t>
-      </w:r>
-      <w:r>
-        <w:rPr>
-          <w:lang w:val="en-US"/>
-        </w:rPr>
-        <w:t>.</w:t>
-      </w:r>
-    </w:p>
-    <w:p>
-      <w:pPr>
-        <w:pStyle w:val="NormalWeb"/>
+          <w:lang w:val="en-US"/>
+        </w:rPr>
+        <w:t>Resource Prioritization and Allocation System</w:t>
+      </w:r>
+      <w:r>
+        <w:rPr>
+          <w:lang w:val="en-US"/>
+        </w:rPr>
+        <w:t xml:space="preserve"> has been developed. This system allows for the fair distribution of materials, balancing the needs of various </w:t>
+      </w:r>
+      <w:r>
         <w:rPr>
           <w:b/>
           <w:bCs/>
-          <w:sz w:val="28"/>
-          <w:szCs w:val="28"/>
-          <w:lang w:val="en-US"/>
-        </w:rPr>
-      </w:pPr>
+          <w:lang w:val="en-US"/>
+        </w:rPr>
+        <w:t>Branches</w:t>
+      </w:r>
+      <w:r>
+        <w:rPr>
+          <w:lang w:val="en-US"/>
+        </w:rPr>
+        <w:t xml:space="preserve"> and </w:t>
+      </w:r>
       <w:r>
         <w:rPr>
           <w:b/>
           <w:bCs/>
-          <w:sz w:val="28"/>
-          <w:szCs w:val="28"/>
-          <w:lang w:val="en-US"/>
-        </w:rPr>
-        <w:t>Hybrid System: XP and Votes-to-Berries Allocation</w:t>
+          <w:lang w:val="en-US"/>
+        </w:rPr>
+        <w:t>Roots</w:t>
+      </w:r>
+      <w:r>
+        <w:rPr>
+          <w:lang w:val="en-US"/>
+        </w:rPr>
+        <w:t xml:space="preserve"> with the available supply from Turtle.</w:t>
       </w:r>
     </w:p>
     <w:p>
@@ -8352,8 +8254,6 @@
         <w:rPr>
           <w:b/>
           <w:bCs/>
-          <w:sz w:val="28"/>
-          <w:szCs w:val="28"/>
           <w:lang w:val="en-US"/>
         </w:rPr>
       </w:pPr>
@@ -8361,12 +8261,9 @@
         <w:rPr>
           <w:b/>
           <w:bCs/>
-          <w:sz w:val="28"/>
-          <w:szCs w:val="28"/>
-          <w:lang w:val="en-US"/>
-        </w:rPr>
-        <w:lastRenderedPageBreak/>
-        <w:t>Direct Vote-to-Berries Conversion for External Materials</w:t>
+          <w:lang w:val="en-US"/>
+        </w:rPr>
+        <w:t>1. Turtle Resource Availability Dashboard</w:t>
       </w:r>
     </w:p>
     <w:p>
@@ -8380,7 +8277,7 @@
         <w:rPr>
           <w:lang w:val="en-US"/>
         </w:rPr>
-        <w:t>To simplify funding allocation, each vote directly converts into Berries, making the voting process a direct determinant of project funding for external materials. This ensures that material resources are allocated based on community priorities.</w:t>
+        <w:t>Turtle acts as the resource manager, providing real-time data on the availability of all raw materials needed for ongoing and future projects. This dashboard will be visible to all Branches and Roots, offering full transparency on the current levels of each resource, such as metals, water, timber, and other critical materials.</w:t>
       </w:r>
     </w:p>
     <w:p>
@@ -8389,8 +8286,6 @@
         <w:rPr>
           <w:b/>
           <w:bCs/>
-          <w:sz w:val="28"/>
-          <w:szCs w:val="28"/>
           <w:lang w:val="en-US"/>
         </w:rPr>
       </w:pPr>
@@ -8398,11 +8293,9 @@
         <w:rPr>
           <w:b/>
           <w:bCs/>
-          <w:sz w:val="28"/>
-          <w:szCs w:val="28"/>
-          <w:lang w:val="en-US"/>
-        </w:rPr>
-        <w:t>XP and Levels for Human Factor</w:t>
+          <w:lang w:val="en-US"/>
+        </w:rPr>
+        <w:t>2. Voting Weight (Demand)</w:t>
       </w:r>
     </w:p>
     <w:p>
@@ -8416,51 +8309,42 @@
         <w:rPr>
           <w:lang w:val="en-US"/>
         </w:rPr>
-        <w:t>The human factor of projects, including labor and expertise, is financed through XP and Levels. Contributors earn XP by participating in project phases, and their level determines their compensation. This system incentivizes active and ongoing participation, ensuring a skilled and motivated workforce.</w:t>
-      </w:r>
-    </w:p>
-    <w:p>
-      <w:pPr>
-        <w:pStyle w:val="NormalWeb"/>
+        <w:t xml:space="preserve">Each project in the Trust system—whether it be from a Branch or Root—gathers </w:t>
+      </w:r>
+      <w:r>
         <w:rPr>
           <w:b/>
           <w:bCs/>
-          <w:sz w:val="28"/>
-          <w:szCs w:val="28"/>
-          <w:lang w:val="en-US"/>
-        </w:rPr>
-      </w:pPr>
+          <w:lang w:val="en-US"/>
+        </w:rPr>
+        <w:t>votes</w:t>
+      </w:r>
+      <w:r>
+        <w:rPr>
+          <w:lang w:val="en-US"/>
+        </w:rPr>
+        <w:t xml:space="preserve"> from system participants based on how strongly they feel the project addresses an important </w:t>
+      </w:r>
+      <w:r>
+        <w:rPr>
+          <w:lang w:val="en-US"/>
+        </w:rPr>
+        <w:lastRenderedPageBreak/>
+        <w:t xml:space="preserve">need or desire. These votes represent the </w:t>
+      </w:r>
       <w:r>
         <w:rPr>
           <w:b/>
           <w:bCs/>
-          <w:sz w:val="28"/>
-          <w:szCs w:val="28"/>
-          <w:lang w:val="en-US"/>
-        </w:rPr>
-        <w:t>Additional Berries Allocation</w:t>
-      </w:r>
-    </w:p>
-    <w:p>
-      <w:pPr>
-        <w:pStyle w:val="NormalWeb"/>
-        <w:rPr>
-          <w:lang w:val="en-US"/>
-        </w:rPr>
-      </w:pPr>
-      <w:proofErr w:type="gramStart"/>
-      <w:r>
-        <w:rPr>
-          <w:lang w:val="en-US"/>
-        </w:rPr>
-        <w:t>In the event that</w:t>
-      </w:r>
-      <w:proofErr w:type="gramEnd"/>
-      <w:r>
-        <w:rPr>
-          <w:lang w:val="en-US"/>
-        </w:rPr>
-        <w:t xml:space="preserve"> a project needs more Berries than initially allocated, it can send an alert to the people who voted for it, requesting additional votes to reach the required number of Berries. This ensures that critical projects can secure the necessary resources without being stalled due to initial underfunding.</w:t>
+          <w:lang w:val="en-US"/>
+        </w:rPr>
+        <w:t>demand</w:t>
+      </w:r>
+      <w:r>
+        <w:rPr>
+          <w:lang w:val="en-US"/>
+        </w:rPr>
+        <w:t xml:space="preserve"> for a project. The more votes a project receives, the more it indicates a priority for society.</w:t>
       </w:r>
     </w:p>
     <w:p>
@@ -8469,22 +8353,83 @@
         <w:rPr>
           <w:b/>
           <w:bCs/>
+          <w:lang w:val="en-US"/>
         </w:rPr>
       </w:pPr>
       <w:r>
         <w:rPr>
           <w:b/>
           <w:bCs/>
-        </w:rPr>
-        <w:t>Pros:</w:t>
+          <w:lang w:val="en-US"/>
+        </w:rPr>
+        <w:t>3. Resource Weight (Supply)</w:t>
       </w:r>
     </w:p>
     <w:p>
       <w:pPr>
         <w:pStyle w:val="NormalWeb"/>
+      </w:pPr>
+      <w:r>
+        <w:rPr>
+          <w:lang w:val="en-US"/>
+        </w:rPr>
+        <w:t xml:space="preserve">In addition to voting, projects submit a detailed request for the resources they require to complete each phase. </w:t>
+      </w:r>
+      <w:proofErr w:type="spellStart"/>
+      <w:r>
+        <w:t>This</w:t>
+      </w:r>
+      <w:proofErr w:type="spellEnd"/>
+      <w:r>
+        <w:t xml:space="preserve"> </w:t>
+      </w:r>
+      <w:proofErr w:type="spellStart"/>
+      <w:r>
+        <w:t>resource</w:t>
+      </w:r>
+      <w:proofErr w:type="spellEnd"/>
+      <w:r>
+        <w:t xml:space="preserve"> </w:t>
+      </w:r>
+      <w:proofErr w:type="spellStart"/>
+      <w:r>
+        <w:t>request</w:t>
+      </w:r>
+      <w:proofErr w:type="spellEnd"/>
+      <w:r>
+        <w:t xml:space="preserve"> </w:t>
+      </w:r>
+      <w:proofErr w:type="spellStart"/>
+      <w:r>
+        <w:t>is</w:t>
+      </w:r>
+      <w:proofErr w:type="spellEnd"/>
+      <w:r>
+        <w:t xml:space="preserve"> </w:t>
+      </w:r>
+      <w:proofErr w:type="spellStart"/>
+      <w:r>
+        <w:t>weighted</w:t>
+      </w:r>
+      <w:proofErr w:type="spellEnd"/>
+      <w:r>
+        <w:t xml:space="preserve"> </w:t>
+      </w:r>
+      <w:proofErr w:type="spellStart"/>
+      <w:r>
+        <w:t>by</w:t>
+      </w:r>
+      <w:proofErr w:type="spellEnd"/>
+      <w:r>
+        <w:t>:</w:t>
+      </w:r>
+    </w:p>
+    <w:p>
+      <w:pPr>
+        <w:pStyle w:val="NormalWeb"/>
         <w:numPr>
           <w:ilvl w:val="0"/>
-          <w:numId w:val="190"/>
+          <w:numId w:val="218"/>
         </w:numPr>
         <w:rPr>
           <w:lang w:val="en-US"/>
@@ -8496,13 +8441,13 @@
           <w:bCs/>
           <w:lang w:val="en-US"/>
         </w:rPr>
-        <w:t>Simplifies Funding Allocation</w:t>
-      </w:r>
-      <w:r>
-        <w:rPr>
-          <w:lang w:val="en-US"/>
-        </w:rPr>
-        <w:t>: Direct conversion simplifies the process, making each vote a unit of currency.</w:t>
+        <w:t>Scarcity</w:t>
+      </w:r>
+      <w:r>
+        <w:rPr>
+          <w:lang w:val="en-US"/>
+        </w:rPr>
+        <w:t>: Resources that are in short supply will carry more weight to prevent overuse.</w:t>
       </w:r>
     </w:p>
     <w:p>
@@ -8510,7 +8455,7 @@
         <w:pStyle w:val="NormalWeb"/>
         <w:numPr>
           <w:ilvl w:val="0"/>
-          <w:numId w:val="190"/>
+          <w:numId w:val="218"/>
         </w:numPr>
         <w:rPr>
           <w:lang w:val="en-US"/>
@@ -8522,51 +8467,23 @@
           <w:bCs/>
           <w:lang w:val="en-US"/>
         </w:rPr>
-        <w:t>Transparent and Democratic</w:t>
-      </w:r>
-      <w:r>
-        <w:rPr>
-          <w:lang w:val="en-US"/>
-        </w:rPr>
-        <w:t>: Direct funding from votes ensures projects with the most support receive the necessary resources.</w:t>
+        <w:t>Sustainability</w:t>
+      </w:r>
+      <w:r>
+        <w:rPr>
+          <w:lang w:val="en-US"/>
+        </w:rPr>
+        <w:t>: Projects that promote resource efficiency, recycling, or that have a regenerative impact will receive positive weighting.</w:t>
       </w:r>
     </w:p>
     <w:p>
       <w:pPr>
         <w:pStyle w:val="NormalWeb"/>
-        <w:numPr>
-          <w:ilvl w:val="0"/>
-          <w:numId w:val="190"/>
-        </w:numPr>
-        <w:rPr>
-          <w:lang w:val="en-US"/>
-        </w:rPr>
-      </w:pPr>
-      <w:r>
         <w:rPr>
           <w:b/>
           <w:bCs/>
           <w:lang w:val="en-US"/>
         </w:rPr>
-        <w:t>Encourages Participation</w:t>
-      </w:r>
-      <w:r>
-        <w:rPr>
-          <w:lang w:val="en-US"/>
-        </w:rPr>
-        <w:t>: Direct impact from voting encourages more participation.</w:t>
-      </w:r>
-    </w:p>
-    <w:p>
-      <w:pPr>
-        <w:pStyle w:val="NormalWeb"/>
-        <w:numPr>
-          <w:ilvl w:val="0"/>
-          <w:numId w:val="190"/>
-        </w:numPr>
-        <w:rPr>
-          <w:lang w:val="en-US"/>
-        </w:rPr>
       </w:pPr>
       <w:r>
         <w:rPr>
@@ -8574,64 +8491,117 @@
           <w:bCs/>
           <w:lang w:val="en-US"/>
         </w:rPr>
-        <w:t>Direct Public Support</w:t>
-      </w:r>
-      <w:r>
-        <w:rPr>
-          <w:lang w:val="en-US"/>
-        </w:rPr>
-        <w:t>: Aligns resource allocation with community priorities.</w:t>
+        <w:t>4. Priority Point Calculation</w:t>
       </w:r>
     </w:p>
     <w:p>
       <w:pPr>
         <w:pStyle w:val="NormalWeb"/>
-        <w:numPr>
-          <w:ilvl w:val="0"/>
-          <w:numId w:val="190"/>
-        </w:numPr>
-        <w:rPr>
-          <w:lang w:val="en-US"/>
-        </w:rPr>
-      </w:pPr>
+        <w:rPr>
+          <w:lang w:val="en-US"/>
+        </w:rPr>
+      </w:pPr>
+      <w:r>
+        <w:rPr>
+          <w:lang w:val="en-US"/>
+        </w:rPr>
+        <w:t xml:space="preserve">To ensure fair resource allocation, projects are assigned a </w:t>
+      </w:r>
       <w:r>
         <w:rPr>
           <w:b/>
           <w:bCs/>
           <w:lang w:val="en-US"/>
         </w:rPr>
-        <w:t>Dynamic Response</w:t>
-      </w:r>
-      <w:r>
-        <w:rPr>
-          <w:lang w:val="en-US"/>
-        </w:rPr>
-        <w:t>: Allows for additional funding requests, ensuring projects can adapt to changing needs and circumstances.</w:t>
+        <w:t>priority score</w:t>
+      </w:r>
+      <w:r>
+        <w:rPr>
+          <w:lang w:val="en-US"/>
+        </w:rPr>
+        <w:t xml:space="preserve"> based on both their societal demand and their resource efficiency. This score will be calculated using the following formula:</w:t>
       </w:r>
     </w:p>
     <w:p>
       <w:pPr>
         <w:pStyle w:val="NormalWeb"/>
+        <w:rPr>
+          <w:lang w:val="en-US"/>
+        </w:rPr>
+      </w:pPr>
+      <w:r>
+        <w:rPr>
+          <w:lang w:val="en-US"/>
+        </w:rPr>
+        <w:t xml:space="preserve">Priority Score = (Vote Weight * </w:t>
+      </w:r>
+      <w:r>
+        <w:t>α</w:t>
+      </w:r>
+      <w:r>
+        <w:rPr>
+          <w:lang w:val="en-US"/>
+        </w:rPr>
+        <w:t xml:space="preserve">) + (Resource Availability Weight * </w:t>
+      </w:r>
+      <w:r>
+        <w:t>β</w:t>
+      </w:r>
+      <w:r>
+        <w:rPr>
+          <w:lang w:val="en-US"/>
+        </w:rPr>
+        <w:t xml:space="preserve">) - (Resource Demand * </w:t>
+      </w:r>
+      <w:r>
+        <w:t>γ</w:t>
+      </w:r>
+      <w:r>
+        <w:rPr>
+          <w:lang w:val="en-US"/>
+        </w:rPr>
+        <w:t>)</w:t>
+      </w:r>
+    </w:p>
+    <w:p>
+      <w:pPr>
+        <w:pStyle w:val="NormalWeb"/>
+        <w:numPr>
+          <w:ilvl w:val="0"/>
+          <w:numId w:val="219"/>
+        </w:numPr>
+        <w:rPr>
+          <w:lang w:val="en-US"/>
+        </w:rPr>
+      </w:pPr>
+      <w:r>
         <w:rPr>
           <w:b/>
           <w:bCs/>
-        </w:rPr>
-      </w:pPr>
-      <w:proofErr w:type="spellStart"/>
+          <w:lang w:val="en-US"/>
+        </w:rPr>
+        <w:t>Vote Weight (</w:t>
+      </w:r>
       <w:r>
         <w:rPr>
           <w:b/>
           <w:bCs/>
         </w:rPr>
-        <w:t>Cons</w:t>
-      </w:r>
-      <w:proofErr w:type="spellEnd"/>
+        <w:t>α</w:t>
+      </w:r>
       <w:r>
         <w:rPr>
           <w:b/>
           <w:bCs/>
-        </w:rPr>
-        <w:t>:</w:t>
+          <w:lang w:val="en-US"/>
+        </w:rPr>
+        <w:t>)</w:t>
+      </w:r>
+      <w:r>
+        <w:rPr>
+          <w:lang w:val="en-US"/>
+        </w:rPr>
+        <w:t>: The strength of the project’s public demand.</w:t>
       </w:r>
     </w:p>
     <w:p>
@@ -8639,7 +8609,7 @@
         <w:pStyle w:val="NormalWeb"/>
         <w:numPr>
           <w:ilvl w:val="0"/>
-          <w:numId w:val="191"/>
+          <w:numId w:val="219"/>
         </w:numPr>
         <w:rPr>
           <w:lang w:val="en-US"/>
@@ -8651,65 +8621,28 @@
           <w:bCs/>
           <w:lang w:val="en-US"/>
         </w:rPr>
-        <w:t>Potential for Populism</w:t>
-      </w:r>
-      <w:r>
-        <w:rPr>
-          <w:lang w:val="en-US"/>
-        </w:rPr>
-        <w:t>: Popular projects might overshadow essential but less popular ones.</w:t>
-      </w:r>
-    </w:p>
-    <w:p>
-      <w:pPr>
-        <w:pStyle w:val="NormalWeb"/>
-        <w:numPr>
-          <w:ilvl w:val="0"/>
-          <w:numId w:val="191"/>
-        </w:numPr>
-        <w:rPr>
-          <w:lang w:val="en-US"/>
-        </w:rPr>
-      </w:pPr>
+        <w:t>Resource Availability Weight (</w:t>
+      </w:r>
       <w:r>
         <w:rPr>
           <w:b/>
           <w:bCs/>
-          <w:lang w:val="en-US"/>
-        </w:rPr>
-        <w:t>Funding Adequacy</w:t>
-      </w:r>
-      <w:r>
-        <w:rPr>
-          <w:lang w:val="en-US"/>
-        </w:rPr>
-        <w:t>: Votes might not correlate with actual project costs, leading to potential underfunding.</w:t>
-      </w:r>
-    </w:p>
-    <w:p>
-      <w:pPr>
-        <w:pStyle w:val="NormalWeb"/>
-        <w:numPr>
-          <w:ilvl w:val="0"/>
-          <w:numId w:val="191"/>
-        </w:numPr>
-        <w:rPr>
-          <w:lang w:val="en-US"/>
-        </w:rPr>
-      </w:pPr>
+        </w:rPr>
+        <w:t>β</w:t>
+      </w:r>
       <w:r>
         <w:rPr>
           <w:b/>
           <w:bCs/>
           <w:lang w:val="en-US"/>
         </w:rPr>
-        <w:t>Resource Allocation Issues</w:t>
-      </w:r>
-      <w:r>
-        <w:rPr>
-          <w:lang w:val="en-US"/>
-        </w:rPr>
-        <w:t>: Different projects have varying costs, which simple vote allocation might not address.</w:t>
+        <w:t>)</w:t>
+      </w:r>
+      <w:r>
+        <w:rPr>
+          <w:lang w:val="en-US"/>
+        </w:rPr>
+        <w:t>: The availability of the required resources, with more plentiful resources carrying lower weight.</w:t>
       </w:r>
     </w:p>
     <w:p>
@@ -8717,7 +8650,7 @@
         <w:pStyle w:val="NormalWeb"/>
         <w:numPr>
           <w:ilvl w:val="0"/>
-          <w:numId w:val="191"/>
+          <w:numId w:val="219"/>
         </w:numPr>
         <w:rPr>
           <w:lang w:val="en-US"/>
@@ -8729,74 +8662,123 @@
           <w:bCs/>
           <w:lang w:val="en-US"/>
         </w:rPr>
-        <w:t>Short-term Bias</w:t>
-      </w:r>
-      <w:r>
-        <w:rPr>
-          <w:lang w:val="en-US"/>
-        </w:rPr>
-        <w:t>: Projects with immediate benefits might get more support over long-term essential projects.</w:t>
-      </w:r>
-    </w:p>
-    <w:p>
-      <w:pPr>
-        <w:pStyle w:val="NormalWeb"/>
+        <w:t>Resource Demand (</w:t>
+      </w:r>
+      <w:r>
         <w:rPr>
           <w:b/>
           <w:bCs/>
         </w:rPr>
-      </w:pPr>
-      <w:proofErr w:type="spellStart"/>
+        <w:t>γ</w:t>
+      </w:r>
       <w:r>
         <w:rPr>
           <w:b/>
           <w:bCs/>
-        </w:rPr>
-        <w:t>Implementation</w:t>
-      </w:r>
-      <w:proofErr w:type="spellEnd"/>
-      <w:r>
+          <w:lang w:val="en-US"/>
+        </w:rPr>
+        <w:t>)</w:t>
+      </w:r>
+      <w:r>
+        <w:rPr>
+          <w:lang w:val="en-US"/>
+        </w:rPr>
+        <w:t xml:space="preserve">: The </w:t>
+      </w:r>
+      <w:proofErr w:type="gramStart"/>
+      <w:r>
+        <w:rPr>
+          <w:lang w:val="en-US"/>
+        </w:rPr>
+        <w:t>amount</w:t>
+      </w:r>
+      <w:proofErr w:type="gramEnd"/>
+      <w:r>
+        <w:rPr>
+          <w:lang w:val="en-US"/>
+        </w:rPr>
+        <w:t xml:space="preserve"> of resources the project needs, penalizing projects that require excessive materials relative to their importance and availability.</w:t>
+      </w:r>
+    </w:p>
+    <w:p>
+      <w:pPr>
+        <w:pStyle w:val="NormalWeb"/>
+        <w:rPr>
+          <w:lang w:val="en-US"/>
+        </w:rPr>
+      </w:pPr>
+      <w:r>
+        <w:rPr>
+          <w:lang w:val="en-US"/>
+        </w:rPr>
+        <w:t>This ensures that high-demand, low-resource projects are prioritized, while resource-heavy projects that request scarce materials may need to wait for availability.</w:t>
+      </w:r>
+    </w:p>
+    <w:p>
+      <w:pPr>
+        <w:pStyle w:val="NormalWeb"/>
         <w:rPr>
           <w:b/>
           <w:bCs/>
-        </w:rPr>
-        <w:t xml:space="preserve"> </w:t>
-      </w:r>
-      <w:proofErr w:type="spellStart"/>
+          <w:lang w:val="en-US"/>
+        </w:rPr>
+      </w:pPr>
       <w:r>
         <w:rPr>
           <w:b/>
           <w:bCs/>
-        </w:rPr>
-        <w:t>Considerations</w:t>
-      </w:r>
-      <w:proofErr w:type="spellEnd"/>
+          <w:lang w:val="en-US"/>
+        </w:rPr>
+        <w:t>5. Priority-Based Resource Allocation</w:t>
+      </w:r>
     </w:p>
     <w:p>
       <w:pPr>
         <w:pStyle w:val="NormalWeb"/>
-        <w:numPr>
-          <w:ilvl w:val="0"/>
-          <w:numId w:val="192"/>
-        </w:numPr>
-        <w:rPr>
-          <w:lang w:val="en-US"/>
-        </w:rPr>
-      </w:pPr>
+      </w:pPr>
+      <w:r>
+        <w:rPr>
+          <w:lang w:val="en-US"/>
+        </w:rPr>
+        <w:t xml:space="preserve">Projects with the highest </w:t>
+      </w:r>
       <w:r>
         <w:rPr>
           <w:b/>
           <w:bCs/>
           <w:lang w:val="en-US"/>
         </w:rPr>
-        <w:lastRenderedPageBreak/>
-        <w:t>Weighted Voting System</w:t>
-      </w:r>
-      <w:r>
-        <w:rPr>
-          <w:lang w:val="en-US"/>
-        </w:rPr>
-        <w:t>: Factor in project impact and importance into the allocation.</w:t>
+        <w:t>priority score</w:t>
+      </w:r>
+      <w:r>
+        <w:rPr>
+          <w:lang w:val="en-US"/>
+        </w:rPr>
+        <w:t xml:space="preserve"> will receive the necessary resources first. </w:t>
+      </w:r>
+      <w:proofErr w:type="spellStart"/>
+      <w:r>
+        <w:t>This</w:t>
+      </w:r>
+      <w:proofErr w:type="spellEnd"/>
+      <w:r>
+        <w:t xml:space="preserve"> </w:t>
+      </w:r>
+      <w:proofErr w:type="spellStart"/>
+      <w:r>
+        <w:t>process</w:t>
+      </w:r>
+      <w:proofErr w:type="spellEnd"/>
+      <w:r>
+        <w:t xml:space="preserve"> </w:t>
+      </w:r>
+      <w:proofErr w:type="spellStart"/>
+      <w:r>
+        <w:t>ensures</w:t>
+      </w:r>
+      <w:proofErr w:type="spellEnd"/>
+      <w:r>
+        <w:t>:</w:t>
       </w:r>
     </w:p>
     <w:p>
@@ -8804,7 +8786,7 @@
         <w:pStyle w:val="NormalWeb"/>
         <w:numPr>
           <w:ilvl w:val="0"/>
-          <w:numId w:val="192"/>
+          <w:numId w:val="220"/>
         </w:numPr>
         <w:rPr>
           <w:lang w:val="en-US"/>
@@ -8816,13 +8798,13 @@
           <w:bCs/>
           <w:lang w:val="en-US"/>
         </w:rPr>
-        <w:t>Funding Caps and Floors</w:t>
-      </w:r>
-      <w:r>
-        <w:rPr>
-          <w:lang w:val="en-US"/>
-        </w:rPr>
-        <w:t>: Set minimum and maximum funding levels to ensure essential projects receive adequate funding.</w:t>
+        <w:t>Efficiency</w:t>
+      </w:r>
+      <w:r>
+        <w:rPr>
+          <w:lang w:val="en-US"/>
+        </w:rPr>
+        <w:t>: Projects that require fewer resources are executed more quickly.</w:t>
       </w:r>
     </w:p>
     <w:p>
@@ -8830,7 +8812,7 @@
         <w:pStyle w:val="NormalWeb"/>
         <w:numPr>
           <w:ilvl w:val="0"/>
-          <w:numId w:val="192"/>
+          <w:numId w:val="220"/>
         </w:numPr>
         <w:rPr>
           <w:lang w:val="en-US"/>
@@ -8842,13 +8824,13 @@
           <w:bCs/>
           <w:lang w:val="en-US"/>
         </w:rPr>
-        <w:t>Expert Panels</w:t>
-      </w:r>
-      <w:r>
-        <w:rPr>
-          <w:lang w:val="en-US"/>
-        </w:rPr>
-        <w:t>: Use expert panels to review and adjust funding to critical projects.</w:t>
+        <w:t>Fairness</w:t>
+      </w:r>
+      <w:r>
+        <w:rPr>
+          <w:lang w:val="en-US"/>
+        </w:rPr>
+        <w:t>: Popular projects with broad societal support are completed in priority, but not at the cost of depleting important resources.</w:t>
       </w:r>
     </w:p>
     <w:p>
@@ -8856,7 +8838,7 @@
         <w:pStyle w:val="NormalWeb"/>
         <w:numPr>
           <w:ilvl w:val="0"/>
-          <w:numId w:val="192"/>
+          <w:numId w:val="220"/>
         </w:numPr>
         <w:rPr>
           <w:lang w:val="en-US"/>
@@ -8868,51 +8850,23 @@
           <w:bCs/>
           <w:lang w:val="en-US"/>
         </w:rPr>
-        <w:t>Community Education</w:t>
-      </w:r>
-      <w:r>
-        <w:rPr>
-          <w:lang w:val="en-US"/>
-        </w:rPr>
-        <w:t>: Educate the community on the importance of various projects to balance voting behavior.</w:t>
+        <w:t>Sustainability</w:t>
+      </w:r>
+      <w:r>
+        <w:rPr>
+          <w:lang w:val="en-US"/>
+        </w:rPr>
+        <w:t>: Projects that promote environmental sustainability and resource recycling are favored, creating a positive feedback loop within the system.</w:t>
       </w:r>
     </w:p>
     <w:p>
       <w:pPr>
         <w:pStyle w:val="NormalWeb"/>
-        <w:numPr>
-          <w:ilvl w:val="0"/>
-          <w:numId w:val="192"/>
-        </w:numPr>
-        <w:rPr>
-          <w:lang w:val="en-US"/>
-        </w:rPr>
-      </w:pPr>
-      <w:r>
         <w:rPr>
           <w:b/>
           <w:bCs/>
           <w:lang w:val="en-US"/>
         </w:rPr>
-        <w:t>Feedback Mechanism</w:t>
-      </w:r>
-      <w:r>
-        <w:rPr>
-          <w:lang w:val="en-US"/>
-        </w:rPr>
-        <w:t>: Implement feedback on funding adequacy to adjust future allocations.</w:t>
-      </w:r>
-    </w:p>
-    <w:p>
-      <w:pPr>
-        <w:pStyle w:val="NormalWeb"/>
-        <w:numPr>
-          <w:ilvl w:val="0"/>
-          <w:numId w:val="192"/>
-        </w:numPr>
-        <w:rPr>
-          <w:lang w:val="en-US"/>
-        </w:rPr>
       </w:pPr>
       <w:r>
         <w:rPr>
@@ -8920,14 +8874,332 @@
           <w:bCs/>
           <w:lang w:val="en-US"/>
         </w:rPr>
-        <w:t>Resource Pricing Model</w:t>
-      </w:r>
-      <w:r>
-        <w:rPr>
-          <w:lang w:val="en-US"/>
-        </w:rPr>
-        <w:t>: Develop a dynamic pricing model to cover varying project costs effectively.</w:t>
-      </w:r>
+        <w:t>6. Incentivizing Recycling and Resource Sustainability</w:t>
+      </w:r>
+    </w:p>
+    <w:p>
+      <w:pPr>
+        <w:pStyle w:val="NormalWeb"/>
+        <w:rPr>
+          <w:lang w:val="en-US"/>
+        </w:rPr>
+      </w:pPr>
+      <w:r>
+        <w:rPr>
+          <w:lang w:val="en-US"/>
+        </w:rPr>
+        <w:lastRenderedPageBreak/>
+        <w:t>Projects that demonstrate clear recycling and resource recovery plans will receive additional priority points in their allocation process. This encourages Branches and Roots to minimize waste and explore regenerative approaches in their project development.</w:t>
+      </w:r>
+    </w:p>
+    <w:p>
+      <w:pPr>
+        <w:pStyle w:val="NormalWeb"/>
+        <w:rPr>
+          <w:b/>
+          <w:bCs/>
+          <w:lang w:val="en-US"/>
+        </w:rPr>
+      </w:pPr>
+      <w:r>
+        <w:rPr>
+          <w:b/>
+          <w:bCs/>
+          <w:lang w:val="en-US"/>
+        </w:rPr>
+        <w:t>7. Dynamic Feedback and Voting Adjustment</w:t>
+      </w:r>
+    </w:p>
+    <w:p>
+      <w:pPr>
+        <w:pStyle w:val="NormalWeb"/>
+        <w:rPr>
+          <w:lang w:val="en-US"/>
+        </w:rPr>
+      </w:pPr>
+      <w:r>
+        <w:rPr>
+          <w:lang w:val="en-US"/>
+        </w:rPr>
+        <w:t>As projects submit their resource requests, system users will receive feedback on the resource availability and the likely success of each project based on current priorities. Users can adjust their votes dynamically, shifting support to projects that have a higher likelihood of success given the available resources.</w:t>
+      </w:r>
+    </w:p>
+    <w:p>
+      <w:pPr>
+        <w:pStyle w:val="NormalWeb"/>
+        <w:rPr>
+          <w:b/>
+          <w:bCs/>
+          <w:lang w:val="en-US"/>
+        </w:rPr>
+      </w:pPr>
+      <w:r>
+        <w:rPr>
+          <w:b/>
+          <w:bCs/>
+          <w:lang w:val="en-US"/>
+        </w:rPr>
+        <w:t>8. Automation through Smart Contracts</w:t>
+      </w:r>
+    </w:p>
+    <w:p>
+      <w:pPr>
+        <w:pStyle w:val="NormalWeb"/>
+      </w:pPr>
+      <w:r>
+        <w:rPr>
+          <w:lang w:val="en-US"/>
+        </w:rPr>
+        <w:t xml:space="preserve">The resource prioritization system will be automated using </w:t>
+      </w:r>
+      <w:r>
+        <w:rPr>
+          <w:b/>
+          <w:bCs/>
+          <w:lang w:val="en-US"/>
+        </w:rPr>
+        <w:t>smart contracts</w:t>
+      </w:r>
+      <w:r>
+        <w:rPr>
+          <w:lang w:val="en-US"/>
+        </w:rPr>
+        <w:t xml:space="preserve"> built into the blockchain. </w:t>
+      </w:r>
+      <w:proofErr w:type="spellStart"/>
+      <w:r>
+        <w:t>This</w:t>
+      </w:r>
+      <w:proofErr w:type="spellEnd"/>
+      <w:r>
+        <w:t xml:space="preserve"> </w:t>
+      </w:r>
+      <w:proofErr w:type="spellStart"/>
+      <w:r>
+        <w:t>ensures</w:t>
+      </w:r>
+      <w:proofErr w:type="spellEnd"/>
+      <w:r>
+        <w:t>:</w:t>
+      </w:r>
+    </w:p>
+    <w:p>
+      <w:pPr>
+        <w:pStyle w:val="NormalWeb"/>
+        <w:numPr>
+          <w:ilvl w:val="0"/>
+          <w:numId w:val="221"/>
+        </w:numPr>
+        <w:rPr>
+          <w:lang w:val="en-US"/>
+        </w:rPr>
+      </w:pPr>
+      <w:r>
+        <w:rPr>
+          <w:b/>
+          <w:bCs/>
+          <w:lang w:val="en-US"/>
+        </w:rPr>
+        <w:t>Transparency</w:t>
+      </w:r>
+      <w:r>
+        <w:rPr>
+          <w:lang w:val="en-US"/>
+        </w:rPr>
+        <w:t>: Every decision is traceable and visible to all participants.</w:t>
+      </w:r>
+    </w:p>
+    <w:p>
+      <w:pPr>
+        <w:pStyle w:val="NormalWeb"/>
+        <w:numPr>
+          <w:ilvl w:val="0"/>
+          <w:numId w:val="221"/>
+        </w:numPr>
+        <w:rPr>
+          <w:lang w:val="en-US"/>
+        </w:rPr>
+      </w:pPr>
+      <w:r>
+        <w:rPr>
+          <w:b/>
+          <w:bCs/>
+          <w:lang w:val="en-US"/>
+        </w:rPr>
+        <w:t>Objectivity</w:t>
+      </w:r>
+      <w:r>
+        <w:rPr>
+          <w:lang w:val="en-US"/>
+        </w:rPr>
+        <w:t>: Resource allocation is based purely on algorithmic calculation, free from human bias or interference.</w:t>
+      </w:r>
+    </w:p>
+    <w:p>
+      <w:pPr>
+        <w:pStyle w:val="NormalWeb"/>
+        <w:rPr>
+          <w:b/>
+          <w:bCs/>
+          <w:lang w:val="en-US"/>
+        </w:rPr>
+      </w:pPr>
+      <w:r>
+        <w:rPr>
+          <w:b/>
+          <w:bCs/>
+          <w:lang w:val="en-US"/>
+        </w:rPr>
+        <w:t>9. Example Use Case</w:t>
+      </w:r>
+    </w:p>
+    <w:p>
+      <w:pPr>
+        <w:pStyle w:val="NormalWeb"/>
+        <w:rPr>
+          <w:lang w:val="en-US"/>
+        </w:rPr>
+      </w:pPr>
+      <w:r>
+        <w:rPr>
+          <w:lang w:val="en-US"/>
+        </w:rPr>
+        <w:t>Consider a Branch that seeks to develop a new public transportation solution that requires large amounts of steel and electricity. Simultaneously, a Root is working on a project to clean and recycle wastewater, requiring minimal raw materials. The public has voted heavily in favor of both projects. However, due to a temporary shortage of steel, the transportation project’s priority score is lowered, while the recycling project, which requires fewer resources, is given the green light to proceed immediately.</w:t>
+      </w:r>
+    </w:p>
+    <w:p>
+      <w:pPr>
+        <w:pStyle w:val="NormalWeb"/>
+      </w:pPr>
+      <w:r>
+        <w:pict w14:anchorId="040F9F67">
+          <v:rect id="_x0000_i1031" style="width:0;height:1.5pt" o:hralign="center" o:hrstd="t" o:hr="t" fillcolor="#a0a0a0" stroked="f"/>
+        </w:pict>
+      </w:r>
+    </w:p>
+    <w:p>
+      <w:pPr>
+        <w:pStyle w:val="NormalWeb"/>
+        <w:rPr>
+          <w:b/>
+          <w:bCs/>
+          <w:lang w:val="en-US"/>
+        </w:rPr>
+      </w:pPr>
+      <w:r>
+        <w:rPr>
+          <w:b/>
+          <w:bCs/>
+          <w:lang w:val="en-US"/>
+        </w:rPr>
+        <w:t>Conclusion</w:t>
+      </w:r>
+    </w:p>
+    <w:p>
+      <w:pPr>
+        <w:pStyle w:val="NormalWeb"/>
+        <w:rPr>
+          <w:lang w:val="en-US"/>
+        </w:rPr>
+      </w:pPr>
+      <w:r>
+        <w:rPr>
+          <w:lang w:val="en-US"/>
+        </w:rPr>
+        <w:t xml:space="preserve">The </w:t>
+      </w:r>
+      <w:r>
+        <w:rPr>
+          <w:b/>
+          <w:bCs/>
+          <w:lang w:val="en-US"/>
+        </w:rPr>
+        <w:t>Resource Prioritization and Allocation System</w:t>
+      </w:r>
+      <w:r>
+        <w:rPr>
+          <w:lang w:val="en-US"/>
+        </w:rPr>
+        <w:t xml:space="preserve"> balances the </w:t>
+      </w:r>
+      <w:r>
+        <w:rPr>
+          <w:b/>
+          <w:bCs/>
+          <w:lang w:val="en-US"/>
+        </w:rPr>
+        <w:t>demand</w:t>
+      </w:r>
+      <w:r>
+        <w:rPr>
+          <w:lang w:val="en-US"/>
+        </w:rPr>
+        <w:t xml:space="preserve"> of Trust system participants with the </w:t>
+      </w:r>
+      <w:r>
+        <w:rPr>
+          <w:b/>
+          <w:bCs/>
+          <w:lang w:val="en-US"/>
+        </w:rPr>
+        <w:t>availability</w:t>
+      </w:r>
+      <w:r>
+        <w:rPr>
+          <w:lang w:val="en-US"/>
+        </w:rPr>
+        <w:t xml:space="preserve"> of resources managed by Turtle. By using a priority point system that factors in both votes and resource needs, the Trust system ensures that projects are completed efficiently, sustainably, and equitably. This approach promotes </w:t>
+      </w:r>
+      <w:r>
+        <w:rPr>
+          <w:b/>
+          <w:bCs/>
+          <w:lang w:val="en-US"/>
+        </w:rPr>
+        <w:t>transparency</w:t>
+      </w:r>
+      <w:r>
+        <w:rPr>
+          <w:lang w:val="en-US"/>
+        </w:rPr>
+        <w:t xml:space="preserve">, </w:t>
+      </w:r>
+      <w:r>
+        <w:rPr>
+          <w:b/>
+          <w:bCs/>
+          <w:lang w:val="en-US"/>
+        </w:rPr>
+        <w:t>fairness</w:t>
+      </w:r>
+      <w:r>
+        <w:rPr>
+          <w:lang w:val="en-US"/>
+        </w:rPr>
+        <w:t xml:space="preserve">, and </w:t>
+      </w:r>
+      <w:r>
+        <w:rPr>
+          <w:b/>
+          <w:bCs/>
+          <w:lang w:val="en-US"/>
+        </w:rPr>
+        <w:t>long-term resource management</w:t>
+      </w:r>
+      <w:r>
+        <w:rPr>
+          <w:lang w:val="en-US"/>
+        </w:rPr>
+        <w:t>, aligning the system's goals with the overall well-being of the planet and its inhabitants.</w:t>
+      </w:r>
+    </w:p>
+    <w:p>
+      <w:pPr>
+        <w:pStyle w:val="NormalWeb"/>
+        <w:rPr>
+          <w:lang w:val="en-US"/>
+        </w:rPr>
+      </w:pPr>
     </w:p>
     <w:p>
       <w:pPr>
@@ -8942,6 +9214,7 @@
           <w:sz w:val="34"/>
           <w:szCs w:val="40"/>
         </w:rPr>
+        <w:lastRenderedPageBreak/>
         <w:t xml:space="preserve">Labor </w:t>
       </w:r>
       <w:bookmarkStart w:id="0" w:name="_Hlk171865725"/>
@@ -9249,7 +9522,6 @@
         <w:spacing w:before="100" w:beforeAutospacing="1" w:after="100" w:afterAutospacing="1"/>
       </w:pPr>
       <w:r>
-        <w:lastRenderedPageBreak/>
         <w:t>Unlike static labor theories, Trust's approach allows for dynamic valuation. The worth of similar tasks may vary based on current societal needs, project success, and other real-time factors. This flexibility enables the system to adapt to changing circumstances and priorities.</w:t>
       </w:r>
     </w:p>
@@ -9314,6 +9586,7 @@
         <w:spacing w:before="100" w:beforeAutospacing="1" w:after="100" w:afterAutospacing="1"/>
       </w:pPr>
       <w:r>
+        <w:lastRenderedPageBreak/>
         <w:t>The system is designed to adequately value intellectual and creative contributions, particularly in the Ideas and Investigation phases. This addresses a common shortcoming in traditional labor value theories.</w:t>
       </w:r>
     </w:p>
@@ -9506,14 +9779,7 @@
         <w:rPr>
           <w:lang w:val="en-US"/>
         </w:rPr>
-        <w:t xml:space="preserve">In Trust, essential raw materials required to meet fundamental needs—such as food, water, shelter, and basic infrastructure—are managed through a democratic process. The system seeks to acquire and control a limited set of vital resources, defined by community voting, </w:t>
-      </w:r>
-      <w:r>
-        <w:rPr>
-          <w:lang w:val="en-US"/>
-        </w:rPr>
-        <w:lastRenderedPageBreak/>
-        <w:t>to ensure stable and sustainable access. Initially, the number of vital resources is limited to seven, representing materials critical for life and society.</w:t>
+        <w:t>In Trust, essential raw materials required to meet fundamental needs—such as food, water, shelter, and basic infrastructure—are managed through a democratic process. The system seeks to acquire and control a limited set of vital resources, defined by community voting, to ensure stable and sustainable access. Initially, the number of vital resources is limited to seven, representing materials critical for life and society.</w:t>
       </w:r>
     </w:p>
     <w:p>
@@ -9577,7 +9843,14 @@
         <w:rPr>
           <w:lang w:val="en-US"/>
         </w:rPr>
-        <w:t xml:space="preserve">Through community voting, the system identifies and defines vital resources—those deemed essential for life and society. These vital resources are limited to seven initially, ensuring that only the most critical materials are protected from market forces. However, the system allows for </w:t>
+        <w:t xml:space="preserve">Through community voting, the system identifies and defines vital resources—those deemed essential for life and society. These vital resources are limited to seven initially, ensuring that only the most critical materials are protected from market forces. However, </w:t>
+      </w:r>
+      <w:r>
+        <w:rPr>
+          <w:lang w:val="en-US"/>
+        </w:rPr>
+        <w:lastRenderedPageBreak/>
+        <w:t xml:space="preserve">the system allows for </w:t>
       </w:r>
       <w:r>
         <w:rPr>
@@ -9791,7 +10064,6 @@
         <w:rPr>
           <w:lang w:val="en-US"/>
         </w:rPr>
-        <w:lastRenderedPageBreak/>
         <w:t>All voting outcomes and resource allocations are transparent, ensuring that decisions are fair and equitable.</w:t>
       </w:r>
     </w:p>
@@ -9874,6 +10146,7 @@
         <w:rPr>
           <w:lang w:val="en-US"/>
         </w:rPr>
+        <w:lastRenderedPageBreak/>
         <w:t xml:space="preserve">Projects addressing </w:t>
       </w:r>
       <w:r>
@@ -10172,14 +10445,7 @@
         <w:rPr>
           <w:lang w:val="en-US"/>
         </w:rPr>
-        <w:t xml:space="preserve">, resources are purchased through the open market as needed. System-owned resources are also available in the open market but only to Trust projects, ensuring that </w:t>
-      </w:r>
-      <w:r>
-        <w:rPr>
-          <w:lang w:val="en-US"/>
-        </w:rPr>
-        <w:lastRenderedPageBreak/>
-        <w:t>even non-essential projects have access to the materials they require while maintaining the integrity of the system’s closed resource loop.</w:t>
+        <w:t>, resources are purchased through the open market as needed. System-owned resources are also available in the open market but only to Trust projects, ensuring that even non-essential projects have access to the materials they require while maintaining the integrity of the system’s closed resource loop.</w:t>
       </w:r>
     </w:p>
     <w:p>
@@ -10265,6 +10531,7 @@
           <w:sz w:val="34"/>
           <w:szCs w:val="40"/>
         </w:rPr>
+        <w:lastRenderedPageBreak/>
         <w:t>Trust Market System and Pricing Mechanism</w:t>
       </w:r>
     </w:p>
@@ -10659,7 +10926,6 @@
           <w:bCs/>
           <w:lang w:val="en-US"/>
         </w:rPr>
-        <w:lastRenderedPageBreak/>
         <w:t>Cost-Plus Markup</w:t>
       </w:r>
       <w:r>
@@ -10792,7 +11058,15 @@
           <w:highlight w:val="yellow"/>
           <w:lang w:val="en-US"/>
         </w:rPr>
-        <w:t>. This ensures that essential goods remain affordable while luxury items can vary more freely based on market conditions.</w:t>
+        <w:t xml:space="preserve">. This ensures that </w:t>
+      </w:r>
+      <w:r>
+        <w:rPr>
+          <w:highlight w:val="yellow"/>
+          <w:lang w:val="en-US"/>
+        </w:rPr>
+        <w:lastRenderedPageBreak/>
+        <w:t>essential goods remain affordable while luxury items can vary more freely based on market conditions.</w:t>
       </w:r>
     </w:p>
     <w:p>
@@ -11207,7 +11481,6 @@
           <w:bCs/>
           <w:lang w:val="en-US"/>
         </w:rPr>
-        <w:lastRenderedPageBreak/>
         <w:t>Non-Essentials Auction</w:t>
       </w:r>
       <w:r>
@@ -11312,7 +11585,14 @@
         <w:rPr>
           <w:lang w:val="en-US"/>
         </w:rPr>
-        <w:t>: The system will utilize AI to analyze historical data, supply chains, and user behavior to dynamically set prices based on market trends. This allows the system to adjust prices in real time, ensuring that they reflect the current state of the market.</w:t>
+        <w:t xml:space="preserve">: The system will utilize AI to analyze historical data, supply chains, and user behavior to dynamically set prices based on market </w:t>
+      </w:r>
+      <w:r>
+        <w:rPr>
+          <w:lang w:val="en-US"/>
+        </w:rPr>
+        <w:lastRenderedPageBreak/>
+        <w:t>trends. This allows the system to adjust prices in real time, ensuring that they reflect the current state of the market.</w:t>
       </w:r>
     </w:p>
     <w:p>
@@ -11668,7 +11948,6 @@
         <w:spacing w:before="100" w:beforeAutospacing="1" w:after="100" w:afterAutospacing="1"/>
       </w:pPr>
       <w:r>
-        <w:lastRenderedPageBreak/>
         <w:t>Ensures necessary physical space is purchased and maintained based on system growth projections.</w:t>
       </w:r>
     </w:p>
@@ -11758,7 +12037,11 @@
         <w:t>Hexagons</w:t>
       </w:r>
       <w:r>
-        <w:t>, which operate in open markets to ensure efficient resource distribution</w:t>
+        <w:t xml:space="preserve">, which operate in open markets to ensure efficient </w:t>
+      </w:r>
+      <w:r>
+        <w:lastRenderedPageBreak/>
+        <w:t>resource distribution</w:t>
       </w:r>
     </w:p>
     <w:p/>
@@ -12048,7 +12331,6 @@
     <w:p/>
     <w:p>
       <w:r>
-        <w:lastRenderedPageBreak/>
         <w:t xml:space="preserve">Turtle employs a </w:t>
       </w:r>
       <w:r>
@@ -12156,6 +12438,7 @@
           <w:b/>
           <w:bCs/>
         </w:rPr>
+        <w:lastRenderedPageBreak/>
         <w:t>Berries per Active User in the Trust</w:t>
       </w:r>
       <w:r>
@@ -12471,7 +12754,6 @@
           <w:b/>
           <w:bCs/>
         </w:rPr>
-        <w:lastRenderedPageBreak/>
         <w:t>Scalability</w:t>
       </w:r>
       <w:r>
@@ -12689,6 +12971,7 @@
           <w:b/>
           <w:bCs/>
         </w:rPr>
+        <w:lastRenderedPageBreak/>
         <w:t>Coordination</w:t>
       </w:r>
       <w:r>
@@ -13319,7 +13602,6 @@
           <w:b/>
           <w:bCs/>
         </w:rPr>
-        <w:lastRenderedPageBreak/>
         <w:t>Iterative Improvement</w:t>
       </w:r>
       <w:r>
@@ -13461,6 +13743,7 @@
           <w:b/>
           <w:bCs/>
         </w:rPr>
+        <w:lastRenderedPageBreak/>
         <w:t>User Interaction</w:t>
       </w:r>
       <w:r>
@@ -13707,7 +13990,6 @@
         <w:rPr>
           <w:rStyle w:val="Textoennegrita"/>
         </w:rPr>
-        <w:lastRenderedPageBreak/>
         <w:t>Development</w:t>
       </w:r>
       <w:r>
@@ -13846,6 +14128,7 @@
         <w:rPr>
           <w:rStyle w:val="Textoennegrita"/>
         </w:rPr>
+        <w:lastRenderedPageBreak/>
         <w:t>Idea</w:t>
       </w:r>
       <w:r>
@@ -24271,6 +24554,155 @@
     </w:lvl>
   </w:abstractNum>
   <w:abstractNum w:abstractNumId="37" w15:restartNumberingAfterBreak="0">
+    <w:nsid w:val="16C370AE"/>
+    <w:multiLevelType w:val="multilevel"/>
+    <w:tmpl w:val="2F72A04C"/>
+    <w:lvl w:ilvl="0">
+      <w:start w:val="1"/>
+      <w:numFmt w:val="bullet"/>
+      <w:lvlText w:val=""/>
+      <w:lvlJc w:val="left"/>
+      <w:pPr>
+        <w:tabs>
+          <w:tab w:val="num" w:pos="720"/>
+        </w:tabs>
+        <w:ind w:left="720" w:hanging="360"/>
+      </w:pPr>
+      <w:rPr>
+        <w:rFonts w:ascii="Symbol" w:hAnsi="Symbol" w:hint="default"/>
+        <w:sz w:val="20"/>
+      </w:rPr>
+    </w:lvl>
+    <w:lvl w:ilvl="1" w:tentative="1">
+      <w:start w:val="1"/>
+      <w:numFmt w:val="bullet"/>
+      <w:lvlText w:val="o"/>
+      <w:lvlJc w:val="left"/>
+      <w:pPr>
+        <w:tabs>
+          <w:tab w:val="num" w:pos="1440"/>
+        </w:tabs>
+        <w:ind w:left="1440" w:hanging="360"/>
+      </w:pPr>
+      <w:rPr>
+        <w:rFonts w:ascii="Courier New" w:hAnsi="Courier New" w:hint="default"/>
+        <w:sz w:val="20"/>
+      </w:rPr>
+    </w:lvl>
+    <w:lvl w:ilvl="2" w:tentative="1">
+      <w:start w:val="1"/>
+      <w:numFmt w:val="bullet"/>
+      <w:lvlText w:val=""/>
+      <w:lvlJc w:val="left"/>
+      <w:pPr>
+        <w:tabs>
+          <w:tab w:val="num" w:pos="2160"/>
+        </w:tabs>
+        <w:ind w:left="2160" w:hanging="360"/>
+      </w:pPr>
+      <w:rPr>
+        <w:rFonts w:ascii="Wingdings" w:hAnsi="Wingdings" w:hint="default"/>
+        <w:sz w:val="20"/>
+      </w:rPr>
+    </w:lvl>
+    <w:lvl w:ilvl="3" w:tentative="1">
+      <w:start w:val="1"/>
+      <w:numFmt w:val="bullet"/>
+      <w:lvlText w:val=""/>
+      <w:lvlJc w:val="left"/>
+      <w:pPr>
+        <w:tabs>
+          <w:tab w:val="num" w:pos="2880"/>
+        </w:tabs>
+        <w:ind w:left="2880" w:hanging="360"/>
+      </w:pPr>
+      <w:rPr>
+        <w:rFonts w:ascii="Wingdings" w:hAnsi="Wingdings" w:hint="default"/>
+        <w:sz w:val="20"/>
+      </w:rPr>
+    </w:lvl>
+    <w:lvl w:ilvl="4" w:tentative="1">
+      <w:start w:val="1"/>
+      <w:numFmt w:val="bullet"/>
+      <w:lvlText w:val=""/>
+      <w:lvlJc w:val="left"/>
+      <w:pPr>
+        <w:tabs>
+          <w:tab w:val="num" w:pos="3600"/>
+        </w:tabs>
+        <w:ind w:left="3600" w:hanging="360"/>
+      </w:pPr>
+      <w:rPr>
+        <w:rFonts w:ascii="Wingdings" w:hAnsi="Wingdings" w:hint="default"/>
+        <w:sz w:val="20"/>
+      </w:rPr>
+    </w:lvl>
+    <w:lvl w:ilvl="5" w:tentative="1">
+      <w:start w:val="1"/>
+      <w:numFmt w:val="bullet"/>
+      <w:lvlText w:val=""/>
+      <w:lvlJc w:val="left"/>
+      <w:pPr>
+        <w:tabs>
+          <w:tab w:val="num" w:pos="4320"/>
+        </w:tabs>
+        <w:ind w:left="4320" w:hanging="360"/>
+      </w:pPr>
+      <w:rPr>
+        <w:rFonts w:ascii="Wingdings" w:hAnsi="Wingdings" w:hint="default"/>
+        <w:sz w:val="20"/>
+      </w:rPr>
+    </w:lvl>
+    <w:lvl w:ilvl="6" w:tentative="1">
+      <w:start w:val="1"/>
+      <w:numFmt w:val="bullet"/>
+      <w:lvlText w:val=""/>
+      <w:lvlJc w:val="left"/>
+      <w:pPr>
+        <w:tabs>
+          <w:tab w:val="num" w:pos="5040"/>
+        </w:tabs>
+        <w:ind w:left="5040" w:hanging="360"/>
+      </w:pPr>
+      <w:rPr>
+        <w:rFonts w:ascii="Wingdings" w:hAnsi="Wingdings" w:hint="default"/>
+        <w:sz w:val="20"/>
+      </w:rPr>
+    </w:lvl>
+    <w:lvl w:ilvl="7" w:tentative="1">
+      <w:start w:val="1"/>
+      <w:numFmt w:val="bullet"/>
+      <w:lvlText w:val=""/>
+      <w:lvlJc w:val="left"/>
+      <w:pPr>
+        <w:tabs>
+          <w:tab w:val="num" w:pos="5760"/>
+        </w:tabs>
+        <w:ind w:left="5760" w:hanging="360"/>
+      </w:pPr>
+      <w:rPr>
+        <w:rFonts w:ascii="Wingdings" w:hAnsi="Wingdings" w:hint="default"/>
+        <w:sz w:val="20"/>
+      </w:rPr>
+    </w:lvl>
+    <w:lvl w:ilvl="8" w:tentative="1">
+      <w:start w:val="1"/>
+      <w:numFmt w:val="bullet"/>
+      <w:lvlText w:val=""/>
+      <w:lvlJc w:val="left"/>
+      <w:pPr>
+        <w:tabs>
+          <w:tab w:val="num" w:pos="6480"/>
+        </w:tabs>
+        <w:ind w:left="6480" w:hanging="360"/>
+      </w:pPr>
+      <w:rPr>
+        <w:rFonts w:ascii="Wingdings" w:hAnsi="Wingdings" w:hint="default"/>
+        <w:sz w:val="20"/>
+      </w:rPr>
+    </w:lvl>
+  </w:abstractNum>
+  <w:abstractNum w:abstractNumId="38" w15:restartNumberingAfterBreak="0">
     <w:nsid w:val="16DC2ED9"/>
     <w:multiLevelType w:val="multilevel"/>
     <w:tmpl w:val="D3AACE00"/>
@@ -24383,7 +24815,7 @@
       </w:pPr>
     </w:lvl>
   </w:abstractNum>
-  <w:abstractNum w:abstractNumId="38" w15:restartNumberingAfterBreak="0">
+  <w:abstractNum w:abstractNumId="39" w15:restartNumberingAfterBreak="0">
     <w:nsid w:val="1729402C"/>
     <w:multiLevelType w:val="multilevel"/>
     <w:tmpl w:val="12127D32"/>
@@ -24532,7 +24964,7 @@
       </w:rPr>
     </w:lvl>
   </w:abstractNum>
-  <w:abstractNum w:abstractNumId="39" w15:restartNumberingAfterBreak="0">
+  <w:abstractNum w:abstractNumId="40" w15:restartNumberingAfterBreak="0">
     <w:nsid w:val="187319CC"/>
     <w:multiLevelType w:val="multilevel"/>
     <w:tmpl w:val="D09ECDC2"/>
@@ -24681,7 +25113,7 @@
       </w:rPr>
     </w:lvl>
   </w:abstractNum>
-  <w:abstractNum w:abstractNumId="40" w15:restartNumberingAfterBreak="0">
+  <w:abstractNum w:abstractNumId="41" w15:restartNumberingAfterBreak="0">
     <w:nsid w:val="18826FC1"/>
     <w:multiLevelType w:val="multilevel"/>
     <w:tmpl w:val="09C4036C"/>
@@ -24830,7 +25262,7 @@
       </w:rPr>
     </w:lvl>
   </w:abstractNum>
-  <w:abstractNum w:abstractNumId="41" w15:restartNumberingAfterBreak="0">
+  <w:abstractNum w:abstractNumId="42" w15:restartNumberingAfterBreak="0">
     <w:nsid w:val="18C608C5"/>
     <w:multiLevelType w:val="multilevel"/>
     <w:tmpl w:val="2E56119E"/>
@@ -24979,7 +25411,7 @@
       </w:rPr>
     </w:lvl>
   </w:abstractNum>
-  <w:abstractNum w:abstractNumId="42" w15:restartNumberingAfterBreak="0">
+  <w:abstractNum w:abstractNumId="43" w15:restartNumberingAfterBreak="0">
     <w:nsid w:val="19B26ABF"/>
     <w:multiLevelType w:val="multilevel"/>
     <w:tmpl w:val="C880833C"/>
@@ -25128,7 +25560,7 @@
       </w:rPr>
     </w:lvl>
   </w:abstractNum>
-  <w:abstractNum w:abstractNumId="43" w15:restartNumberingAfterBreak="0">
+  <w:abstractNum w:abstractNumId="44" w15:restartNumberingAfterBreak="0">
     <w:nsid w:val="19E46339"/>
     <w:multiLevelType w:val="multilevel"/>
     <w:tmpl w:val="9AEE4172"/>
@@ -25241,7 +25673,7 @@
       </w:pPr>
     </w:lvl>
   </w:abstractNum>
-  <w:abstractNum w:abstractNumId="44" w15:restartNumberingAfterBreak="0">
+  <w:abstractNum w:abstractNumId="45" w15:restartNumberingAfterBreak="0">
     <w:nsid w:val="1AEB5662"/>
     <w:multiLevelType w:val="multilevel"/>
     <w:tmpl w:val="8E64FC04"/>
@@ -25390,7 +25822,7 @@
       </w:rPr>
     </w:lvl>
   </w:abstractNum>
-  <w:abstractNum w:abstractNumId="45" w15:restartNumberingAfterBreak="0">
+  <w:abstractNum w:abstractNumId="46" w15:restartNumberingAfterBreak="0">
     <w:nsid w:val="1C2C7315"/>
     <w:multiLevelType w:val="multilevel"/>
     <w:tmpl w:val="9176D554"/>
@@ -25503,7 +25935,7 @@
       </w:pPr>
     </w:lvl>
   </w:abstractNum>
-  <w:abstractNum w:abstractNumId="46" w15:restartNumberingAfterBreak="0">
+  <w:abstractNum w:abstractNumId="47" w15:restartNumberingAfterBreak="0">
     <w:nsid w:val="1D033812"/>
     <w:multiLevelType w:val="multilevel"/>
     <w:tmpl w:val="7EB450A6"/>
@@ -25652,7 +26084,7 @@
       </w:rPr>
     </w:lvl>
   </w:abstractNum>
-  <w:abstractNum w:abstractNumId="47" w15:restartNumberingAfterBreak="0">
+  <w:abstractNum w:abstractNumId="48" w15:restartNumberingAfterBreak="0">
     <w:nsid w:val="1D493DC1"/>
     <w:multiLevelType w:val="multilevel"/>
     <w:tmpl w:val="BAB67A76"/>
@@ -25801,7 +26233,7 @@
       </w:rPr>
     </w:lvl>
   </w:abstractNum>
-  <w:abstractNum w:abstractNumId="48" w15:restartNumberingAfterBreak="0">
+  <w:abstractNum w:abstractNumId="49" w15:restartNumberingAfterBreak="0">
     <w:nsid w:val="1D4A5DB5"/>
     <w:multiLevelType w:val="multilevel"/>
     <w:tmpl w:val="4724B2C4"/>
@@ -25914,7 +26346,7 @@
       </w:pPr>
     </w:lvl>
   </w:abstractNum>
-  <w:abstractNum w:abstractNumId="49" w15:restartNumberingAfterBreak="0">
+  <w:abstractNum w:abstractNumId="50" w15:restartNumberingAfterBreak="0">
     <w:nsid w:val="1E696188"/>
     <w:multiLevelType w:val="multilevel"/>
     <w:tmpl w:val="B374E850"/>
@@ -26063,7 +26495,7 @@
       </w:rPr>
     </w:lvl>
   </w:abstractNum>
-  <w:abstractNum w:abstractNumId="50" w15:restartNumberingAfterBreak="0">
+  <w:abstractNum w:abstractNumId="51" w15:restartNumberingAfterBreak="0">
     <w:nsid w:val="1F400CDC"/>
     <w:multiLevelType w:val="multilevel"/>
     <w:tmpl w:val="F894CE3C"/>
@@ -26180,7 +26612,7 @@
       </w:pPr>
     </w:lvl>
   </w:abstractNum>
-  <w:abstractNum w:abstractNumId="51" w15:restartNumberingAfterBreak="0">
+  <w:abstractNum w:abstractNumId="52" w15:restartNumberingAfterBreak="0">
     <w:nsid w:val="1F5C525A"/>
     <w:multiLevelType w:val="multilevel"/>
     <w:tmpl w:val="2F0C5432"/>
@@ -26297,7 +26729,7 @@
       </w:pPr>
     </w:lvl>
   </w:abstractNum>
-  <w:abstractNum w:abstractNumId="52" w15:restartNumberingAfterBreak="0">
+  <w:abstractNum w:abstractNumId="53" w15:restartNumberingAfterBreak="0">
     <w:nsid w:val="1F663587"/>
     <w:multiLevelType w:val="multilevel"/>
     <w:tmpl w:val="9662BB7A"/>
@@ -26410,7 +26842,7 @@
       </w:pPr>
     </w:lvl>
   </w:abstractNum>
-  <w:abstractNum w:abstractNumId="53" w15:restartNumberingAfterBreak="0">
+  <w:abstractNum w:abstractNumId="54" w15:restartNumberingAfterBreak="0">
     <w:nsid w:val="1F6E74D2"/>
     <w:multiLevelType w:val="multilevel"/>
     <w:tmpl w:val="FDCC253E"/>
@@ -26523,7 +26955,7 @@
       </w:pPr>
     </w:lvl>
   </w:abstractNum>
-  <w:abstractNum w:abstractNumId="54" w15:restartNumberingAfterBreak="0">
+  <w:abstractNum w:abstractNumId="55" w15:restartNumberingAfterBreak="0">
     <w:nsid w:val="1FCC1750"/>
     <w:multiLevelType w:val="multilevel"/>
     <w:tmpl w:val="3632AB78"/>
@@ -26672,7 +27104,7 @@
       </w:rPr>
     </w:lvl>
   </w:abstractNum>
-  <w:abstractNum w:abstractNumId="55" w15:restartNumberingAfterBreak="0">
+  <w:abstractNum w:abstractNumId="56" w15:restartNumberingAfterBreak="0">
     <w:nsid w:val="1FCD42AA"/>
     <w:multiLevelType w:val="multilevel"/>
     <w:tmpl w:val="77FED46E"/>
@@ -26821,7 +27253,7 @@
       </w:rPr>
     </w:lvl>
   </w:abstractNum>
-  <w:abstractNum w:abstractNumId="56" w15:restartNumberingAfterBreak="0">
+  <w:abstractNum w:abstractNumId="57" w15:restartNumberingAfterBreak="0">
     <w:nsid w:val="20093F82"/>
     <w:multiLevelType w:val="multilevel"/>
     <w:tmpl w:val="3A3C943C"/>
@@ -26970,7 +27402,7 @@
       </w:rPr>
     </w:lvl>
   </w:abstractNum>
-  <w:abstractNum w:abstractNumId="57" w15:restartNumberingAfterBreak="0">
+  <w:abstractNum w:abstractNumId="58" w15:restartNumberingAfterBreak="0">
     <w:nsid w:val="20C30E5A"/>
     <w:multiLevelType w:val="multilevel"/>
     <w:tmpl w:val="7E0CF40C"/>
@@ -27119,7 +27551,7 @@
       </w:rPr>
     </w:lvl>
   </w:abstractNum>
-  <w:abstractNum w:abstractNumId="58" w15:restartNumberingAfterBreak="0">
+  <w:abstractNum w:abstractNumId="59" w15:restartNumberingAfterBreak="0">
     <w:nsid w:val="23F0794E"/>
     <w:multiLevelType w:val="multilevel"/>
     <w:tmpl w:val="F894CE3C"/>
@@ -27236,7 +27668,7 @@
       </w:pPr>
     </w:lvl>
   </w:abstractNum>
-  <w:abstractNum w:abstractNumId="59" w15:restartNumberingAfterBreak="0">
+  <w:abstractNum w:abstractNumId="60" w15:restartNumberingAfterBreak="0">
     <w:nsid w:val="24CC4EBF"/>
     <w:multiLevelType w:val="multilevel"/>
     <w:tmpl w:val="8EA619DA"/>
@@ -27349,7 +27781,7 @@
       </w:pPr>
     </w:lvl>
   </w:abstractNum>
-  <w:abstractNum w:abstractNumId="60" w15:restartNumberingAfterBreak="0">
+  <w:abstractNum w:abstractNumId="61" w15:restartNumberingAfterBreak="0">
     <w:nsid w:val="24EA69CE"/>
     <w:multiLevelType w:val="multilevel"/>
     <w:tmpl w:val="84402644"/>
@@ -27498,7 +27930,7 @@
       </w:rPr>
     </w:lvl>
   </w:abstractNum>
-  <w:abstractNum w:abstractNumId="61" w15:restartNumberingAfterBreak="0">
+  <w:abstractNum w:abstractNumId="62" w15:restartNumberingAfterBreak="0">
     <w:nsid w:val="26472C8F"/>
     <w:multiLevelType w:val="multilevel"/>
     <w:tmpl w:val="2D94DFE2"/>
@@ -27611,7 +28043,7 @@
       </w:pPr>
     </w:lvl>
   </w:abstractNum>
-  <w:abstractNum w:abstractNumId="62" w15:restartNumberingAfterBreak="0">
+  <w:abstractNum w:abstractNumId="63" w15:restartNumberingAfterBreak="0">
     <w:nsid w:val="270E70C3"/>
     <w:multiLevelType w:val="multilevel"/>
     <w:tmpl w:val="4B9E4A76"/>
@@ -27760,7 +28192,7 @@
       </w:rPr>
     </w:lvl>
   </w:abstractNum>
-  <w:abstractNum w:abstractNumId="63" w15:restartNumberingAfterBreak="0">
+  <w:abstractNum w:abstractNumId="64" w15:restartNumberingAfterBreak="0">
     <w:nsid w:val="289F1BAC"/>
     <w:multiLevelType w:val="multilevel"/>
     <w:tmpl w:val="7AFA2836"/>
@@ -27873,7 +28305,7 @@
       </w:pPr>
     </w:lvl>
   </w:abstractNum>
-  <w:abstractNum w:abstractNumId="64" w15:restartNumberingAfterBreak="0">
+  <w:abstractNum w:abstractNumId="65" w15:restartNumberingAfterBreak="0">
     <w:nsid w:val="28C707CB"/>
     <w:multiLevelType w:val="multilevel"/>
     <w:tmpl w:val="73D41CCC"/>
@@ -28022,7 +28454,7 @@
       </w:rPr>
     </w:lvl>
   </w:abstractNum>
-  <w:abstractNum w:abstractNumId="65" w15:restartNumberingAfterBreak="0">
+  <w:abstractNum w:abstractNumId="66" w15:restartNumberingAfterBreak="0">
     <w:nsid w:val="29100152"/>
     <w:multiLevelType w:val="multilevel"/>
     <w:tmpl w:val="92A07DC6"/>
@@ -28171,7 +28603,7 @@
       </w:rPr>
     </w:lvl>
   </w:abstractNum>
-  <w:abstractNum w:abstractNumId="66" w15:restartNumberingAfterBreak="0">
+  <w:abstractNum w:abstractNumId="67" w15:restartNumberingAfterBreak="0">
     <w:nsid w:val="29F96D80"/>
     <w:multiLevelType w:val="multilevel"/>
     <w:tmpl w:val="4632784E"/>
@@ -28320,7 +28752,7 @@
       </w:rPr>
     </w:lvl>
   </w:abstractNum>
-  <w:abstractNum w:abstractNumId="67" w15:restartNumberingAfterBreak="0">
+  <w:abstractNum w:abstractNumId="68" w15:restartNumberingAfterBreak="0">
     <w:nsid w:val="2AC73D24"/>
     <w:multiLevelType w:val="multilevel"/>
     <w:tmpl w:val="AB6E3236"/>
@@ -28469,7 +28901,7 @@
       </w:rPr>
     </w:lvl>
   </w:abstractNum>
-  <w:abstractNum w:abstractNumId="68" w15:restartNumberingAfterBreak="0">
+  <w:abstractNum w:abstractNumId="69" w15:restartNumberingAfterBreak="0">
     <w:nsid w:val="2AEF3AC2"/>
     <w:multiLevelType w:val="multilevel"/>
     <w:tmpl w:val="BD4A5648"/>
@@ -28618,7 +29050,7 @@
       </w:rPr>
     </w:lvl>
   </w:abstractNum>
-  <w:abstractNum w:abstractNumId="69" w15:restartNumberingAfterBreak="0">
+  <w:abstractNum w:abstractNumId="70" w15:restartNumberingAfterBreak="0">
     <w:nsid w:val="2C7E2ADD"/>
     <w:multiLevelType w:val="multilevel"/>
     <w:tmpl w:val="3C5AD892"/>
@@ -28731,7 +29163,7 @@
       </w:pPr>
     </w:lvl>
   </w:abstractNum>
-  <w:abstractNum w:abstractNumId="70" w15:restartNumberingAfterBreak="0">
+  <w:abstractNum w:abstractNumId="71" w15:restartNumberingAfterBreak="0">
     <w:nsid w:val="2CB84B5A"/>
     <w:multiLevelType w:val="multilevel"/>
     <w:tmpl w:val="F42CBEA4"/>
@@ -28880,7 +29312,7 @@
       </w:rPr>
     </w:lvl>
   </w:abstractNum>
-  <w:abstractNum w:abstractNumId="71" w15:restartNumberingAfterBreak="0">
+  <w:abstractNum w:abstractNumId="72" w15:restartNumberingAfterBreak="0">
     <w:nsid w:val="2E5779F6"/>
     <w:multiLevelType w:val="multilevel"/>
     <w:tmpl w:val="69708F74"/>
@@ -29029,7 +29461,7 @@
       </w:rPr>
     </w:lvl>
   </w:abstractNum>
-  <w:abstractNum w:abstractNumId="72" w15:restartNumberingAfterBreak="0">
+  <w:abstractNum w:abstractNumId="73" w15:restartNumberingAfterBreak="0">
     <w:nsid w:val="2F797B33"/>
     <w:multiLevelType w:val="multilevel"/>
     <w:tmpl w:val="59824852"/>
@@ -29142,7 +29574,7 @@
       </w:pPr>
     </w:lvl>
   </w:abstractNum>
-  <w:abstractNum w:abstractNumId="73" w15:restartNumberingAfterBreak="0">
+  <w:abstractNum w:abstractNumId="74" w15:restartNumberingAfterBreak="0">
     <w:nsid w:val="2FA63F29"/>
     <w:multiLevelType w:val="multilevel"/>
     <w:tmpl w:val="6CB6F3FA"/>
@@ -29255,7 +29687,7 @@
       </w:pPr>
     </w:lvl>
   </w:abstractNum>
-  <w:abstractNum w:abstractNumId="74" w15:restartNumberingAfterBreak="0">
+  <w:abstractNum w:abstractNumId="75" w15:restartNumberingAfterBreak="0">
     <w:nsid w:val="31944452"/>
     <w:multiLevelType w:val="multilevel"/>
     <w:tmpl w:val="9EBC19BE"/>
@@ -29372,7 +29804,7 @@
       </w:pPr>
     </w:lvl>
   </w:abstractNum>
-  <w:abstractNum w:abstractNumId="75" w15:restartNumberingAfterBreak="0">
+  <w:abstractNum w:abstractNumId="76" w15:restartNumberingAfterBreak="0">
     <w:nsid w:val="322275F6"/>
     <w:multiLevelType w:val="multilevel"/>
     <w:tmpl w:val="83A488C8"/>
@@ -29521,7 +29953,7 @@
       </w:rPr>
     </w:lvl>
   </w:abstractNum>
-  <w:abstractNum w:abstractNumId="76" w15:restartNumberingAfterBreak="0">
+  <w:abstractNum w:abstractNumId="77" w15:restartNumberingAfterBreak="0">
     <w:nsid w:val="335615F5"/>
     <w:multiLevelType w:val="multilevel"/>
     <w:tmpl w:val="3598630C"/>
@@ -29670,7 +30102,7 @@
       </w:rPr>
     </w:lvl>
   </w:abstractNum>
-  <w:abstractNum w:abstractNumId="77" w15:restartNumberingAfterBreak="0">
+  <w:abstractNum w:abstractNumId="78" w15:restartNumberingAfterBreak="0">
     <w:nsid w:val="338F1FE5"/>
     <w:multiLevelType w:val="multilevel"/>
     <w:tmpl w:val="84B8FA86"/>
@@ -29819,7 +30251,7 @@
       </w:rPr>
     </w:lvl>
   </w:abstractNum>
-  <w:abstractNum w:abstractNumId="78" w15:restartNumberingAfterBreak="0">
+  <w:abstractNum w:abstractNumId="79" w15:restartNumberingAfterBreak="0">
     <w:nsid w:val="341D08C8"/>
     <w:multiLevelType w:val="multilevel"/>
     <w:tmpl w:val="4224E1A4"/>
@@ -29968,7 +30400,7 @@
       </w:rPr>
     </w:lvl>
   </w:abstractNum>
-  <w:abstractNum w:abstractNumId="79" w15:restartNumberingAfterBreak="0">
+  <w:abstractNum w:abstractNumId="80" w15:restartNumberingAfterBreak="0">
     <w:nsid w:val="35327008"/>
     <w:multiLevelType w:val="multilevel"/>
     <w:tmpl w:val="8AF41F4E"/>
@@ -30117,7 +30549,7 @@
       </w:rPr>
     </w:lvl>
   </w:abstractNum>
-  <w:abstractNum w:abstractNumId="80" w15:restartNumberingAfterBreak="0">
+  <w:abstractNum w:abstractNumId="81" w15:restartNumberingAfterBreak="0">
     <w:nsid w:val="35716684"/>
     <w:multiLevelType w:val="multilevel"/>
     <w:tmpl w:val="3BA45090"/>
@@ -30266,7 +30698,7 @@
       </w:rPr>
     </w:lvl>
   </w:abstractNum>
-  <w:abstractNum w:abstractNumId="81" w15:restartNumberingAfterBreak="0">
+  <w:abstractNum w:abstractNumId="82" w15:restartNumberingAfterBreak="0">
     <w:nsid w:val="360C16CA"/>
     <w:multiLevelType w:val="multilevel"/>
     <w:tmpl w:val="F1F6074A"/>
@@ -30383,7 +30815,7 @@
       </w:pPr>
     </w:lvl>
   </w:abstractNum>
-  <w:abstractNum w:abstractNumId="82" w15:restartNumberingAfterBreak="0">
+  <w:abstractNum w:abstractNumId="83" w15:restartNumberingAfterBreak="0">
     <w:nsid w:val="366618EF"/>
     <w:multiLevelType w:val="multilevel"/>
     <w:tmpl w:val="5CDCCD84"/>
@@ -30532,7 +30964,7 @@
       </w:rPr>
     </w:lvl>
   </w:abstractNum>
-  <w:abstractNum w:abstractNumId="83" w15:restartNumberingAfterBreak="0">
+  <w:abstractNum w:abstractNumId="84" w15:restartNumberingAfterBreak="0">
     <w:nsid w:val="36BD3FCB"/>
     <w:multiLevelType w:val="multilevel"/>
     <w:tmpl w:val="29F64338"/>
@@ -30681,7 +31113,7 @@
       </w:rPr>
     </w:lvl>
   </w:abstractNum>
-  <w:abstractNum w:abstractNumId="84" w15:restartNumberingAfterBreak="0">
+  <w:abstractNum w:abstractNumId="85" w15:restartNumberingAfterBreak="0">
     <w:nsid w:val="36FA446D"/>
     <w:multiLevelType w:val="multilevel"/>
     <w:tmpl w:val="9CB65BEC"/>
@@ -30830,7 +31262,7 @@
       </w:rPr>
     </w:lvl>
   </w:abstractNum>
-  <w:abstractNum w:abstractNumId="85" w15:restartNumberingAfterBreak="0">
+  <w:abstractNum w:abstractNumId="86" w15:restartNumberingAfterBreak="0">
     <w:nsid w:val="373104F1"/>
     <w:multiLevelType w:val="multilevel"/>
     <w:tmpl w:val="9112CF00"/>
@@ -30979,7 +31411,7 @@
       </w:rPr>
     </w:lvl>
   </w:abstractNum>
-  <w:abstractNum w:abstractNumId="86" w15:restartNumberingAfterBreak="0">
+  <w:abstractNum w:abstractNumId="87" w15:restartNumberingAfterBreak="0">
     <w:nsid w:val="37974A20"/>
     <w:multiLevelType w:val="multilevel"/>
     <w:tmpl w:val="D130A38A"/>
@@ -31128,7 +31560,7 @@
       </w:rPr>
     </w:lvl>
   </w:abstractNum>
-  <w:abstractNum w:abstractNumId="87" w15:restartNumberingAfterBreak="0">
+  <w:abstractNum w:abstractNumId="88" w15:restartNumberingAfterBreak="0">
     <w:nsid w:val="37AA2326"/>
     <w:multiLevelType w:val="multilevel"/>
     <w:tmpl w:val="458A174E"/>
@@ -31277,7 +31709,7 @@
       </w:rPr>
     </w:lvl>
   </w:abstractNum>
-  <w:abstractNum w:abstractNumId="88" w15:restartNumberingAfterBreak="0">
+  <w:abstractNum w:abstractNumId="89" w15:restartNumberingAfterBreak="0">
     <w:nsid w:val="37E46DE5"/>
     <w:multiLevelType w:val="multilevel"/>
     <w:tmpl w:val="9724D12A"/>
@@ -31426,7 +31858,7 @@
       </w:rPr>
     </w:lvl>
   </w:abstractNum>
-  <w:abstractNum w:abstractNumId="89" w15:restartNumberingAfterBreak="0">
+  <w:abstractNum w:abstractNumId="90" w15:restartNumberingAfterBreak="0">
     <w:nsid w:val="37FC71AE"/>
     <w:multiLevelType w:val="multilevel"/>
     <w:tmpl w:val="DADCE3F0"/>
@@ -31575,7 +32007,7 @@
       </w:rPr>
     </w:lvl>
   </w:abstractNum>
-  <w:abstractNum w:abstractNumId="90" w15:restartNumberingAfterBreak="0">
+  <w:abstractNum w:abstractNumId="91" w15:restartNumberingAfterBreak="0">
     <w:nsid w:val="38252B10"/>
     <w:multiLevelType w:val="multilevel"/>
     <w:tmpl w:val="6360CF98"/>
@@ -31724,7 +32156,7 @@
       </w:rPr>
     </w:lvl>
   </w:abstractNum>
-  <w:abstractNum w:abstractNumId="91" w15:restartNumberingAfterBreak="0">
+  <w:abstractNum w:abstractNumId="92" w15:restartNumberingAfterBreak="0">
     <w:nsid w:val="39610606"/>
     <w:multiLevelType w:val="multilevel"/>
     <w:tmpl w:val="71FA1F9A"/>
@@ -31873,7 +32305,7 @@
       </w:rPr>
     </w:lvl>
   </w:abstractNum>
-  <w:abstractNum w:abstractNumId="92" w15:restartNumberingAfterBreak="0">
+  <w:abstractNum w:abstractNumId="93" w15:restartNumberingAfterBreak="0">
     <w:nsid w:val="396F1D1D"/>
     <w:multiLevelType w:val="multilevel"/>
     <w:tmpl w:val="52D2B07E"/>
@@ -32022,7 +32454,7 @@
       </w:rPr>
     </w:lvl>
   </w:abstractNum>
-  <w:abstractNum w:abstractNumId="93" w15:restartNumberingAfterBreak="0">
+  <w:abstractNum w:abstractNumId="94" w15:restartNumberingAfterBreak="0">
     <w:nsid w:val="39786683"/>
     <w:multiLevelType w:val="multilevel"/>
     <w:tmpl w:val="DF6A6C1C"/>
@@ -32135,7 +32567,7 @@
       </w:pPr>
     </w:lvl>
   </w:abstractNum>
-  <w:abstractNum w:abstractNumId="94" w15:restartNumberingAfterBreak="0">
+  <w:abstractNum w:abstractNumId="95" w15:restartNumberingAfterBreak="0">
     <w:nsid w:val="3A1448A1"/>
     <w:multiLevelType w:val="multilevel"/>
     <w:tmpl w:val="11B4A312"/>
@@ -32284,7 +32716,7 @@
       </w:rPr>
     </w:lvl>
   </w:abstractNum>
-  <w:abstractNum w:abstractNumId="95" w15:restartNumberingAfterBreak="0">
+  <w:abstractNum w:abstractNumId="96" w15:restartNumberingAfterBreak="0">
     <w:nsid w:val="3A840806"/>
     <w:multiLevelType w:val="multilevel"/>
     <w:tmpl w:val="1222168A"/>
@@ -32433,7 +32865,7 @@
       </w:rPr>
     </w:lvl>
   </w:abstractNum>
-  <w:abstractNum w:abstractNumId="96" w15:restartNumberingAfterBreak="0">
+  <w:abstractNum w:abstractNumId="97" w15:restartNumberingAfterBreak="0">
     <w:nsid w:val="3AB97ACA"/>
     <w:multiLevelType w:val="multilevel"/>
     <w:tmpl w:val="E3AE0790"/>
@@ -32546,7 +32978,7 @@
       </w:pPr>
     </w:lvl>
   </w:abstractNum>
-  <w:abstractNum w:abstractNumId="97" w15:restartNumberingAfterBreak="0">
+  <w:abstractNum w:abstractNumId="98" w15:restartNumberingAfterBreak="0">
     <w:nsid w:val="3AE22ECA"/>
     <w:multiLevelType w:val="multilevel"/>
     <w:tmpl w:val="92622552"/>
@@ -32663,7 +33095,7 @@
       </w:pPr>
     </w:lvl>
   </w:abstractNum>
-  <w:abstractNum w:abstractNumId="98" w15:restartNumberingAfterBreak="0">
+  <w:abstractNum w:abstractNumId="99" w15:restartNumberingAfterBreak="0">
     <w:nsid w:val="3AEA6486"/>
     <w:multiLevelType w:val="multilevel"/>
     <w:tmpl w:val="737E431E"/>
@@ -32812,7 +33244,7 @@
       </w:rPr>
     </w:lvl>
   </w:abstractNum>
-  <w:abstractNum w:abstractNumId="99" w15:restartNumberingAfterBreak="0">
+  <w:abstractNum w:abstractNumId="100" w15:restartNumberingAfterBreak="0">
     <w:nsid w:val="3C3A37FB"/>
     <w:multiLevelType w:val="multilevel"/>
     <w:tmpl w:val="C00C0F8E"/>
@@ -32961,7 +33393,7 @@
       </w:rPr>
     </w:lvl>
   </w:abstractNum>
-  <w:abstractNum w:abstractNumId="100" w15:restartNumberingAfterBreak="0">
+  <w:abstractNum w:abstractNumId="101" w15:restartNumberingAfterBreak="0">
     <w:nsid w:val="3C541AD1"/>
     <w:multiLevelType w:val="multilevel"/>
     <w:tmpl w:val="069AAFB6"/>
@@ -33110,7 +33542,7 @@
       </w:rPr>
     </w:lvl>
   </w:abstractNum>
-  <w:abstractNum w:abstractNumId="101" w15:restartNumberingAfterBreak="0">
+  <w:abstractNum w:abstractNumId="102" w15:restartNumberingAfterBreak="0">
     <w:nsid w:val="3F310154"/>
     <w:multiLevelType w:val="multilevel"/>
     <w:tmpl w:val="3522A240"/>
@@ -33259,7 +33691,7 @@
       </w:rPr>
     </w:lvl>
   </w:abstractNum>
-  <w:abstractNum w:abstractNumId="102" w15:restartNumberingAfterBreak="0">
+  <w:abstractNum w:abstractNumId="103" w15:restartNumberingAfterBreak="0">
     <w:nsid w:val="3FC53386"/>
     <w:multiLevelType w:val="multilevel"/>
     <w:tmpl w:val="C3EA5C5C"/>
@@ -33408,7 +33840,7 @@
       </w:rPr>
     </w:lvl>
   </w:abstractNum>
-  <w:abstractNum w:abstractNumId="103" w15:restartNumberingAfterBreak="0">
+  <w:abstractNum w:abstractNumId="104" w15:restartNumberingAfterBreak="0">
     <w:nsid w:val="426569C2"/>
     <w:multiLevelType w:val="multilevel"/>
     <w:tmpl w:val="0AC6CB6A"/>
@@ -33557,7 +33989,7 @@
       </w:rPr>
     </w:lvl>
   </w:abstractNum>
-  <w:abstractNum w:abstractNumId="104" w15:restartNumberingAfterBreak="0">
+  <w:abstractNum w:abstractNumId="105" w15:restartNumberingAfterBreak="0">
     <w:nsid w:val="42F45E03"/>
     <w:multiLevelType w:val="multilevel"/>
     <w:tmpl w:val="DAC0B50A"/>
@@ -33670,7 +34102,7 @@
       </w:pPr>
     </w:lvl>
   </w:abstractNum>
-  <w:abstractNum w:abstractNumId="105" w15:restartNumberingAfterBreak="0">
+  <w:abstractNum w:abstractNumId="106" w15:restartNumberingAfterBreak="0">
     <w:nsid w:val="43427F24"/>
     <w:multiLevelType w:val="multilevel"/>
     <w:tmpl w:val="AD1473F2"/>
@@ -33819,7 +34251,7 @@
       </w:rPr>
     </w:lvl>
   </w:abstractNum>
-  <w:abstractNum w:abstractNumId="106" w15:restartNumberingAfterBreak="0">
+  <w:abstractNum w:abstractNumId="107" w15:restartNumberingAfterBreak="0">
     <w:nsid w:val="439F6C2A"/>
     <w:multiLevelType w:val="multilevel"/>
     <w:tmpl w:val="B7FAA06A"/>
@@ -33968,7 +34400,7 @@
       </w:rPr>
     </w:lvl>
   </w:abstractNum>
-  <w:abstractNum w:abstractNumId="107" w15:restartNumberingAfterBreak="0">
+  <w:abstractNum w:abstractNumId="108" w15:restartNumberingAfterBreak="0">
     <w:nsid w:val="43AA0AC6"/>
     <w:multiLevelType w:val="multilevel"/>
     <w:tmpl w:val="242AC90A"/>
@@ -34117,7 +34549,7 @@
       </w:rPr>
     </w:lvl>
   </w:abstractNum>
-  <w:abstractNum w:abstractNumId="108" w15:restartNumberingAfterBreak="0">
+  <w:abstractNum w:abstractNumId="109" w15:restartNumberingAfterBreak="0">
     <w:nsid w:val="449D00B8"/>
     <w:multiLevelType w:val="multilevel"/>
     <w:tmpl w:val="A32201BC"/>
@@ -34230,7 +34662,7 @@
       </w:pPr>
     </w:lvl>
   </w:abstractNum>
-  <w:abstractNum w:abstractNumId="109" w15:restartNumberingAfterBreak="0">
+  <w:abstractNum w:abstractNumId="110" w15:restartNumberingAfterBreak="0">
     <w:nsid w:val="459F1787"/>
     <w:multiLevelType w:val="multilevel"/>
     <w:tmpl w:val="BC7A25A6"/>
@@ -34379,7 +34811,7 @@
       </w:rPr>
     </w:lvl>
   </w:abstractNum>
-  <w:abstractNum w:abstractNumId="110" w15:restartNumberingAfterBreak="0">
+  <w:abstractNum w:abstractNumId="111" w15:restartNumberingAfterBreak="0">
     <w:nsid w:val="45F055B3"/>
     <w:multiLevelType w:val="multilevel"/>
     <w:tmpl w:val="F35A8C9C"/>
@@ -34528,7 +34960,7 @@
       </w:rPr>
     </w:lvl>
   </w:abstractNum>
-  <w:abstractNum w:abstractNumId="111" w15:restartNumberingAfterBreak="0">
+  <w:abstractNum w:abstractNumId="112" w15:restartNumberingAfterBreak="0">
     <w:nsid w:val="4605031D"/>
     <w:multiLevelType w:val="multilevel"/>
     <w:tmpl w:val="600E8480"/>
@@ -34677,7 +35109,7 @@
       </w:rPr>
     </w:lvl>
   </w:abstractNum>
-  <w:abstractNum w:abstractNumId="112" w15:restartNumberingAfterBreak="0">
+  <w:abstractNum w:abstractNumId="113" w15:restartNumberingAfterBreak="0">
     <w:nsid w:val="46463A50"/>
     <w:multiLevelType w:val="multilevel"/>
     <w:tmpl w:val="98764AB0"/>
@@ -34790,7 +35222,7 @@
       </w:pPr>
     </w:lvl>
   </w:abstractNum>
-  <w:abstractNum w:abstractNumId="113" w15:restartNumberingAfterBreak="0">
+  <w:abstractNum w:abstractNumId="114" w15:restartNumberingAfterBreak="0">
     <w:nsid w:val="46544E82"/>
     <w:multiLevelType w:val="multilevel"/>
     <w:tmpl w:val="277E76C2"/>
@@ -34939,7 +35371,7 @@
       </w:rPr>
     </w:lvl>
   </w:abstractNum>
-  <w:abstractNum w:abstractNumId="114" w15:restartNumberingAfterBreak="0">
+  <w:abstractNum w:abstractNumId="115" w15:restartNumberingAfterBreak="0">
     <w:nsid w:val="46561585"/>
     <w:multiLevelType w:val="multilevel"/>
     <w:tmpl w:val="729C3D16"/>
@@ -35052,7 +35484,7 @@
       </w:pPr>
     </w:lvl>
   </w:abstractNum>
-  <w:abstractNum w:abstractNumId="115" w15:restartNumberingAfterBreak="0">
+  <w:abstractNum w:abstractNumId="116" w15:restartNumberingAfterBreak="0">
     <w:nsid w:val="47833B7C"/>
     <w:multiLevelType w:val="multilevel"/>
     <w:tmpl w:val="634856AA"/>
@@ -35165,7 +35597,7 @@
       </w:pPr>
     </w:lvl>
   </w:abstractNum>
-  <w:abstractNum w:abstractNumId="116" w15:restartNumberingAfterBreak="0">
+  <w:abstractNum w:abstractNumId="117" w15:restartNumberingAfterBreak="0">
     <w:nsid w:val="47955965"/>
     <w:multiLevelType w:val="multilevel"/>
     <w:tmpl w:val="6DE8E452"/>
@@ -35314,7 +35746,7 @@
       </w:rPr>
     </w:lvl>
   </w:abstractNum>
-  <w:abstractNum w:abstractNumId="117" w15:restartNumberingAfterBreak="0">
+  <w:abstractNum w:abstractNumId="118" w15:restartNumberingAfterBreak="0">
     <w:nsid w:val="48A07051"/>
     <w:multiLevelType w:val="multilevel"/>
     <w:tmpl w:val="639E2F1A"/>
@@ -35427,7 +35859,7 @@
       </w:pPr>
     </w:lvl>
   </w:abstractNum>
-  <w:abstractNum w:abstractNumId="118" w15:restartNumberingAfterBreak="0">
+  <w:abstractNum w:abstractNumId="119" w15:restartNumberingAfterBreak="0">
     <w:nsid w:val="48DF56B6"/>
     <w:multiLevelType w:val="multilevel"/>
     <w:tmpl w:val="79C29928"/>
@@ -35540,7 +35972,7 @@
       </w:pPr>
     </w:lvl>
   </w:abstractNum>
-  <w:abstractNum w:abstractNumId="119" w15:restartNumberingAfterBreak="0">
+  <w:abstractNum w:abstractNumId="120" w15:restartNumberingAfterBreak="0">
     <w:nsid w:val="49224FED"/>
     <w:multiLevelType w:val="multilevel"/>
     <w:tmpl w:val="071C3246"/>
@@ -35657,7 +36089,7 @@
       </w:pPr>
     </w:lvl>
   </w:abstractNum>
-  <w:abstractNum w:abstractNumId="120" w15:restartNumberingAfterBreak="0">
+  <w:abstractNum w:abstractNumId="121" w15:restartNumberingAfterBreak="0">
     <w:nsid w:val="49BA2C76"/>
     <w:multiLevelType w:val="multilevel"/>
     <w:tmpl w:val="B344D93E"/>
@@ -35770,7 +36202,156 @@
       </w:pPr>
     </w:lvl>
   </w:abstractNum>
-  <w:abstractNum w:abstractNumId="121" w15:restartNumberingAfterBreak="0">
+  <w:abstractNum w:abstractNumId="122" w15:restartNumberingAfterBreak="0">
+    <w:nsid w:val="49F27C5A"/>
+    <w:multiLevelType w:val="multilevel"/>
+    <w:tmpl w:val="A9582320"/>
+    <w:lvl w:ilvl="0">
+      <w:start w:val="1"/>
+      <w:numFmt w:val="bullet"/>
+      <w:lvlText w:val=""/>
+      <w:lvlJc w:val="left"/>
+      <w:pPr>
+        <w:tabs>
+          <w:tab w:val="num" w:pos="720"/>
+        </w:tabs>
+        <w:ind w:left="720" w:hanging="360"/>
+      </w:pPr>
+      <w:rPr>
+        <w:rFonts w:ascii="Symbol" w:hAnsi="Symbol" w:hint="default"/>
+        <w:sz w:val="20"/>
+      </w:rPr>
+    </w:lvl>
+    <w:lvl w:ilvl="1" w:tentative="1">
+      <w:start w:val="1"/>
+      <w:numFmt w:val="bullet"/>
+      <w:lvlText w:val="o"/>
+      <w:lvlJc w:val="left"/>
+      <w:pPr>
+        <w:tabs>
+          <w:tab w:val="num" w:pos="1440"/>
+        </w:tabs>
+        <w:ind w:left="1440" w:hanging="360"/>
+      </w:pPr>
+      <w:rPr>
+        <w:rFonts w:ascii="Courier New" w:hAnsi="Courier New" w:hint="default"/>
+        <w:sz w:val="20"/>
+      </w:rPr>
+    </w:lvl>
+    <w:lvl w:ilvl="2" w:tentative="1">
+      <w:start w:val="1"/>
+      <w:numFmt w:val="bullet"/>
+      <w:lvlText w:val=""/>
+      <w:lvlJc w:val="left"/>
+      <w:pPr>
+        <w:tabs>
+          <w:tab w:val="num" w:pos="2160"/>
+        </w:tabs>
+        <w:ind w:left="2160" w:hanging="360"/>
+      </w:pPr>
+      <w:rPr>
+        <w:rFonts w:ascii="Wingdings" w:hAnsi="Wingdings" w:hint="default"/>
+        <w:sz w:val="20"/>
+      </w:rPr>
+    </w:lvl>
+    <w:lvl w:ilvl="3" w:tentative="1">
+      <w:start w:val="1"/>
+      <w:numFmt w:val="bullet"/>
+      <w:lvlText w:val=""/>
+      <w:lvlJc w:val="left"/>
+      <w:pPr>
+        <w:tabs>
+          <w:tab w:val="num" w:pos="2880"/>
+        </w:tabs>
+        <w:ind w:left="2880" w:hanging="360"/>
+      </w:pPr>
+      <w:rPr>
+        <w:rFonts w:ascii="Wingdings" w:hAnsi="Wingdings" w:hint="default"/>
+        <w:sz w:val="20"/>
+      </w:rPr>
+    </w:lvl>
+    <w:lvl w:ilvl="4" w:tentative="1">
+      <w:start w:val="1"/>
+      <w:numFmt w:val="bullet"/>
+      <w:lvlText w:val=""/>
+      <w:lvlJc w:val="left"/>
+      <w:pPr>
+        <w:tabs>
+          <w:tab w:val="num" w:pos="3600"/>
+        </w:tabs>
+        <w:ind w:left="3600" w:hanging="360"/>
+      </w:pPr>
+      <w:rPr>
+        <w:rFonts w:ascii="Wingdings" w:hAnsi="Wingdings" w:hint="default"/>
+        <w:sz w:val="20"/>
+      </w:rPr>
+    </w:lvl>
+    <w:lvl w:ilvl="5" w:tentative="1">
+      <w:start w:val="1"/>
+      <w:numFmt w:val="bullet"/>
+      <w:lvlText w:val=""/>
+      <w:lvlJc w:val="left"/>
+      <w:pPr>
+        <w:tabs>
+          <w:tab w:val="num" w:pos="4320"/>
+        </w:tabs>
+        <w:ind w:left="4320" w:hanging="360"/>
+      </w:pPr>
+      <w:rPr>
+        <w:rFonts w:ascii="Wingdings" w:hAnsi="Wingdings" w:hint="default"/>
+        <w:sz w:val="20"/>
+      </w:rPr>
+    </w:lvl>
+    <w:lvl w:ilvl="6" w:tentative="1">
+      <w:start w:val="1"/>
+      <w:numFmt w:val="bullet"/>
+      <w:lvlText w:val=""/>
+      <w:lvlJc w:val="left"/>
+      <w:pPr>
+        <w:tabs>
+          <w:tab w:val="num" w:pos="5040"/>
+        </w:tabs>
+        <w:ind w:left="5040" w:hanging="360"/>
+      </w:pPr>
+      <w:rPr>
+        <w:rFonts w:ascii="Wingdings" w:hAnsi="Wingdings" w:hint="default"/>
+        <w:sz w:val="20"/>
+      </w:rPr>
+    </w:lvl>
+    <w:lvl w:ilvl="7" w:tentative="1">
+      <w:start w:val="1"/>
+      <w:numFmt w:val="bullet"/>
+      <w:lvlText w:val=""/>
+      <w:lvlJc w:val="left"/>
+      <w:pPr>
+        <w:tabs>
+          <w:tab w:val="num" w:pos="5760"/>
+        </w:tabs>
+        <w:ind w:left="5760" w:hanging="360"/>
+      </w:pPr>
+      <w:rPr>
+        <w:rFonts w:ascii="Wingdings" w:hAnsi="Wingdings" w:hint="default"/>
+        <w:sz w:val="20"/>
+      </w:rPr>
+    </w:lvl>
+    <w:lvl w:ilvl="8" w:tentative="1">
+      <w:start w:val="1"/>
+      <w:numFmt w:val="bullet"/>
+      <w:lvlText w:val=""/>
+      <w:lvlJc w:val="left"/>
+      <w:pPr>
+        <w:tabs>
+          <w:tab w:val="num" w:pos="6480"/>
+        </w:tabs>
+        <w:ind w:left="6480" w:hanging="360"/>
+      </w:pPr>
+      <w:rPr>
+        <w:rFonts w:ascii="Wingdings" w:hAnsi="Wingdings" w:hint="default"/>
+        <w:sz w:val="20"/>
+      </w:rPr>
+    </w:lvl>
+  </w:abstractNum>
+  <w:abstractNum w:abstractNumId="123" w15:restartNumberingAfterBreak="0">
     <w:nsid w:val="4A8A4EE1"/>
     <w:multiLevelType w:val="multilevel"/>
     <w:tmpl w:val="A09C1BA2"/>
@@ -35919,7 +36500,7 @@
       </w:rPr>
     </w:lvl>
   </w:abstractNum>
-  <w:abstractNum w:abstractNumId="122" w15:restartNumberingAfterBreak="0">
+  <w:abstractNum w:abstractNumId="124" w15:restartNumberingAfterBreak="0">
     <w:nsid w:val="4AA300F1"/>
     <w:multiLevelType w:val="multilevel"/>
     <w:tmpl w:val="BC0E1044"/>
@@ -36068,7 +36649,7 @@
       </w:rPr>
     </w:lvl>
   </w:abstractNum>
-  <w:abstractNum w:abstractNumId="123" w15:restartNumberingAfterBreak="0">
+  <w:abstractNum w:abstractNumId="125" w15:restartNumberingAfterBreak="0">
     <w:nsid w:val="4ACA72EB"/>
     <w:multiLevelType w:val="multilevel"/>
     <w:tmpl w:val="CE6C9250"/>
@@ -36217,7 +36798,7 @@
       </w:rPr>
     </w:lvl>
   </w:abstractNum>
-  <w:abstractNum w:abstractNumId="124" w15:restartNumberingAfterBreak="0">
+  <w:abstractNum w:abstractNumId="126" w15:restartNumberingAfterBreak="0">
     <w:nsid w:val="4AFE3BFB"/>
     <w:multiLevelType w:val="multilevel"/>
     <w:tmpl w:val="9CC0E646"/>
@@ -36366,7 +36947,7 @@
       </w:rPr>
     </w:lvl>
   </w:abstractNum>
-  <w:abstractNum w:abstractNumId="125" w15:restartNumberingAfterBreak="0">
+  <w:abstractNum w:abstractNumId="127" w15:restartNumberingAfterBreak="0">
     <w:nsid w:val="4BB51773"/>
     <w:multiLevelType w:val="multilevel"/>
     <w:tmpl w:val="B8982B86"/>
@@ -36515,7 +37096,7 @@
       </w:rPr>
     </w:lvl>
   </w:abstractNum>
-  <w:abstractNum w:abstractNumId="126" w15:restartNumberingAfterBreak="0">
+  <w:abstractNum w:abstractNumId="128" w15:restartNumberingAfterBreak="0">
     <w:nsid w:val="4BD32FB2"/>
     <w:multiLevelType w:val="multilevel"/>
     <w:tmpl w:val="16D8B7BA"/>
@@ -36632,7 +37213,7 @@
       </w:pPr>
     </w:lvl>
   </w:abstractNum>
-  <w:abstractNum w:abstractNumId="127" w15:restartNumberingAfterBreak="0">
+  <w:abstractNum w:abstractNumId="129" w15:restartNumberingAfterBreak="0">
     <w:nsid w:val="4BF5306A"/>
     <w:multiLevelType w:val="multilevel"/>
     <w:tmpl w:val="280EE7CE"/>
@@ -36781,7 +37362,7 @@
       </w:rPr>
     </w:lvl>
   </w:abstractNum>
-  <w:abstractNum w:abstractNumId="128" w15:restartNumberingAfterBreak="0">
+  <w:abstractNum w:abstractNumId="130" w15:restartNumberingAfterBreak="0">
     <w:nsid w:val="4C1A58E3"/>
     <w:multiLevelType w:val="multilevel"/>
     <w:tmpl w:val="67103DC0"/>
@@ -36894,7 +37475,7 @@
       </w:pPr>
     </w:lvl>
   </w:abstractNum>
-  <w:abstractNum w:abstractNumId="129" w15:restartNumberingAfterBreak="0">
+  <w:abstractNum w:abstractNumId="131" w15:restartNumberingAfterBreak="0">
     <w:nsid w:val="4C2039C1"/>
     <w:multiLevelType w:val="multilevel"/>
     <w:tmpl w:val="D1FC41B6"/>
@@ -37007,7 +37588,7 @@
       </w:pPr>
     </w:lvl>
   </w:abstractNum>
-  <w:abstractNum w:abstractNumId="130" w15:restartNumberingAfterBreak="0">
+  <w:abstractNum w:abstractNumId="132" w15:restartNumberingAfterBreak="0">
     <w:nsid w:val="4C686DAF"/>
     <w:multiLevelType w:val="multilevel"/>
     <w:tmpl w:val="4A8EB518"/>
@@ -37156,7 +37737,7 @@
       </w:rPr>
     </w:lvl>
   </w:abstractNum>
-  <w:abstractNum w:abstractNumId="131" w15:restartNumberingAfterBreak="0">
+  <w:abstractNum w:abstractNumId="133" w15:restartNumberingAfterBreak="0">
     <w:nsid w:val="4D1F5603"/>
     <w:multiLevelType w:val="multilevel"/>
     <w:tmpl w:val="DEB2E04E"/>
@@ -37273,7 +37854,7 @@
       </w:pPr>
     </w:lvl>
   </w:abstractNum>
-  <w:abstractNum w:abstractNumId="132" w15:restartNumberingAfterBreak="0">
+  <w:abstractNum w:abstractNumId="134" w15:restartNumberingAfterBreak="0">
     <w:nsid w:val="4F7F7361"/>
     <w:multiLevelType w:val="multilevel"/>
     <w:tmpl w:val="3F5C3A30"/>
@@ -37422,7 +38003,7 @@
       </w:rPr>
     </w:lvl>
   </w:abstractNum>
-  <w:abstractNum w:abstractNumId="133" w15:restartNumberingAfterBreak="0">
+  <w:abstractNum w:abstractNumId="135" w15:restartNumberingAfterBreak="0">
     <w:nsid w:val="4FB65100"/>
     <w:multiLevelType w:val="multilevel"/>
     <w:tmpl w:val="488A52AC"/>
@@ -37571,7 +38152,7 @@
       </w:rPr>
     </w:lvl>
   </w:abstractNum>
-  <w:abstractNum w:abstractNumId="134" w15:restartNumberingAfterBreak="0">
+  <w:abstractNum w:abstractNumId="136" w15:restartNumberingAfterBreak="0">
     <w:nsid w:val="504A6826"/>
     <w:multiLevelType w:val="multilevel"/>
     <w:tmpl w:val="6BBCA83A"/>
@@ -37720,7 +38301,7 @@
       </w:rPr>
     </w:lvl>
   </w:abstractNum>
-  <w:abstractNum w:abstractNumId="135" w15:restartNumberingAfterBreak="0">
+  <w:abstractNum w:abstractNumId="137" w15:restartNumberingAfterBreak="0">
     <w:nsid w:val="504F3D23"/>
     <w:multiLevelType w:val="multilevel"/>
     <w:tmpl w:val="3D648594"/>
@@ -37869,7 +38450,7 @@
       </w:rPr>
     </w:lvl>
   </w:abstractNum>
-  <w:abstractNum w:abstractNumId="136" w15:restartNumberingAfterBreak="0">
+  <w:abstractNum w:abstractNumId="138" w15:restartNumberingAfterBreak="0">
     <w:nsid w:val="50EB0EBB"/>
     <w:multiLevelType w:val="multilevel"/>
     <w:tmpl w:val="8CA89BC6"/>
@@ -38018,7 +38599,7 @@
       </w:rPr>
     </w:lvl>
   </w:abstractNum>
-  <w:abstractNum w:abstractNumId="137" w15:restartNumberingAfterBreak="0">
+  <w:abstractNum w:abstractNumId="139" w15:restartNumberingAfterBreak="0">
     <w:nsid w:val="512F3306"/>
     <w:multiLevelType w:val="multilevel"/>
     <w:tmpl w:val="72B0374A"/>
@@ -38167,7 +38748,7 @@
       </w:rPr>
     </w:lvl>
   </w:abstractNum>
-  <w:abstractNum w:abstractNumId="138" w15:restartNumberingAfterBreak="0">
+  <w:abstractNum w:abstractNumId="140" w15:restartNumberingAfterBreak="0">
     <w:nsid w:val="520E366B"/>
     <w:multiLevelType w:val="multilevel"/>
     <w:tmpl w:val="B3A43BDA"/>
@@ -38316,7 +38897,7 @@
       </w:rPr>
     </w:lvl>
   </w:abstractNum>
-  <w:abstractNum w:abstractNumId="139" w15:restartNumberingAfterBreak="0">
+  <w:abstractNum w:abstractNumId="141" w15:restartNumberingAfterBreak="0">
     <w:nsid w:val="52205296"/>
     <w:multiLevelType w:val="multilevel"/>
     <w:tmpl w:val="F894CE3C"/>
@@ -38433,7 +39014,7 @@
       </w:pPr>
     </w:lvl>
   </w:abstractNum>
-  <w:abstractNum w:abstractNumId="140" w15:restartNumberingAfterBreak="0">
+  <w:abstractNum w:abstractNumId="142" w15:restartNumberingAfterBreak="0">
     <w:nsid w:val="52BE1B86"/>
     <w:multiLevelType w:val="multilevel"/>
     <w:tmpl w:val="59C42FA8"/>
@@ -38546,7 +39127,7 @@
       </w:pPr>
     </w:lvl>
   </w:abstractNum>
-  <w:abstractNum w:abstractNumId="141" w15:restartNumberingAfterBreak="0">
+  <w:abstractNum w:abstractNumId="143" w15:restartNumberingAfterBreak="0">
     <w:nsid w:val="533F6D73"/>
     <w:multiLevelType w:val="multilevel"/>
     <w:tmpl w:val="3D7AE634"/>
@@ -38695,7 +39276,7 @@
       </w:rPr>
     </w:lvl>
   </w:abstractNum>
-  <w:abstractNum w:abstractNumId="142" w15:restartNumberingAfterBreak="0">
+  <w:abstractNum w:abstractNumId="144" w15:restartNumberingAfterBreak="0">
     <w:nsid w:val="5367521A"/>
     <w:multiLevelType w:val="multilevel"/>
     <w:tmpl w:val="E1C0091E"/>
@@ -38844,7 +39425,7 @@
       </w:rPr>
     </w:lvl>
   </w:abstractNum>
-  <w:abstractNum w:abstractNumId="143" w15:restartNumberingAfterBreak="0">
+  <w:abstractNum w:abstractNumId="145" w15:restartNumberingAfterBreak="0">
     <w:nsid w:val="54EB0819"/>
     <w:multiLevelType w:val="multilevel"/>
     <w:tmpl w:val="A5065B6A"/>
@@ -38993,7 +39574,7 @@
       </w:rPr>
     </w:lvl>
   </w:abstractNum>
-  <w:abstractNum w:abstractNumId="144" w15:restartNumberingAfterBreak="0">
+  <w:abstractNum w:abstractNumId="146" w15:restartNumberingAfterBreak="0">
     <w:nsid w:val="557E0F05"/>
     <w:multiLevelType w:val="multilevel"/>
     <w:tmpl w:val="DAF6A5C8"/>
@@ -39142,7 +39723,7 @@
       </w:rPr>
     </w:lvl>
   </w:abstractNum>
-  <w:abstractNum w:abstractNumId="145" w15:restartNumberingAfterBreak="0">
+  <w:abstractNum w:abstractNumId="147" w15:restartNumberingAfterBreak="0">
     <w:nsid w:val="566B204F"/>
     <w:multiLevelType w:val="multilevel"/>
     <w:tmpl w:val="5F6C19B6"/>
@@ -39255,7 +39836,7 @@
       </w:pPr>
     </w:lvl>
   </w:abstractNum>
-  <w:abstractNum w:abstractNumId="146" w15:restartNumberingAfterBreak="0">
+  <w:abstractNum w:abstractNumId="148" w15:restartNumberingAfterBreak="0">
     <w:nsid w:val="5694266B"/>
     <w:multiLevelType w:val="multilevel"/>
     <w:tmpl w:val="21C6FF10"/>
@@ -39404,7 +39985,7 @@
       </w:rPr>
     </w:lvl>
   </w:abstractNum>
-  <w:abstractNum w:abstractNumId="147" w15:restartNumberingAfterBreak="0">
+  <w:abstractNum w:abstractNumId="149" w15:restartNumberingAfterBreak="0">
     <w:nsid w:val="57FB6EC8"/>
     <w:multiLevelType w:val="multilevel"/>
     <w:tmpl w:val="82BA93EE"/>
@@ -39553,7 +40134,7 @@
       </w:rPr>
     </w:lvl>
   </w:abstractNum>
-  <w:abstractNum w:abstractNumId="148" w15:restartNumberingAfterBreak="0">
+  <w:abstractNum w:abstractNumId="150" w15:restartNumberingAfterBreak="0">
     <w:nsid w:val="588B20D6"/>
     <w:multiLevelType w:val="multilevel"/>
     <w:tmpl w:val="F93E5690"/>
@@ -39702,7 +40283,7 @@
       </w:rPr>
     </w:lvl>
   </w:abstractNum>
-  <w:abstractNum w:abstractNumId="149" w15:restartNumberingAfterBreak="0">
+  <w:abstractNum w:abstractNumId="151" w15:restartNumberingAfterBreak="0">
     <w:nsid w:val="5A094E13"/>
     <w:multiLevelType w:val="multilevel"/>
     <w:tmpl w:val="F894CE3C"/>
@@ -39819,7 +40400,7 @@
       </w:pPr>
     </w:lvl>
   </w:abstractNum>
-  <w:abstractNum w:abstractNumId="150" w15:restartNumberingAfterBreak="0">
+  <w:abstractNum w:abstractNumId="152" w15:restartNumberingAfterBreak="0">
     <w:nsid w:val="5A1E03BB"/>
     <w:multiLevelType w:val="multilevel"/>
     <w:tmpl w:val="AD4E20DC"/>
@@ -39968,7 +40549,7 @@
       </w:rPr>
     </w:lvl>
   </w:abstractNum>
-  <w:abstractNum w:abstractNumId="151" w15:restartNumberingAfterBreak="0">
+  <w:abstractNum w:abstractNumId="153" w15:restartNumberingAfterBreak="0">
     <w:nsid w:val="5AF53565"/>
     <w:multiLevelType w:val="multilevel"/>
     <w:tmpl w:val="2EA8293C"/>
@@ -40117,7 +40698,7 @@
       </w:rPr>
     </w:lvl>
   </w:abstractNum>
-  <w:abstractNum w:abstractNumId="152" w15:restartNumberingAfterBreak="0">
+  <w:abstractNum w:abstractNumId="154" w15:restartNumberingAfterBreak="0">
     <w:nsid w:val="5BBB6A3C"/>
     <w:multiLevelType w:val="multilevel"/>
     <w:tmpl w:val="AB30E0E0"/>
@@ -40266,7 +40847,7 @@
       </w:rPr>
     </w:lvl>
   </w:abstractNum>
-  <w:abstractNum w:abstractNumId="153" w15:restartNumberingAfterBreak="0">
+  <w:abstractNum w:abstractNumId="155" w15:restartNumberingAfterBreak="0">
     <w:nsid w:val="5C212A54"/>
     <w:multiLevelType w:val="multilevel"/>
     <w:tmpl w:val="2DA2F604"/>
@@ -40415,7 +40996,7 @@
       </w:rPr>
     </w:lvl>
   </w:abstractNum>
-  <w:abstractNum w:abstractNumId="154" w15:restartNumberingAfterBreak="0">
+  <w:abstractNum w:abstractNumId="156" w15:restartNumberingAfterBreak="0">
     <w:nsid w:val="5C6D19A1"/>
     <w:multiLevelType w:val="multilevel"/>
     <w:tmpl w:val="F718E330"/>
@@ -40564,7 +41145,7 @@
       </w:rPr>
     </w:lvl>
   </w:abstractNum>
-  <w:abstractNum w:abstractNumId="155" w15:restartNumberingAfterBreak="0">
+  <w:abstractNum w:abstractNumId="157" w15:restartNumberingAfterBreak="0">
     <w:nsid w:val="5D46206B"/>
     <w:multiLevelType w:val="multilevel"/>
     <w:tmpl w:val="F894CE3C"/>
@@ -40685,7 +41266,7 @@
       </w:pPr>
     </w:lvl>
   </w:abstractNum>
-  <w:abstractNum w:abstractNumId="156" w15:restartNumberingAfterBreak="0">
+  <w:abstractNum w:abstractNumId="158" w15:restartNumberingAfterBreak="0">
     <w:nsid w:val="5DE5612C"/>
     <w:multiLevelType w:val="multilevel"/>
     <w:tmpl w:val="3282122E"/>
@@ -40798,7 +41379,7 @@
       </w:pPr>
     </w:lvl>
   </w:abstractNum>
-  <w:abstractNum w:abstractNumId="157" w15:restartNumberingAfterBreak="0">
+  <w:abstractNum w:abstractNumId="159" w15:restartNumberingAfterBreak="0">
     <w:nsid w:val="5E164BB9"/>
     <w:multiLevelType w:val="multilevel"/>
     <w:tmpl w:val="72B282B6"/>
@@ -40911,7 +41492,7 @@
       </w:pPr>
     </w:lvl>
   </w:abstractNum>
-  <w:abstractNum w:abstractNumId="158" w15:restartNumberingAfterBreak="0">
+  <w:abstractNum w:abstractNumId="160" w15:restartNumberingAfterBreak="0">
     <w:nsid w:val="5F156299"/>
     <w:multiLevelType w:val="multilevel"/>
     <w:tmpl w:val="B5285CA6"/>
@@ -41060,7 +41641,7 @@
       </w:rPr>
     </w:lvl>
   </w:abstractNum>
-  <w:abstractNum w:abstractNumId="159" w15:restartNumberingAfterBreak="0">
+  <w:abstractNum w:abstractNumId="161" w15:restartNumberingAfterBreak="0">
     <w:nsid w:val="602364A4"/>
     <w:multiLevelType w:val="multilevel"/>
     <w:tmpl w:val="5CFA3E82"/>
@@ -41177,7 +41758,7 @@
       </w:pPr>
     </w:lvl>
   </w:abstractNum>
-  <w:abstractNum w:abstractNumId="160" w15:restartNumberingAfterBreak="0">
+  <w:abstractNum w:abstractNumId="162" w15:restartNumberingAfterBreak="0">
     <w:nsid w:val="60B96572"/>
     <w:multiLevelType w:val="multilevel"/>
     <w:tmpl w:val="096007CC"/>
@@ -41290,7 +41871,7 @@
       </w:pPr>
     </w:lvl>
   </w:abstractNum>
-  <w:abstractNum w:abstractNumId="161" w15:restartNumberingAfterBreak="0">
+  <w:abstractNum w:abstractNumId="163" w15:restartNumberingAfterBreak="0">
     <w:nsid w:val="60F8660E"/>
     <w:multiLevelType w:val="multilevel"/>
     <w:tmpl w:val="09A8D7EE"/>
@@ -41439,7 +42020,7 @@
       </w:rPr>
     </w:lvl>
   </w:abstractNum>
-  <w:abstractNum w:abstractNumId="162" w15:restartNumberingAfterBreak="0">
+  <w:abstractNum w:abstractNumId="164" w15:restartNumberingAfterBreak="0">
     <w:nsid w:val="6124777A"/>
     <w:multiLevelType w:val="multilevel"/>
     <w:tmpl w:val="BB9E5446"/>
@@ -41552,7 +42133,7 @@
       </w:pPr>
     </w:lvl>
   </w:abstractNum>
-  <w:abstractNum w:abstractNumId="163" w15:restartNumberingAfterBreak="0">
+  <w:abstractNum w:abstractNumId="165" w15:restartNumberingAfterBreak="0">
     <w:nsid w:val="614B5133"/>
     <w:multiLevelType w:val="multilevel"/>
     <w:tmpl w:val="8B0269A2"/>
@@ -41701,7 +42282,7 @@
       </w:rPr>
     </w:lvl>
   </w:abstractNum>
-  <w:abstractNum w:abstractNumId="164" w15:restartNumberingAfterBreak="0">
+  <w:abstractNum w:abstractNumId="166" w15:restartNumberingAfterBreak="0">
     <w:nsid w:val="61843E09"/>
     <w:multiLevelType w:val="multilevel"/>
     <w:tmpl w:val="2EDE8536"/>
@@ -41814,7 +42395,7 @@
       </w:pPr>
     </w:lvl>
   </w:abstractNum>
-  <w:abstractNum w:abstractNumId="165" w15:restartNumberingAfterBreak="0">
+  <w:abstractNum w:abstractNumId="167" w15:restartNumberingAfterBreak="0">
     <w:nsid w:val="62B05016"/>
     <w:multiLevelType w:val="multilevel"/>
     <w:tmpl w:val="6616F622"/>
@@ -41931,7 +42512,7 @@
       </w:pPr>
     </w:lvl>
   </w:abstractNum>
-  <w:abstractNum w:abstractNumId="166" w15:restartNumberingAfterBreak="0">
+  <w:abstractNum w:abstractNumId="168" w15:restartNumberingAfterBreak="0">
     <w:nsid w:val="632718BE"/>
     <w:multiLevelType w:val="multilevel"/>
     <w:tmpl w:val="DB74904E"/>
@@ -42044,7 +42625,7 @@
       </w:pPr>
     </w:lvl>
   </w:abstractNum>
-  <w:abstractNum w:abstractNumId="167" w15:restartNumberingAfterBreak="0">
+  <w:abstractNum w:abstractNumId="169" w15:restartNumberingAfterBreak="0">
     <w:nsid w:val="63835418"/>
     <w:multiLevelType w:val="multilevel"/>
     <w:tmpl w:val="BFC46A88"/>
@@ -42157,7 +42738,7 @@
       </w:pPr>
     </w:lvl>
   </w:abstractNum>
-  <w:abstractNum w:abstractNumId="168" w15:restartNumberingAfterBreak="0">
+  <w:abstractNum w:abstractNumId="170" w15:restartNumberingAfterBreak="0">
     <w:nsid w:val="63992165"/>
     <w:multiLevelType w:val="multilevel"/>
     <w:tmpl w:val="A58EB21C"/>
@@ -42270,7 +42851,7 @@
       </w:pPr>
     </w:lvl>
   </w:abstractNum>
-  <w:abstractNum w:abstractNumId="169" w15:restartNumberingAfterBreak="0">
+  <w:abstractNum w:abstractNumId="171" w15:restartNumberingAfterBreak="0">
     <w:nsid w:val="63CE268C"/>
     <w:multiLevelType w:val="multilevel"/>
     <w:tmpl w:val="2724E0B6"/>
@@ -42383,7 +42964,7 @@
       </w:pPr>
     </w:lvl>
   </w:abstractNum>
-  <w:abstractNum w:abstractNumId="170" w15:restartNumberingAfterBreak="0">
+  <w:abstractNum w:abstractNumId="172" w15:restartNumberingAfterBreak="0">
     <w:nsid w:val="63D93E91"/>
     <w:multiLevelType w:val="multilevel"/>
     <w:tmpl w:val="093C8362"/>
@@ -42496,7 +43077,7 @@
       </w:pPr>
     </w:lvl>
   </w:abstractNum>
-  <w:abstractNum w:abstractNumId="171" w15:restartNumberingAfterBreak="0">
+  <w:abstractNum w:abstractNumId="173" w15:restartNumberingAfterBreak="0">
     <w:nsid w:val="63FA3C15"/>
     <w:multiLevelType w:val="multilevel"/>
     <w:tmpl w:val="611ABE38"/>
@@ -42609,7 +43190,7 @@
       </w:pPr>
     </w:lvl>
   </w:abstractNum>
-  <w:abstractNum w:abstractNumId="172" w15:restartNumberingAfterBreak="0">
+  <w:abstractNum w:abstractNumId="174" w15:restartNumberingAfterBreak="0">
     <w:nsid w:val="66297B02"/>
     <w:multiLevelType w:val="multilevel"/>
     <w:tmpl w:val="C11618D8"/>
@@ -42758,7 +43339,7 @@
       </w:rPr>
     </w:lvl>
   </w:abstractNum>
-  <w:abstractNum w:abstractNumId="173" w15:restartNumberingAfterBreak="0">
+  <w:abstractNum w:abstractNumId="175" w15:restartNumberingAfterBreak="0">
     <w:nsid w:val="6657743D"/>
     <w:multiLevelType w:val="multilevel"/>
     <w:tmpl w:val="1010A336"/>
@@ -42907,7 +43488,7 @@
       </w:rPr>
     </w:lvl>
   </w:abstractNum>
-  <w:abstractNum w:abstractNumId="174" w15:restartNumberingAfterBreak="0">
+  <w:abstractNum w:abstractNumId="176" w15:restartNumberingAfterBreak="0">
     <w:nsid w:val="6750363D"/>
     <w:multiLevelType w:val="multilevel"/>
     <w:tmpl w:val="26BC5E64"/>
@@ -43056,7 +43637,7 @@
       </w:rPr>
     </w:lvl>
   </w:abstractNum>
-  <w:abstractNum w:abstractNumId="175" w15:restartNumberingAfterBreak="0">
+  <w:abstractNum w:abstractNumId="177" w15:restartNumberingAfterBreak="0">
     <w:nsid w:val="68125734"/>
     <w:multiLevelType w:val="multilevel"/>
     <w:tmpl w:val="36941F56"/>
@@ -43205,7 +43786,7 @@
       </w:rPr>
     </w:lvl>
   </w:abstractNum>
-  <w:abstractNum w:abstractNumId="176" w15:restartNumberingAfterBreak="0">
+  <w:abstractNum w:abstractNumId="178" w15:restartNumberingAfterBreak="0">
     <w:nsid w:val="68315D8A"/>
     <w:multiLevelType w:val="multilevel"/>
     <w:tmpl w:val="7B5E69E4"/>
@@ -43354,7 +43935,7 @@
       </w:rPr>
     </w:lvl>
   </w:abstractNum>
-  <w:abstractNum w:abstractNumId="177" w15:restartNumberingAfterBreak="0">
+  <w:abstractNum w:abstractNumId="179" w15:restartNumberingAfterBreak="0">
     <w:nsid w:val="68BD5D8A"/>
     <w:multiLevelType w:val="multilevel"/>
     <w:tmpl w:val="9CA04858"/>
@@ -43467,7 +44048,7 @@
       </w:pPr>
     </w:lvl>
   </w:abstractNum>
-  <w:abstractNum w:abstractNumId="178" w15:restartNumberingAfterBreak="0">
+  <w:abstractNum w:abstractNumId="180" w15:restartNumberingAfterBreak="0">
     <w:nsid w:val="69524B4B"/>
     <w:multiLevelType w:val="multilevel"/>
     <w:tmpl w:val="5C22156E"/>
@@ -43616,7 +44197,7 @@
       </w:rPr>
     </w:lvl>
   </w:abstractNum>
-  <w:abstractNum w:abstractNumId="179" w15:restartNumberingAfterBreak="0">
+  <w:abstractNum w:abstractNumId="181" w15:restartNumberingAfterBreak="0">
     <w:nsid w:val="69BF222A"/>
     <w:multiLevelType w:val="multilevel"/>
     <w:tmpl w:val="B002AA0A"/>
@@ -43765,7 +44346,156 @@
       </w:rPr>
     </w:lvl>
   </w:abstractNum>
-  <w:abstractNum w:abstractNumId="180" w15:restartNumberingAfterBreak="0">
+  <w:abstractNum w:abstractNumId="182" w15:restartNumberingAfterBreak="0">
+    <w:nsid w:val="69DB4C3A"/>
+    <w:multiLevelType w:val="multilevel"/>
+    <w:tmpl w:val="2D127A52"/>
+    <w:lvl w:ilvl="0">
+      <w:start w:val="1"/>
+      <w:numFmt w:val="bullet"/>
+      <w:lvlText w:val=""/>
+      <w:lvlJc w:val="left"/>
+      <w:pPr>
+        <w:tabs>
+          <w:tab w:val="num" w:pos="720"/>
+        </w:tabs>
+        <w:ind w:left="720" w:hanging="360"/>
+      </w:pPr>
+      <w:rPr>
+        <w:rFonts w:ascii="Symbol" w:hAnsi="Symbol" w:hint="default"/>
+        <w:sz w:val="20"/>
+      </w:rPr>
+    </w:lvl>
+    <w:lvl w:ilvl="1" w:tentative="1">
+      <w:start w:val="1"/>
+      <w:numFmt w:val="bullet"/>
+      <w:lvlText w:val="o"/>
+      <w:lvlJc w:val="left"/>
+      <w:pPr>
+        <w:tabs>
+          <w:tab w:val="num" w:pos="1440"/>
+        </w:tabs>
+        <w:ind w:left="1440" w:hanging="360"/>
+      </w:pPr>
+      <w:rPr>
+        <w:rFonts w:ascii="Courier New" w:hAnsi="Courier New" w:hint="default"/>
+        <w:sz w:val="20"/>
+      </w:rPr>
+    </w:lvl>
+    <w:lvl w:ilvl="2" w:tentative="1">
+      <w:start w:val="1"/>
+      <w:numFmt w:val="bullet"/>
+      <w:lvlText w:val=""/>
+      <w:lvlJc w:val="left"/>
+      <w:pPr>
+        <w:tabs>
+          <w:tab w:val="num" w:pos="2160"/>
+        </w:tabs>
+        <w:ind w:left="2160" w:hanging="360"/>
+      </w:pPr>
+      <w:rPr>
+        <w:rFonts w:ascii="Wingdings" w:hAnsi="Wingdings" w:hint="default"/>
+        <w:sz w:val="20"/>
+      </w:rPr>
+    </w:lvl>
+    <w:lvl w:ilvl="3" w:tentative="1">
+      <w:start w:val="1"/>
+      <w:numFmt w:val="bullet"/>
+      <w:lvlText w:val=""/>
+      <w:lvlJc w:val="left"/>
+      <w:pPr>
+        <w:tabs>
+          <w:tab w:val="num" w:pos="2880"/>
+        </w:tabs>
+        <w:ind w:left="2880" w:hanging="360"/>
+      </w:pPr>
+      <w:rPr>
+        <w:rFonts w:ascii="Wingdings" w:hAnsi="Wingdings" w:hint="default"/>
+        <w:sz w:val="20"/>
+      </w:rPr>
+    </w:lvl>
+    <w:lvl w:ilvl="4" w:tentative="1">
+      <w:start w:val="1"/>
+      <w:numFmt w:val="bullet"/>
+      <w:lvlText w:val=""/>
+      <w:lvlJc w:val="left"/>
+      <w:pPr>
+        <w:tabs>
+          <w:tab w:val="num" w:pos="3600"/>
+        </w:tabs>
+        <w:ind w:left="3600" w:hanging="360"/>
+      </w:pPr>
+      <w:rPr>
+        <w:rFonts w:ascii="Wingdings" w:hAnsi="Wingdings" w:hint="default"/>
+        <w:sz w:val="20"/>
+      </w:rPr>
+    </w:lvl>
+    <w:lvl w:ilvl="5" w:tentative="1">
+      <w:start w:val="1"/>
+      <w:numFmt w:val="bullet"/>
+      <w:lvlText w:val=""/>
+      <w:lvlJc w:val="left"/>
+      <w:pPr>
+        <w:tabs>
+          <w:tab w:val="num" w:pos="4320"/>
+        </w:tabs>
+        <w:ind w:left="4320" w:hanging="360"/>
+      </w:pPr>
+      <w:rPr>
+        <w:rFonts w:ascii="Wingdings" w:hAnsi="Wingdings" w:hint="default"/>
+        <w:sz w:val="20"/>
+      </w:rPr>
+    </w:lvl>
+    <w:lvl w:ilvl="6" w:tentative="1">
+      <w:start w:val="1"/>
+      <w:numFmt w:val="bullet"/>
+      <w:lvlText w:val=""/>
+      <w:lvlJc w:val="left"/>
+      <w:pPr>
+        <w:tabs>
+          <w:tab w:val="num" w:pos="5040"/>
+        </w:tabs>
+        <w:ind w:left="5040" w:hanging="360"/>
+      </w:pPr>
+      <w:rPr>
+        <w:rFonts w:ascii="Wingdings" w:hAnsi="Wingdings" w:hint="default"/>
+        <w:sz w:val="20"/>
+      </w:rPr>
+    </w:lvl>
+    <w:lvl w:ilvl="7" w:tentative="1">
+      <w:start w:val="1"/>
+      <w:numFmt w:val="bullet"/>
+      <w:lvlText w:val=""/>
+      <w:lvlJc w:val="left"/>
+      <w:pPr>
+        <w:tabs>
+          <w:tab w:val="num" w:pos="5760"/>
+        </w:tabs>
+        <w:ind w:left="5760" w:hanging="360"/>
+      </w:pPr>
+      <w:rPr>
+        <w:rFonts w:ascii="Wingdings" w:hAnsi="Wingdings" w:hint="default"/>
+        <w:sz w:val="20"/>
+      </w:rPr>
+    </w:lvl>
+    <w:lvl w:ilvl="8" w:tentative="1">
+      <w:start w:val="1"/>
+      <w:numFmt w:val="bullet"/>
+      <w:lvlText w:val=""/>
+      <w:lvlJc w:val="left"/>
+      <w:pPr>
+        <w:tabs>
+          <w:tab w:val="num" w:pos="6480"/>
+        </w:tabs>
+        <w:ind w:left="6480" w:hanging="360"/>
+      </w:pPr>
+      <w:rPr>
+        <w:rFonts w:ascii="Wingdings" w:hAnsi="Wingdings" w:hint="default"/>
+        <w:sz w:val="20"/>
+      </w:rPr>
+    </w:lvl>
+  </w:abstractNum>
+  <w:abstractNum w:abstractNumId="183" w15:restartNumberingAfterBreak="0">
     <w:nsid w:val="6A4C39F1"/>
     <w:multiLevelType w:val="multilevel"/>
     <w:tmpl w:val="3F44A90C"/>
@@ -43914,7 +44644,7 @@
       </w:rPr>
     </w:lvl>
   </w:abstractNum>
-  <w:abstractNum w:abstractNumId="181" w15:restartNumberingAfterBreak="0">
+  <w:abstractNum w:abstractNumId="184" w15:restartNumberingAfterBreak="0">
     <w:nsid w:val="6A6B4CA6"/>
     <w:multiLevelType w:val="multilevel"/>
     <w:tmpl w:val="7708017A"/>
@@ -44063,7 +44793,7 @@
       </w:rPr>
     </w:lvl>
   </w:abstractNum>
-  <w:abstractNum w:abstractNumId="182" w15:restartNumberingAfterBreak="0">
+  <w:abstractNum w:abstractNumId="185" w15:restartNumberingAfterBreak="0">
     <w:nsid w:val="6A9060DF"/>
     <w:multiLevelType w:val="multilevel"/>
     <w:tmpl w:val="3C2A7696"/>
@@ -44212,7 +44942,7 @@
       </w:rPr>
     </w:lvl>
   </w:abstractNum>
-  <w:abstractNum w:abstractNumId="183" w15:restartNumberingAfterBreak="0">
+  <w:abstractNum w:abstractNumId="186" w15:restartNumberingAfterBreak="0">
     <w:nsid w:val="6ABB59DA"/>
     <w:multiLevelType w:val="multilevel"/>
     <w:tmpl w:val="828CD9F0"/>
@@ -44361,7 +45091,7 @@
       </w:rPr>
     </w:lvl>
   </w:abstractNum>
-  <w:abstractNum w:abstractNumId="184" w15:restartNumberingAfterBreak="0">
+  <w:abstractNum w:abstractNumId="187" w15:restartNumberingAfterBreak="0">
     <w:nsid w:val="6ACE2B1C"/>
     <w:multiLevelType w:val="multilevel"/>
     <w:tmpl w:val="360AA63E"/>
@@ -44510,7 +45240,7 @@
       </w:rPr>
     </w:lvl>
   </w:abstractNum>
-  <w:abstractNum w:abstractNumId="185" w15:restartNumberingAfterBreak="0">
+  <w:abstractNum w:abstractNumId="188" w15:restartNumberingAfterBreak="0">
     <w:nsid w:val="6BFE45CC"/>
     <w:multiLevelType w:val="multilevel"/>
     <w:tmpl w:val="E70EB1C2"/>
@@ -44659,7 +45389,7 @@
       </w:rPr>
     </w:lvl>
   </w:abstractNum>
-  <w:abstractNum w:abstractNumId="186" w15:restartNumberingAfterBreak="0">
+  <w:abstractNum w:abstractNumId="189" w15:restartNumberingAfterBreak="0">
     <w:nsid w:val="6BFF6055"/>
     <w:multiLevelType w:val="multilevel"/>
     <w:tmpl w:val="B134BB8E"/>
@@ -44808,7 +45538,7 @@
       </w:rPr>
     </w:lvl>
   </w:abstractNum>
-  <w:abstractNum w:abstractNumId="187" w15:restartNumberingAfterBreak="0">
+  <w:abstractNum w:abstractNumId="190" w15:restartNumberingAfterBreak="0">
     <w:nsid w:val="6C721756"/>
     <w:multiLevelType w:val="multilevel"/>
     <w:tmpl w:val="DC0C7536"/>
@@ -44957,7 +45687,7 @@
       </w:rPr>
     </w:lvl>
   </w:abstractNum>
-  <w:abstractNum w:abstractNumId="188" w15:restartNumberingAfterBreak="0">
+  <w:abstractNum w:abstractNumId="191" w15:restartNumberingAfterBreak="0">
     <w:nsid w:val="6CF70DFB"/>
     <w:multiLevelType w:val="multilevel"/>
     <w:tmpl w:val="1576BD36"/>
@@ -45106,7 +45836,7 @@
       </w:rPr>
     </w:lvl>
   </w:abstractNum>
-  <w:abstractNum w:abstractNumId="189" w15:restartNumberingAfterBreak="0">
+  <w:abstractNum w:abstractNumId="192" w15:restartNumberingAfterBreak="0">
     <w:nsid w:val="6D103D65"/>
     <w:multiLevelType w:val="multilevel"/>
     <w:tmpl w:val="013244C0"/>
@@ -45219,7 +45949,7 @@
       </w:pPr>
     </w:lvl>
   </w:abstractNum>
-  <w:abstractNum w:abstractNumId="190" w15:restartNumberingAfterBreak="0">
+  <w:abstractNum w:abstractNumId="193" w15:restartNumberingAfterBreak="0">
     <w:nsid w:val="6DE77C3A"/>
     <w:multiLevelType w:val="multilevel"/>
     <w:tmpl w:val="33468536"/>
@@ -45368,7 +46098,156 @@
       </w:rPr>
     </w:lvl>
   </w:abstractNum>
-  <w:abstractNum w:abstractNumId="191" w15:restartNumberingAfterBreak="0">
+  <w:abstractNum w:abstractNumId="194" w15:restartNumberingAfterBreak="0">
+    <w:nsid w:val="6E3D6894"/>
+    <w:multiLevelType w:val="multilevel"/>
+    <w:tmpl w:val="65A61D48"/>
+    <w:lvl w:ilvl="0">
+      <w:start w:val="1"/>
+      <w:numFmt w:val="bullet"/>
+      <w:lvlText w:val=""/>
+      <w:lvlJc w:val="left"/>
+      <w:pPr>
+        <w:tabs>
+          <w:tab w:val="num" w:pos="720"/>
+        </w:tabs>
+        <w:ind w:left="720" w:hanging="360"/>
+      </w:pPr>
+      <w:rPr>
+        <w:rFonts w:ascii="Symbol" w:hAnsi="Symbol" w:hint="default"/>
+        <w:sz w:val="20"/>
+      </w:rPr>
+    </w:lvl>
+    <w:lvl w:ilvl="1" w:tentative="1">
+      <w:start w:val="1"/>
+      <w:numFmt w:val="bullet"/>
+      <w:lvlText w:val="o"/>
+      <w:lvlJc w:val="left"/>
+      <w:pPr>
+        <w:tabs>
+          <w:tab w:val="num" w:pos="1440"/>
+        </w:tabs>
+        <w:ind w:left="1440" w:hanging="360"/>
+      </w:pPr>
+      <w:rPr>
+        <w:rFonts w:ascii="Courier New" w:hAnsi="Courier New" w:hint="default"/>
+        <w:sz w:val="20"/>
+      </w:rPr>
+    </w:lvl>
+    <w:lvl w:ilvl="2" w:tentative="1">
+      <w:start w:val="1"/>
+      <w:numFmt w:val="bullet"/>
+      <w:lvlText w:val=""/>
+      <w:lvlJc w:val="left"/>
+      <w:pPr>
+        <w:tabs>
+          <w:tab w:val="num" w:pos="2160"/>
+        </w:tabs>
+        <w:ind w:left="2160" w:hanging="360"/>
+      </w:pPr>
+      <w:rPr>
+        <w:rFonts w:ascii="Wingdings" w:hAnsi="Wingdings" w:hint="default"/>
+        <w:sz w:val="20"/>
+      </w:rPr>
+    </w:lvl>
+    <w:lvl w:ilvl="3" w:tentative="1">
+      <w:start w:val="1"/>
+      <w:numFmt w:val="bullet"/>
+      <w:lvlText w:val=""/>
+      <w:lvlJc w:val="left"/>
+      <w:pPr>
+        <w:tabs>
+          <w:tab w:val="num" w:pos="2880"/>
+        </w:tabs>
+        <w:ind w:left="2880" w:hanging="360"/>
+      </w:pPr>
+      <w:rPr>
+        <w:rFonts w:ascii="Wingdings" w:hAnsi="Wingdings" w:hint="default"/>
+        <w:sz w:val="20"/>
+      </w:rPr>
+    </w:lvl>
+    <w:lvl w:ilvl="4" w:tentative="1">
+      <w:start w:val="1"/>
+      <w:numFmt w:val="bullet"/>
+      <w:lvlText w:val=""/>
+      <w:lvlJc w:val="left"/>
+      <w:pPr>
+        <w:tabs>
+          <w:tab w:val="num" w:pos="3600"/>
+        </w:tabs>
+        <w:ind w:left="3600" w:hanging="360"/>
+      </w:pPr>
+      <w:rPr>
+        <w:rFonts w:ascii="Wingdings" w:hAnsi="Wingdings" w:hint="default"/>
+        <w:sz w:val="20"/>
+      </w:rPr>
+    </w:lvl>
+    <w:lvl w:ilvl="5" w:tentative="1">
+      <w:start w:val="1"/>
+      <w:numFmt w:val="bullet"/>
+      <w:lvlText w:val=""/>
+      <w:lvlJc w:val="left"/>
+      <w:pPr>
+        <w:tabs>
+          <w:tab w:val="num" w:pos="4320"/>
+        </w:tabs>
+        <w:ind w:left="4320" w:hanging="360"/>
+      </w:pPr>
+      <w:rPr>
+        <w:rFonts w:ascii="Wingdings" w:hAnsi="Wingdings" w:hint="default"/>
+        <w:sz w:val="20"/>
+      </w:rPr>
+    </w:lvl>
+    <w:lvl w:ilvl="6" w:tentative="1">
+      <w:start w:val="1"/>
+      <w:numFmt w:val="bullet"/>
+      <w:lvlText w:val=""/>
+      <w:lvlJc w:val="left"/>
+      <w:pPr>
+        <w:tabs>
+          <w:tab w:val="num" w:pos="5040"/>
+        </w:tabs>
+        <w:ind w:left="5040" w:hanging="360"/>
+      </w:pPr>
+      <w:rPr>
+        <w:rFonts w:ascii="Wingdings" w:hAnsi="Wingdings" w:hint="default"/>
+        <w:sz w:val="20"/>
+      </w:rPr>
+    </w:lvl>
+    <w:lvl w:ilvl="7" w:tentative="1">
+      <w:start w:val="1"/>
+      <w:numFmt w:val="bullet"/>
+      <w:lvlText w:val=""/>
+      <w:lvlJc w:val="left"/>
+      <w:pPr>
+        <w:tabs>
+          <w:tab w:val="num" w:pos="5760"/>
+        </w:tabs>
+        <w:ind w:left="5760" w:hanging="360"/>
+      </w:pPr>
+      <w:rPr>
+        <w:rFonts w:ascii="Wingdings" w:hAnsi="Wingdings" w:hint="default"/>
+        <w:sz w:val="20"/>
+      </w:rPr>
+    </w:lvl>
+    <w:lvl w:ilvl="8" w:tentative="1">
+      <w:start w:val="1"/>
+      <w:numFmt w:val="bullet"/>
+      <w:lvlText w:val=""/>
+      <w:lvlJc w:val="left"/>
+      <w:pPr>
+        <w:tabs>
+          <w:tab w:val="num" w:pos="6480"/>
+        </w:tabs>
+        <w:ind w:left="6480" w:hanging="360"/>
+      </w:pPr>
+      <w:rPr>
+        <w:rFonts w:ascii="Wingdings" w:hAnsi="Wingdings" w:hint="default"/>
+        <w:sz w:val="20"/>
+      </w:rPr>
+    </w:lvl>
+  </w:abstractNum>
+  <w:abstractNum w:abstractNumId="195" w15:restartNumberingAfterBreak="0">
     <w:nsid w:val="6E3F28F5"/>
     <w:multiLevelType w:val="multilevel"/>
     <w:tmpl w:val="FEF21376"/>
@@ -45481,7 +46360,7 @@
       </w:pPr>
     </w:lvl>
   </w:abstractNum>
-  <w:abstractNum w:abstractNumId="192" w15:restartNumberingAfterBreak="0">
+  <w:abstractNum w:abstractNumId="196" w15:restartNumberingAfterBreak="0">
     <w:nsid w:val="6E9C202F"/>
     <w:multiLevelType w:val="multilevel"/>
     <w:tmpl w:val="AD089942"/>
@@ -45594,7 +46473,7 @@
       </w:pPr>
     </w:lvl>
   </w:abstractNum>
-  <w:abstractNum w:abstractNumId="193" w15:restartNumberingAfterBreak="0">
+  <w:abstractNum w:abstractNumId="197" w15:restartNumberingAfterBreak="0">
     <w:nsid w:val="6FCF2891"/>
     <w:multiLevelType w:val="multilevel"/>
     <w:tmpl w:val="094628A4"/>
@@ -45743,7 +46622,7 @@
       </w:rPr>
     </w:lvl>
   </w:abstractNum>
-  <w:abstractNum w:abstractNumId="194" w15:restartNumberingAfterBreak="0">
+  <w:abstractNum w:abstractNumId="198" w15:restartNumberingAfterBreak="0">
     <w:nsid w:val="70DC7A14"/>
     <w:multiLevelType w:val="multilevel"/>
     <w:tmpl w:val="698EDB3A"/>
@@ -45856,7 +46735,7 @@
       </w:pPr>
     </w:lvl>
   </w:abstractNum>
-  <w:abstractNum w:abstractNumId="195" w15:restartNumberingAfterBreak="0">
+  <w:abstractNum w:abstractNumId="199" w15:restartNumberingAfterBreak="0">
     <w:nsid w:val="712604BD"/>
     <w:multiLevelType w:val="multilevel"/>
     <w:tmpl w:val="C7FE0708"/>
@@ -46005,7 +46884,7 @@
       </w:rPr>
     </w:lvl>
   </w:abstractNum>
-  <w:abstractNum w:abstractNumId="196" w15:restartNumberingAfterBreak="0">
+  <w:abstractNum w:abstractNumId="200" w15:restartNumberingAfterBreak="0">
     <w:nsid w:val="71371347"/>
     <w:multiLevelType w:val="multilevel"/>
     <w:tmpl w:val="7A7A1BC4"/>
@@ -46154,7 +47033,7 @@
       </w:rPr>
     </w:lvl>
   </w:abstractNum>
-  <w:abstractNum w:abstractNumId="197" w15:restartNumberingAfterBreak="0">
+  <w:abstractNum w:abstractNumId="201" w15:restartNumberingAfterBreak="0">
     <w:nsid w:val="728077AE"/>
     <w:multiLevelType w:val="multilevel"/>
     <w:tmpl w:val="3F3C3A08"/>
@@ -46303,7 +47182,7 @@
       </w:rPr>
     </w:lvl>
   </w:abstractNum>
-  <w:abstractNum w:abstractNumId="198" w15:restartNumberingAfterBreak="0">
+  <w:abstractNum w:abstractNumId="202" w15:restartNumberingAfterBreak="0">
     <w:nsid w:val="731836BA"/>
     <w:multiLevelType w:val="multilevel"/>
     <w:tmpl w:val="56CE936E"/>
@@ -46416,7 +47295,7 @@
       </w:pPr>
     </w:lvl>
   </w:abstractNum>
-  <w:abstractNum w:abstractNumId="199" w15:restartNumberingAfterBreak="0">
+  <w:abstractNum w:abstractNumId="203" w15:restartNumberingAfterBreak="0">
     <w:nsid w:val="7342068E"/>
     <w:multiLevelType w:val="multilevel"/>
     <w:tmpl w:val="37D41D94"/>
@@ -46529,7 +47408,7 @@
       </w:pPr>
     </w:lvl>
   </w:abstractNum>
-  <w:abstractNum w:abstractNumId="200" w15:restartNumberingAfterBreak="0">
+  <w:abstractNum w:abstractNumId="204" w15:restartNumberingAfterBreak="0">
     <w:nsid w:val="739A3E76"/>
     <w:multiLevelType w:val="multilevel"/>
     <w:tmpl w:val="E3D26A06"/>
@@ -46678,7 +47557,7 @@
       </w:rPr>
     </w:lvl>
   </w:abstractNum>
-  <w:abstractNum w:abstractNumId="201" w15:restartNumberingAfterBreak="0">
+  <w:abstractNum w:abstractNumId="205" w15:restartNumberingAfterBreak="0">
     <w:nsid w:val="73E20496"/>
     <w:multiLevelType w:val="multilevel"/>
     <w:tmpl w:val="32E858F6"/>
@@ -46827,7 +47706,7 @@
       </w:rPr>
     </w:lvl>
   </w:abstractNum>
-  <w:abstractNum w:abstractNumId="202" w15:restartNumberingAfterBreak="0">
+  <w:abstractNum w:abstractNumId="206" w15:restartNumberingAfterBreak="0">
     <w:nsid w:val="7528562D"/>
     <w:multiLevelType w:val="multilevel"/>
     <w:tmpl w:val="75FA528A"/>
@@ -46976,7 +47855,7 @@
       </w:rPr>
     </w:lvl>
   </w:abstractNum>
-  <w:abstractNum w:abstractNumId="203" w15:restartNumberingAfterBreak="0">
+  <w:abstractNum w:abstractNumId="207" w15:restartNumberingAfterBreak="0">
     <w:nsid w:val="75C37E59"/>
     <w:multiLevelType w:val="multilevel"/>
     <w:tmpl w:val="E97032E2"/>
@@ -47093,7 +47972,7 @@
       </w:pPr>
     </w:lvl>
   </w:abstractNum>
-  <w:abstractNum w:abstractNumId="204" w15:restartNumberingAfterBreak="0">
+  <w:abstractNum w:abstractNumId="208" w15:restartNumberingAfterBreak="0">
     <w:nsid w:val="76CC45CD"/>
     <w:multiLevelType w:val="multilevel"/>
     <w:tmpl w:val="2D686540"/>
@@ -47206,7 +48085,7 @@
       </w:pPr>
     </w:lvl>
   </w:abstractNum>
-  <w:abstractNum w:abstractNumId="205" w15:restartNumberingAfterBreak="0">
+  <w:abstractNum w:abstractNumId="209" w15:restartNumberingAfterBreak="0">
     <w:nsid w:val="771E1074"/>
     <w:multiLevelType w:val="multilevel"/>
     <w:tmpl w:val="ABB49286"/>
@@ -47355,7 +48234,7 @@
       </w:rPr>
     </w:lvl>
   </w:abstractNum>
-  <w:abstractNum w:abstractNumId="206" w15:restartNumberingAfterBreak="0">
+  <w:abstractNum w:abstractNumId="210" w15:restartNumberingAfterBreak="0">
     <w:nsid w:val="77956362"/>
     <w:multiLevelType w:val="multilevel"/>
     <w:tmpl w:val="FF424156"/>
@@ -47504,7 +48383,7 @@
       </w:rPr>
     </w:lvl>
   </w:abstractNum>
-  <w:abstractNum w:abstractNumId="207" w15:restartNumberingAfterBreak="0">
+  <w:abstractNum w:abstractNumId="211" w15:restartNumberingAfterBreak="0">
     <w:nsid w:val="77AE1847"/>
     <w:multiLevelType w:val="multilevel"/>
     <w:tmpl w:val="3796DB3C"/>
@@ -47617,7 +48496,7 @@
       </w:pPr>
     </w:lvl>
   </w:abstractNum>
-  <w:abstractNum w:abstractNumId="208" w15:restartNumberingAfterBreak="0">
+  <w:abstractNum w:abstractNumId="212" w15:restartNumberingAfterBreak="0">
     <w:nsid w:val="788D0619"/>
     <w:multiLevelType w:val="multilevel"/>
     <w:tmpl w:val="2760EC18"/>
@@ -47766,7 +48645,7 @@
       </w:rPr>
     </w:lvl>
   </w:abstractNum>
-  <w:abstractNum w:abstractNumId="209" w15:restartNumberingAfterBreak="0">
+  <w:abstractNum w:abstractNumId="213" w15:restartNumberingAfterBreak="0">
     <w:nsid w:val="78A77648"/>
     <w:multiLevelType w:val="multilevel"/>
     <w:tmpl w:val="E4E01A94"/>
@@ -47915,7 +48794,7 @@
       </w:rPr>
     </w:lvl>
   </w:abstractNum>
-  <w:abstractNum w:abstractNumId="210" w15:restartNumberingAfterBreak="0">
+  <w:abstractNum w:abstractNumId="214" w15:restartNumberingAfterBreak="0">
     <w:nsid w:val="790E65C3"/>
     <w:multiLevelType w:val="multilevel"/>
     <w:tmpl w:val="6F4EA374"/>
@@ -48028,7 +48907,7 @@
       </w:pPr>
     </w:lvl>
   </w:abstractNum>
-  <w:abstractNum w:abstractNumId="211" w15:restartNumberingAfterBreak="0">
+  <w:abstractNum w:abstractNumId="215" w15:restartNumberingAfterBreak="0">
     <w:nsid w:val="79A5743C"/>
     <w:multiLevelType w:val="multilevel"/>
     <w:tmpl w:val="CAE0AF98"/>
@@ -48177,7 +49056,7 @@
       </w:rPr>
     </w:lvl>
   </w:abstractNum>
-  <w:abstractNum w:abstractNumId="212" w15:restartNumberingAfterBreak="0">
+  <w:abstractNum w:abstractNumId="216" w15:restartNumberingAfterBreak="0">
     <w:nsid w:val="7A18492F"/>
     <w:multiLevelType w:val="multilevel"/>
     <w:tmpl w:val="9108679A"/>
@@ -48326,7 +49205,7 @@
       </w:rPr>
     </w:lvl>
   </w:abstractNum>
-  <w:abstractNum w:abstractNumId="213" w15:restartNumberingAfterBreak="0">
+  <w:abstractNum w:abstractNumId="217" w15:restartNumberingAfterBreak="0">
     <w:nsid w:val="7A8B092E"/>
     <w:multiLevelType w:val="multilevel"/>
     <w:tmpl w:val="D494B460"/>
@@ -48475,7 +49354,7 @@
       </w:rPr>
     </w:lvl>
   </w:abstractNum>
-  <w:abstractNum w:abstractNumId="214" w15:restartNumberingAfterBreak="0">
+  <w:abstractNum w:abstractNumId="218" w15:restartNumberingAfterBreak="0">
     <w:nsid w:val="7BEE23E2"/>
     <w:multiLevelType w:val="multilevel"/>
     <w:tmpl w:val="BDA85854"/>
@@ -48624,7 +49503,7 @@
       </w:rPr>
     </w:lvl>
   </w:abstractNum>
-  <w:abstractNum w:abstractNumId="215" w15:restartNumberingAfterBreak="0">
+  <w:abstractNum w:abstractNumId="219" w15:restartNumberingAfterBreak="0">
     <w:nsid w:val="7C5179A2"/>
     <w:multiLevelType w:val="multilevel"/>
     <w:tmpl w:val="2F2889CC"/>
@@ -48737,7 +49616,7 @@
       </w:pPr>
     </w:lvl>
   </w:abstractNum>
-  <w:abstractNum w:abstractNumId="216" w15:restartNumberingAfterBreak="0">
+  <w:abstractNum w:abstractNumId="220" w15:restartNumberingAfterBreak="0">
     <w:nsid w:val="7CF92E1A"/>
     <w:multiLevelType w:val="multilevel"/>
     <w:tmpl w:val="940AE4AA"/>
@@ -48890,100 +49769,100 @@
     <w:abstractNumId w:val="8"/>
   </w:num>
   <w:num w:numId="2" w16cid:durableId="1491486790">
-    <w:abstractNumId w:val="45"/>
+    <w:abstractNumId w:val="46"/>
   </w:num>
   <w:num w:numId="3" w16cid:durableId="1985500414">
-    <w:abstractNumId w:val="191"/>
+    <w:abstractNumId w:val="195"/>
   </w:num>
   <w:num w:numId="4" w16cid:durableId="433552067">
-    <w:abstractNumId w:val="118"/>
+    <w:abstractNumId w:val="119"/>
   </w:num>
   <w:num w:numId="5" w16cid:durableId="1710834834">
-    <w:abstractNumId w:val="170"/>
+    <w:abstractNumId w:val="172"/>
   </w:num>
   <w:num w:numId="6" w16cid:durableId="44373014">
-    <w:abstractNumId w:val="192"/>
+    <w:abstractNumId w:val="196"/>
   </w:num>
   <w:num w:numId="7" w16cid:durableId="2084254162">
-    <w:abstractNumId w:val="101"/>
+    <w:abstractNumId w:val="102"/>
   </w:num>
   <w:num w:numId="8" w16cid:durableId="872884861">
     <w:abstractNumId w:val="24"/>
   </w:num>
   <w:num w:numId="9" w16cid:durableId="220018745">
-    <w:abstractNumId w:val="55"/>
+    <w:abstractNumId w:val="56"/>
   </w:num>
   <w:num w:numId="10" w16cid:durableId="21054456">
-    <w:abstractNumId w:val="42"/>
+    <w:abstractNumId w:val="43"/>
   </w:num>
   <w:num w:numId="11" w16cid:durableId="1232615936">
-    <w:abstractNumId w:val="121"/>
+    <w:abstractNumId w:val="123"/>
   </w:num>
   <w:num w:numId="12" w16cid:durableId="1005012682">
-    <w:abstractNumId w:val="161"/>
+    <w:abstractNumId w:val="163"/>
   </w:num>
   <w:num w:numId="13" w16cid:durableId="495346876">
     <w:abstractNumId w:val="9"/>
   </w:num>
   <w:num w:numId="14" w16cid:durableId="339282969">
-    <w:abstractNumId w:val="199"/>
+    <w:abstractNumId w:val="203"/>
   </w:num>
   <w:num w:numId="15" w16cid:durableId="1784374114">
-    <w:abstractNumId w:val="108"/>
+    <w:abstractNumId w:val="109"/>
   </w:num>
   <w:num w:numId="16" w16cid:durableId="1722091735">
-    <w:abstractNumId w:val="204"/>
+    <w:abstractNumId w:val="208"/>
   </w:num>
   <w:num w:numId="17" w16cid:durableId="1985963003">
-    <w:abstractNumId w:val="104"/>
+    <w:abstractNumId w:val="105"/>
   </w:num>
   <w:num w:numId="18" w16cid:durableId="987901456">
-    <w:abstractNumId w:val="168"/>
+    <w:abstractNumId w:val="170"/>
   </w:num>
   <w:num w:numId="19" w16cid:durableId="1746370391">
-    <w:abstractNumId w:val="120"/>
+    <w:abstractNumId w:val="121"/>
   </w:num>
   <w:num w:numId="20" w16cid:durableId="182287793">
-    <w:abstractNumId w:val="210"/>
+    <w:abstractNumId w:val="214"/>
   </w:num>
   <w:num w:numId="21" w16cid:durableId="1662193041">
-    <w:abstractNumId w:val="140"/>
+    <w:abstractNumId w:val="142"/>
   </w:num>
   <w:num w:numId="22" w16cid:durableId="426120225">
     <w:abstractNumId w:val="11"/>
   </w:num>
   <w:num w:numId="23" w16cid:durableId="646666096">
+    <w:abstractNumId w:val="169"/>
+  </w:num>
+  <w:num w:numId="24" w16cid:durableId="363790459">
     <w:abstractNumId w:val="167"/>
   </w:num>
-  <w:num w:numId="24" w16cid:durableId="363790459">
-    <w:abstractNumId w:val="165"/>
-  </w:num>
   <w:num w:numId="25" w16cid:durableId="161891544">
-    <w:abstractNumId w:val="59"/>
+    <w:abstractNumId w:val="60"/>
   </w:num>
   <w:num w:numId="26" w16cid:durableId="326371541">
-    <w:abstractNumId w:val="157"/>
+    <w:abstractNumId w:val="159"/>
   </w:num>
   <w:num w:numId="27" w16cid:durableId="1391079606">
-    <w:abstractNumId w:val="177"/>
+    <w:abstractNumId w:val="179"/>
   </w:num>
   <w:num w:numId="28" w16cid:durableId="3480651">
     <w:abstractNumId w:val="5"/>
   </w:num>
   <w:num w:numId="29" w16cid:durableId="841318025">
-    <w:abstractNumId w:val="37"/>
+    <w:abstractNumId w:val="38"/>
   </w:num>
   <w:num w:numId="30" w16cid:durableId="30224957">
-    <w:abstractNumId w:val="189"/>
+    <w:abstractNumId w:val="192"/>
   </w:num>
   <w:num w:numId="31" w16cid:durableId="1810633949">
-    <w:abstractNumId w:val="164"/>
+    <w:abstractNumId w:val="166"/>
   </w:num>
   <w:num w:numId="32" w16cid:durableId="2026860724">
-    <w:abstractNumId w:val="72"/>
+    <w:abstractNumId w:val="73"/>
   </w:num>
   <w:num w:numId="33" w16cid:durableId="971324177">
-    <w:abstractNumId w:val="166"/>
+    <w:abstractNumId w:val="168"/>
   </w:num>
   <w:num w:numId="34" w16cid:durableId="449976225">
     <w:abstractNumId w:val="25"/>
@@ -48992,70 +49871,70 @@
     <w:abstractNumId w:val="13"/>
   </w:num>
   <w:num w:numId="36" w16cid:durableId="967734982">
-    <w:abstractNumId w:val="162"/>
+    <w:abstractNumId w:val="164"/>
   </w:num>
   <w:num w:numId="37" w16cid:durableId="1112434857">
-    <w:abstractNumId w:val="153"/>
+    <w:abstractNumId w:val="155"/>
   </w:num>
   <w:num w:numId="38" w16cid:durableId="2102334827">
-    <w:abstractNumId w:val="202"/>
+    <w:abstractNumId w:val="206"/>
   </w:num>
   <w:num w:numId="39" w16cid:durableId="658458517">
-    <w:abstractNumId w:val="143"/>
+    <w:abstractNumId w:val="145"/>
   </w:num>
   <w:num w:numId="40" w16cid:durableId="438066449">
-    <w:abstractNumId w:val="169"/>
+    <w:abstractNumId w:val="171"/>
   </w:num>
   <w:num w:numId="41" w16cid:durableId="1010259338">
-    <w:abstractNumId w:val="61"/>
+    <w:abstractNumId w:val="62"/>
   </w:num>
   <w:num w:numId="42" w16cid:durableId="778794851">
-    <w:abstractNumId w:val="117"/>
+    <w:abstractNumId w:val="118"/>
   </w:num>
   <w:num w:numId="43" w16cid:durableId="840199567">
     <w:abstractNumId w:val="29"/>
   </w:num>
   <w:num w:numId="44" w16cid:durableId="1554317423">
-    <w:abstractNumId w:val="158"/>
+    <w:abstractNumId w:val="160"/>
   </w:num>
   <w:num w:numId="45" w16cid:durableId="1041978894">
-    <w:abstractNumId w:val="137"/>
+    <w:abstractNumId w:val="139"/>
   </w:num>
   <w:num w:numId="46" w16cid:durableId="952055687">
-    <w:abstractNumId w:val="68"/>
+    <w:abstractNumId w:val="69"/>
   </w:num>
   <w:num w:numId="47" w16cid:durableId="1958678369">
-    <w:abstractNumId w:val="214"/>
+    <w:abstractNumId w:val="218"/>
   </w:num>
   <w:num w:numId="48" w16cid:durableId="107312310">
-    <w:abstractNumId w:val="99"/>
+    <w:abstractNumId w:val="100"/>
   </w:num>
   <w:num w:numId="49" w16cid:durableId="1592735296">
-    <w:abstractNumId w:val="85"/>
+    <w:abstractNumId w:val="86"/>
   </w:num>
   <w:num w:numId="50" w16cid:durableId="1951424882">
-    <w:abstractNumId w:val="209"/>
+    <w:abstractNumId w:val="213"/>
   </w:num>
   <w:num w:numId="51" w16cid:durableId="314066831">
-    <w:abstractNumId w:val="56"/>
+    <w:abstractNumId w:val="57"/>
   </w:num>
   <w:num w:numId="52" w16cid:durableId="1461414310">
-    <w:abstractNumId w:val="180"/>
+    <w:abstractNumId w:val="183"/>
   </w:num>
   <w:num w:numId="53" w16cid:durableId="1282110160">
+    <w:abstractNumId w:val="66"/>
+  </w:num>
+  <w:num w:numId="54" w16cid:durableId="1718427800">
+    <w:abstractNumId w:val="185"/>
+  </w:num>
+  <w:num w:numId="55" w16cid:durableId="207491961">
     <w:abstractNumId w:val="65"/>
   </w:num>
-  <w:num w:numId="54" w16cid:durableId="1718427800">
-    <w:abstractNumId w:val="182"/>
-  </w:num>
-  <w:num w:numId="55" w16cid:durableId="207491961">
-    <w:abstractNumId w:val="64"/>
-  </w:num>
   <w:num w:numId="56" w16cid:durableId="1308972153">
-    <w:abstractNumId w:val="116"/>
+    <w:abstractNumId w:val="117"/>
   </w:num>
   <w:num w:numId="57" w16cid:durableId="1783110867">
-    <w:abstractNumId w:val="200"/>
+    <w:abstractNumId w:val="204"/>
   </w:num>
   <w:num w:numId="58" w16cid:durableId="1949660338">
     <w:abstractNumId w:val="16"/>
@@ -49064,328 +49943,328 @@
     <w:abstractNumId w:val="35"/>
   </w:num>
   <w:num w:numId="60" w16cid:durableId="1175193414">
-    <w:abstractNumId w:val="38"/>
+    <w:abstractNumId w:val="39"/>
   </w:num>
   <w:num w:numId="61" w16cid:durableId="1304041840">
-    <w:abstractNumId w:val="123"/>
+    <w:abstractNumId w:val="125"/>
   </w:num>
   <w:num w:numId="62" w16cid:durableId="746265867">
     <w:abstractNumId w:val="17"/>
   </w:num>
   <w:num w:numId="63" w16cid:durableId="1889296635">
-    <w:abstractNumId w:val="176"/>
+    <w:abstractNumId w:val="178"/>
   </w:num>
   <w:num w:numId="64" w16cid:durableId="285695955">
+    <w:abstractNumId w:val="136"/>
+  </w:num>
+  <w:num w:numId="65" w16cid:durableId="1017924626">
+    <w:abstractNumId w:val="186"/>
+  </w:num>
+  <w:num w:numId="66" w16cid:durableId="934560697">
+    <w:abstractNumId w:val="61"/>
+  </w:num>
+  <w:num w:numId="67" w16cid:durableId="1319772430">
     <w:abstractNumId w:val="134"/>
   </w:num>
-  <w:num w:numId="65" w16cid:durableId="1017924626">
-    <w:abstractNumId w:val="183"/>
-  </w:num>
-  <w:num w:numId="66" w16cid:durableId="934560697">
-    <w:abstractNumId w:val="60"/>
-  </w:num>
-  <w:num w:numId="67" w16cid:durableId="1319772430">
-    <w:abstractNumId w:val="132"/>
-  </w:num>
   <w:num w:numId="68" w16cid:durableId="1386416941">
-    <w:abstractNumId w:val="147"/>
+    <w:abstractNumId w:val="149"/>
   </w:num>
   <w:num w:numId="69" w16cid:durableId="1925802654">
-    <w:abstractNumId w:val="173"/>
+    <w:abstractNumId w:val="175"/>
   </w:num>
   <w:num w:numId="70" w16cid:durableId="436171770">
-    <w:abstractNumId w:val="188"/>
+    <w:abstractNumId w:val="191"/>
   </w:num>
   <w:num w:numId="71" w16cid:durableId="952135109">
-    <w:abstractNumId w:val="47"/>
+    <w:abstractNumId w:val="48"/>
   </w:num>
   <w:num w:numId="72" w16cid:durableId="387730492">
-    <w:abstractNumId w:val="195"/>
+    <w:abstractNumId w:val="199"/>
   </w:num>
   <w:num w:numId="73" w16cid:durableId="1586109073">
-    <w:abstractNumId w:val="124"/>
+    <w:abstractNumId w:val="126"/>
   </w:num>
   <w:num w:numId="74" w16cid:durableId="1888909539">
-    <w:abstractNumId w:val="88"/>
+    <w:abstractNumId w:val="89"/>
   </w:num>
   <w:num w:numId="75" w16cid:durableId="1030448808">
-    <w:abstractNumId w:val="105"/>
+    <w:abstractNumId w:val="106"/>
   </w:num>
   <w:num w:numId="76" w16cid:durableId="565994719">
-    <w:abstractNumId w:val="41"/>
+    <w:abstractNumId w:val="42"/>
   </w:num>
   <w:num w:numId="77" w16cid:durableId="858080015">
-    <w:abstractNumId w:val="136"/>
+    <w:abstractNumId w:val="138"/>
   </w:num>
   <w:num w:numId="78" w16cid:durableId="1898200505">
-    <w:abstractNumId w:val="156"/>
+    <w:abstractNumId w:val="158"/>
   </w:num>
   <w:num w:numId="79" w16cid:durableId="1656492897">
-    <w:abstractNumId w:val="40"/>
+    <w:abstractNumId w:val="41"/>
   </w:num>
   <w:num w:numId="80" w16cid:durableId="1324503678">
     <w:abstractNumId w:val="31"/>
   </w:num>
   <w:num w:numId="81" w16cid:durableId="2090468413">
-    <w:abstractNumId w:val="212"/>
+    <w:abstractNumId w:val="216"/>
   </w:num>
   <w:num w:numId="82" w16cid:durableId="36904534">
-    <w:abstractNumId w:val="53"/>
+    <w:abstractNumId w:val="54"/>
   </w:num>
   <w:num w:numId="83" w16cid:durableId="1420641632">
     <w:abstractNumId w:val="27"/>
   </w:num>
   <w:num w:numId="84" w16cid:durableId="1869564533">
-    <w:abstractNumId w:val="114"/>
+    <w:abstractNumId w:val="115"/>
   </w:num>
   <w:num w:numId="85" w16cid:durableId="52782248">
-    <w:abstractNumId w:val="187"/>
+    <w:abstractNumId w:val="190"/>
   </w:num>
   <w:num w:numId="86" w16cid:durableId="2028212329">
-    <w:abstractNumId w:val="133"/>
+    <w:abstractNumId w:val="135"/>
   </w:num>
   <w:num w:numId="87" w16cid:durableId="1714185660">
-    <w:abstractNumId w:val="71"/>
+    <w:abstractNumId w:val="72"/>
   </w:num>
   <w:num w:numId="88" w16cid:durableId="2086298486">
-    <w:abstractNumId w:val="82"/>
+    <w:abstractNumId w:val="83"/>
   </w:num>
   <w:num w:numId="89" w16cid:durableId="1711764288">
-    <w:abstractNumId w:val="211"/>
+    <w:abstractNumId w:val="215"/>
   </w:num>
   <w:num w:numId="90" w16cid:durableId="1283807240">
-    <w:abstractNumId w:val="54"/>
+    <w:abstractNumId w:val="55"/>
   </w:num>
   <w:num w:numId="91" w16cid:durableId="1988513932">
-    <w:abstractNumId w:val="186"/>
+    <w:abstractNumId w:val="189"/>
   </w:num>
   <w:num w:numId="92" w16cid:durableId="1970043553">
-    <w:abstractNumId w:val="130"/>
+    <w:abstractNumId w:val="132"/>
   </w:num>
   <w:num w:numId="93" w16cid:durableId="1437825444">
-    <w:abstractNumId w:val="138"/>
+    <w:abstractNumId w:val="140"/>
   </w:num>
   <w:num w:numId="94" w16cid:durableId="2067145320">
-    <w:abstractNumId w:val="141"/>
+    <w:abstractNumId w:val="143"/>
   </w:num>
   <w:num w:numId="95" w16cid:durableId="894705607">
-    <w:abstractNumId w:val="73"/>
+    <w:abstractNumId w:val="74"/>
   </w:num>
   <w:num w:numId="96" w16cid:durableId="1367410793">
-    <w:abstractNumId w:val="102"/>
+    <w:abstractNumId w:val="103"/>
   </w:num>
   <w:num w:numId="97" w16cid:durableId="375087187">
-    <w:abstractNumId w:val="154"/>
+    <w:abstractNumId w:val="156"/>
   </w:num>
   <w:num w:numId="98" w16cid:durableId="396634546">
-    <w:abstractNumId w:val="80"/>
+    <w:abstractNumId w:val="81"/>
   </w:num>
   <w:num w:numId="99" w16cid:durableId="2139715027">
-    <w:abstractNumId w:val="125"/>
+    <w:abstractNumId w:val="127"/>
   </w:num>
   <w:num w:numId="100" w16cid:durableId="386533703">
-    <w:abstractNumId w:val="201"/>
+    <w:abstractNumId w:val="205"/>
   </w:num>
   <w:num w:numId="101" w16cid:durableId="1672676794">
     <w:abstractNumId w:val="28"/>
   </w:num>
   <w:num w:numId="102" w16cid:durableId="1079130416">
-    <w:abstractNumId w:val="172"/>
+    <w:abstractNumId w:val="174"/>
   </w:num>
   <w:num w:numId="103" w16cid:durableId="1857190765">
-    <w:abstractNumId w:val="145"/>
+    <w:abstractNumId w:val="147"/>
   </w:num>
   <w:num w:numId="104" w16cid:durableId="1725256750">
-    <w:abstractNumId w:val="112"/>
+    <w:abstractNumId w:val="113"/>
   </w:num>
   <w:num w:numId="105" w16cid:durableId="229971635">
-    <w:abstractNumId w:val="63"/>
+    <w:abstractNumId w:val="64"/>
   </w:num>
   <w:num w:numId="106" w16cid:durableId="1521704964">
     <w:abstractNumId w:val="15"/>
   </w:num>
   <w:num w:numId="107" w16cid:durableId="598753319">
-    <w:abstractNumId w:val="115"/>
+    <w:abstractNumId w:val="116"/>
   </w:num>
   <w:num w:numId="108" w16cid:durableId="1835411003">
-    <w:abstractNumId w:val="171"/>
+    <w:abstractNumId w:val="173"/>
   </w:num>
   <w:num w:numId="109" w16cid:durableId="399523743">
-    <w:abstractNumId w:val="129"/>
+    <w:abstractNumId w:val="131"/>
   </w:num>
   <w:num w:numId="110" w16cid:durableId="2034115250">
-    <w:abstractNumId w:val="215"/>
+    <w:abstractNumId w:val="219"/>
   </w:num>
   <w:num w:numId="111" w16cid:durableId="2038969740">
-    <w:abstractNumId w:val="194"/>
+    <w:abstractNumId w:val="198"/>
   </w:num>
   <w:num w:numId="112" w16cid:durableId="724646910">
     <w:abstractNumId w:val="21"/>
   </w:num>
   <w:num w:numId="113" w16cid:durableId="2092120535">
-    <w:abstractNumId w:val="81"/>
+    <w:abstractNumId w:val="82"/>
   </w:num>
   <w:num w:numId="114" w16cid:durableId="659041325">
     <w:abstractNumId w:val="23"/>
   </w:num>
   <w:num w:numId="115" w16cid:durableId="1658608560">
-    <w:abstractNumId w:val="110"/>
+    <w:abstractNumId w:val="111"/>
   </w:num>
   <w:num w:numId="116" w16cid:durableId="557205117">
     <w:abstractNumId w:val="2"/>
   </w:num>
   <w:num w:numId="117" w16cid:durableId="723144553">
-    <w:abstractNumId w:val="46"/>
+    <w:abstractNumId w:val="47"/>
   </w:num>
   <w:num w:numId="118" w16cid:durableId="1120954249">
-    <w:abstractNumId w:val="113"/>
+    <w:abstractNumId w:val="114"/>
   </w:num>
   <w:num w:numId="119" w16cid:durableId="1347291965">
-    <w:abstractNumId w:val="106"/>
+    <w:abstractNumId w:val="107"/>
   </w:num>
   <w:num w:numId="120" w16cid:durableId="1204950675">
-    <w:abstractNumId w:val="146"/>
+    <w:abstractNumId w:val="148"/>
   </w:num>
   <w:num w:numId="121" w16cid:durableId="1514764143">
-    <w:abstractNumId w:val="66"/>
+    <w:abstractNumId w:val="67"/>
   </w:num>
   <w:num w:numId="122" w16cid:durableId="872157072">
-    <w:abstractNumId w:val="94"/>
+    <w:abstractNumId w:val="95"/>
   </w:num>
   <w:num w:numId="123" w16cid:durableId="576939857">
-    <w:abstractNumId w:val="103"/>
+    <w:abstractNumId w:val="104"/>
   </w:num>
   <w:num w:numId="124" w16cid:durableId="926811890">
-    <w:abstractNumId w:val="175"/>
+    <w:abstractNumId w:val="177"/>
   </w:num>
   <w:num w:numId="125" w16cid:durableId="514882332">
-    <w:abstractNumId w:val="76"/>
+    <w:abstractNumId w:val="77"/>
   </w:num>
   <w:num w:numId="126" w16cid:durableId="838496242">
-    <w:abstractNumId w:val="79"/>
+    <w:abstractNumId w:val="80"/>
   </w:num>
   <w:num w:numId="127" w16cid:durableId="1075543476">
-    <w:abstractNumId w:val="48"/>
+    <w:abstractNumId w:val="49"/>
   </w:num>
   <w:num w:numId="128" w16cid:durableId="938219527">
-    <w:abstractNumId w:val="86"/>
+    <w:abstractNumId w:val="87"/>
   </w:num>
   <w:num w:numId="129" w16cid:durableId="724987386">
-    <w:abstractNumId w:val="203"/>
+    <w:abstractNumId w:val="207"/>
   </w:num>
   <w:num w:numId="130" w16cid:durableId="344747013">
-    <w:abstractNumId w:val="151"/>
+    <w:abstractNumId w:val="153"/>
   </w:num>
   <w:num w:numId="131" w16cid:durableId="896471960">
-    <w:abstractNumId w:val="96"/>
+    <w:abstractNumId w:val="97"/>
   </w:num>
   <w:num w:numId="132" w16cid:durableId="1738430113">
-    <w:abstractNumId w:val="197"/>
+    <w:abstractNumId w:val="201"/>
   </w:num>
   <w:num w:numId="133" w16cid:durableId="1952664091">
     <w:abstractNumId w:val="33"/>
   </w:num>
   <w:num w:numId="134" w16cid:durableId="21444250">
-    <w:abstractNumId w:val="84"/>
+    <w:abstractNumId w:val="85"/>
   </w:num>
   <w:num w:numId="135" w16cid:durableId="857159731">
-    <w:abstractNumId w:val="160"/>
+    <w:abstractNumId w:val="162"/>
   </w:num>
   <w:num w:numId="136" w16cid:durableId="58792971">
-    <w:abstractNumId w:val="95"/>
+    <w:abstractNumId w:val="96"/>
   </w:num>
   <w:num w:numId="137" w16cid:durableId="518007199">
-    <w:abstractNumId w:val="207"/>
+    <w:abstractNumId w:val="211"/>
   </w:num>
   <w:num w:numId="138" w16cid:durableId="1290821741">
     <w:abstractNumId w:val="7"/>
   </w:num>
   <w:num w:numId="139" w16cid:durableId="742338102">
-    <w:abstractNumId w:val="100"/>
+    <w:abstractNumId w:val="101"/>
   </w:num>
   <w:num w:numId="140" w16cid:durableId="449446050">
-    <w:abstractNumId w:val="39"/>
+    <w:abstractNumId w:val="40"/>
   </w:num>
   <w:num w:numId="141" w16cid:durableId="41563587">
-    <w:abstractNumId w:val="216"/>
+    <w:abstractNumId w:val="220"/>
   </w:num>
   <w:num w:numId="142" w16cid:durableId="1187255008">
-    <w:abstractNumId w:val="90"/>
+    <w:abstractNumId w:val="91"/>
   </w:num>
   <w:num w:numId="143" w16cid:durableId="401955043">
-    <w:abstractNumId w:val="107"/>
+    <w:abstractNumId w:val="108"/>
   </w:num>
   <w:num w:numId="144" w16cid:durableId="1548838030">
-    <w:abstractNumId w:val="174"/>
+    <w:abstractNumId w:val="176"/>
   </w:num>
   <w:num w:numId="145" w16cid:durableId="1947151035">
-    <w:abstractNumId w:val="208"/>
+    <w:abstractNumId w:val="212"/>
   </w:num>
   <w:num w:numId="146" w16cid:durableId="1848713905">
-    <w:abstractNumId w:val="206"/>
+    <w:abstractNumId w:val="210"/>
   </w:num>
   <w:num w:numId="147" w16cid:durableId="259609397">
-    <w:abstractNumId w:val="62"/>
+    <w:abstractNumId w:val="63"/>
   </w:num>
   <w:num w:numId="148" w16cid:durableId="855971308">
-    <w:abstractNumId w:val="148"/>
+    <w:abstractNumId w:val="150"/>
   </w:num>
   <w:num w:numId="149" w16cid:durableId="1594314051">
-    <w:abstractNumId w:val="67"/>
+    <w:abstractNumId w:val="68"/>
   </w:num>
   <w:num w:numId="150" w16cid:durableId="1981613052">
-    <w:abstractNumId w:val="89"/>
+    <w:abstractNumId w:val="90"/>
   </w:num>
   <w:num w:numId="151" w16cid:durableId="1550529862">
     <w:abstractNumId w:val="22"/>
   </w:num>
   <w:num w:numId="152" w16cid:durableId="1678730215">
-    <w:abstractNumId w:val="190"/>
+    <w:abstractNumId w:val="193"/>
   </w:num>
   <w:num w:numId="153" w16cid:durableId="64767911">
-    <w:abstractNumId w:val="163"/>
+    <w:abstractNumId w:val="165"/>
   </w:num>
   <w:num w:numId="154" w16cid:durableId="1253901963">
     <w:abstractNumId w:val="19"/>
   </w:num>
   <w:num w:numId="155" w16cid:durableId="90900188">
-    <w:abstractNumId w:val="75"/>
+    <w:abstractNumId w:val="76"/>
   </w:num>
   <w:num w:numId="156" w16cid:durableId="744914277">
-    <w:abstractNumId w:val="51"/>
+    <w:abstractNumId w:val="52"/>
   </w:num>
   <w:num w:numId="157" w16cid:durableId="1796022451">
-    <w:abstractNumId w:val="131"/>
+    <w:abstractNumId w:val="133"/>
   </w:num>
   <w:num w:numId="158" w16cid:durableId="1341355238">
     <w:abstractNumId w:val="26"/>
   </w:num>
   <w:num w:numId="159" w16cid:durableId="1717074115">
-    <w:abstractNumId w:val="155"/>
+    <w:abstractNumId w:val="157"/>
   </w:num>
   <w:num w:numId="160" w16cid:durableId="62801394">
-    <w:abstractNumId w:val="50"/>
+    <w:abstractNumId w:val="51"/>
   </w:num>
   <w:num w:numId="161" w16cid:durableId="366485863">
-    <w:abstractNumId w:val="139"/>
+    <w:abstractNumId w:val="141"/>
   </w:num>
   <w:num w:numId="162" w16cid:durableId="2139715251">
-    <w:abstractNumId w:val="58"/>
+    <w:abstractNumId w:val="59"/>
   </w:num>
   <w:num w:numId="163" w16cid:durableId="277492043">
-    <w:abstractNumId w:val="70"/>
+    <w:abstractNumId w:val="71"/>
   </w:num>
   <w:num w:numId="164" w16cid:durableId="1002202081">
-    <w:abstractNumId w:val="122"/>
+    <w:abstractNumId w:val="124"/>
   </w:num>
   <w:num w:numId="165" w16cid:durableId="1671323944">
-    <w:abstractNumId w:val="149"/>
+    <w:abstractNumId w:val="151"/>
   </w:num>
   <w:num w:numId="166" w16cid:durableId="2014647972">
     <w:abstractNumId w:val="12"/>
   </w:num>
   <w:num w:numId="167" w16cid:durableId="1237130243">
-    <w:abstractNumId w:val="87"/>
+    <w:abstractNumId w:val="88"/>
   </w:num>
   <w:num w:numId="168" w16cid:durableId="168329154">
     <w:abstractNumId w:val="0"/>
@@ -49394,13 +50273,13 @@
     <w:abstractNumId w:val="20"/>
   </w:num>
   <w:num w:numId="170" w16cid:durableId="692457935">
-    <w:abstractNumId w:val="98"/>
+    <w:abstractNumId w:val="99"/>
   </w:num>
   <w:num w:numId="171" w16cid:durableId="2054500869">
-    <w:abstractNumId w:val="150"/>
+    <w:abstractNumId w:val="152"/>
   </w:num>
   <w:num w:numId="172" w16cid:durableId="1111166105">
-    <w:abstractNumId w:val="152"/>
+    <w:abstractNumId w:val="154"/>
   </w:num>
   <w:num w:numId="173" w16cid:durableId="1143035629">
     <w:abstractNumId w:val="14"/>
@@ -49409,70 +50288,70 @@
     <w:abstractNumId w:val="1"/>
   </w:num>
   <w:num w:numId="175" w16cid:durableId="443576481">
-    <w:abstractNumId w:val="184"/>
+    <w:abstractNumId w:val="187"/>
   </w:num>
   <w:num w:numId="176" w16cid:durableId="1771120339">
-    <w:abstractNumId w:val="49"/>
+    <w:abstractNumId w:val="50"/>
   </w:num>
   <w:num w:numId="177" w16cid:durableId="986009673">
-    <w:abstractNumId w:val="92"/>
+    <w:abstractNumId w:val="93"/>
   </w:num>
   <w:num w:numId="178" w16cid:durableId="1485584343">
-    <w:abstractNumId w:val="111"/>
+    <w:abstractNumId w:val="112"/>
   </w:num>
   <w:num w:numId="179" w16cid:durableId="1258710881">
-    <w:abstractNumId w:val="193"/>
+    <w:abstractNumId w:val="197"/>
   </w:num>
   <w:num w:numId="180" w16cid:durableId="1446538165">
-    <w:abstractNumId w:val="109"/>
+    <w:abstractNumId w:val="110"/>
   </w:num>
   <w:num w:numId="181" w16cid:durableId="576717678">
-    <w:abstractNumId w:val="128"/>
+    <w:abstractNumId w:val="130"/>
   </w:num>
   <w:num w:numId="182" w16cid:durableId="2055738065">
-    <w:abstractNumId w:val="119"/>
+    <w:abstractNumId w:val="120"/>
   </w:num>
   <w:num w:numId="183" w16cid:durableId="88740499">
-    <w:abstractNumId w:val="57"/>
+    <w:abstractNumId w:val="58"/>
   </w:num>
   <w:num w:numId="184" w16cid:durableId="1797987238">
-    <w:abstractNumId w:val="179"/>
+    <w:abstractNumId w:val="181"/>
   </w:num>
   <w:num w:numId="185" w16cid:durableId="1817867550">
-    <w:abstractNumId w:val="185"/>
+    <w:abstractNumId w:val="188"/>
   </w:num>
   <w:num w:numId="186" w16cid:durableId="1915892725">
-    <w:abstractNumId w:val="126"/>
+    <w:abstractNumId w:val="128"/>
   </w:num>
   <w:num w:numId="187" w16cid:durableId="340547565">
     <w:abstractNumId w:val="6"/>
   </w:num>
   <w:num w:numId="188" w16cid:durableId="1226528649">
-    <w:abstractNumId w:val="205"/>
+    <w:abstractNumId w:val="209"/>
   </w:num>
   <w:num w:numId="189" w16cid:durableId="903026932">
-    <w:abstractNumId w:val="198"/>
+    <w:abstractNumId w:val="202"/>
   </w:num>
   <w:num w:numId="190" w16cid:durableId="1528593544">
     <w:abstractNumId w:val="30"/>
   </w:num>
   <w:num w:numId="191" w16cid:durableId="1994065477">
-    <w:abstractNumId w:val="93"/>
+    <w:abstractNumId w:val="94"/>
   </w:num>
   <w:num w:numId="192" w16cid:durableId="141578692">
-    <w:abstractNumId w:val="69"/>
+    <w:abstractNumId w:val="70"/>
   </w:num>
   <w:num w:numId="193" w16cid:durableId="1505901374">
-    <w:abstractNumId w:val="52"/>
+    <w:abstractNumId w:val="53"/>
   </w:num>
   <w:num w:numId="194" w16cid:durableId="973751294">
-    <w:abstractNumId w:val="159"/>
+    <w:abstractNumId w:val="161"/>
   </w:num>
   <w:num w:numId="195" w16cid:durableId="242374999">
-    <w:abstractNumId w:val="97"/>
+    <w:abstractNumId w:val="98"/>
   </w:num>
   <w:num w:numId="196" w16cid:durableId="2040542444">
-    <w:abstractNumId w:val="74"/>
+    <w:abstractNumId w:val="75"/>
   </w:num>
   <w:num w:numId="197" w16cid:durableId="1479421860">
     <w:abstractNumId w:val="18"/>
@@ -49481,61 +50360,73 @@
     <w:abstractNumId w:val="32"/>
   </w:num>
   <w:num w:numId="199" w16cid:durableId="483811796">
-    <w:abstractNumId w:val="43"/>
+    <w:abstractNumId w:val="44"/>
   </w:num>
   <w:num w:numId="200" w16cid:durableId="1924796265">
     <w:abstractNumId w:val="3"/>
   </w:num>
   <w:num w:numId="201" w16cid:durableId="1119379759">
-    <w:abstractNumId w:val="196"/>
+    <w:abstractNumId w:val="200"/>
   </w:num>
   <w:num w:numId="202" w16cid:durableId="1085883665">
     <w:abstractNumId w:val="36"/>
   </w:num>
   <w:num w:numId="203" w16cid:durableId="2111272615">
-    <w:abstractNumId w:val="135"/>
+    <w:abstractNumId w:val="137"/>
   </w:num>
   <w:num w:numId="204" w16cid:durableId="314264662">
-    <w:abstractNumId w:val="83"/>
+    <w:abstractNumId w:val="84"/>
   </w:num>
   <w:num w:numId="205" w16cid:durableId="1610552194">
-    <w:abstractNumId w:val="91"/>
+    <w:abstractNumId w:val="92"/>
   </w:num>
   <w:num w:numId="206" w16cid:durableId="2063865274">
     <w:abstractNumId w:val="4"/>
   </w:num>
   <w:num w:numId="207" w16cid:durableId="1178732309">
-    <w:abstractNumId w:val="77"/>
+    <w:abstractNumId w:val="78"/>
   </w:num>
   <w:num w:numId="208" w16cid:durableId="807672318">
+    <w:abstractNumId w:val="146"/>
+  </w:num>
+  <w:num w:numId="209" w16cid:durableId="460345347">
+    <w:abstractNumId w:val="217"/>
+  </w:num>
+  <w:num w:numId="210" w16cid:durableId="892086737">
+    <w:abstractNumId w:val="129"/>
+  </w:num>
+  <w:num w:numId="211" w16cid:durableId="2063600518">
+    <w:abstractNumId w:val="184"/>
+  </w:num>
+  <w:num w:numId="212" w16cid:durableId="48306718">
     <w:abstractNumId w:val="144"/>
   </w:num>
-  <w:num w:numId="209" w16cid:durableId="460345347">
-    <w:abstractNumId w:val="213"/>
-  </w:num>
-  <w:num w:numId="210" w16cid:durableId="892086737">
-    <w:abstractNumId w:val="127"/>
-  </w:num>
-  <w:num w:numId="211" w16cid:durableId="2063600518">
-    <w:abstractNumId w:val="181"/>
-  </w:num>
-  <w:num w:numId="212" w16cid:durableId="48306718">
-    <w:abstractNumId w:val="142"/>
-  </w:num>
   <w:num w:numId="213" w16cid:durableId="1518545953">
-    <w:abstractNumId w:val="44"/>
+    <w:abstractNumId w:val="45"/>
   </w:num>
   <w:num w:numId="214" w16cid:durableId="26491100">
-    <w:abstractNumId w:val="78"/>
+    <w:abstractNumId w:val="79"/>
   </w:num>
   <w:num w:numId="215" w16cid:durableId="195580578">
     <w:abstractNumId w:val="34"/>
   </w:num>
   <w:num w:numId="216" w16cid:durableId="850920047">
-    <w:abstractNumId w:val="178"/>
+    <w:abstractNumId w:val="180"/>
   </w:num>
   <w:num w:numId="217" w16cid:durableId="77017460">
     <w:abstractNumId w:val="10"/>
+  </w:num>
+  <w:num w:numId="218" w16cid:durableId="48890776">
+    <w:abstractNumId w:val="37"/>
+  </w:num>
+  <w:num w:numId="219" w16cid:durableId="1258096147">
+    <w:abstractNumId w:val="194"/>
+  </w:num>
+  <w:num w:numId="220" w16cid:durableId="2058580511">
+    <w:abstractNumId w:val="122"/>
+  </w:num>
+  <w:num w:numId="221" w16cid:durableId="376706761">
+    <w:abstractNumId w:val="182"/>
   </w:num>
 </w:numbering>
 </file>

</xml_diff>

<commit_message>
Eliminate floors and sealings from Trust Market
I eliminate the floor and cealing from the Trust Market because it would punish fair price if it is beyond those limits.
</commit_message>
<xml_diff>
--- a/Trust English.docx
+++ b/Trust English.docx
@@ -5,7 +5,6 @@
     <w:p>
       <w:pPr>
         <w:widowControl/>
-        <w:jc w:val="center"/>
         <w:rPr>
           <w:rFonts w:ascii="Times New Roman" w:eastAsia="Times New Roman" w:hAnsi="Times New Roman" w:cs="Times New Roman"/>
           <w:color w:val="000000"/>
@@ -5944,7 +5943,7 @@
     <w:p>
       <w:r>
         <w:pict w14:anchorId="436AF961">
-          <v:rect id="_x0000_i1051" style="width:0;height:1.5pt" o:hralign="center" o:hrstd="t" o:hr="t" fillcolor="#a0a0a0" stroked="f"/>
+          <v:rect id="_x0000_i1032" style="width:0;height:1.5pt" o:hralign="center" o:hrstd="t" o:hr="t" fillcolor="#a0a0a0" stroked="f"/>
         </w:pict>
       </w:r>
     </w:p>
@@ -6157,7 +6156,7 @@
     <w:p>
       <w:r>
         <w:pict w14:anchorId="1D4A2E2C">
-          <v:rect id="_x0000_i1053" style="width:0;height:1.5pt" o:hralign="center" o:hrstd="t" o:hr="t" fillcolor="#a0a0a0" stroked="f"/>
+          <v:rect id="_x0000_i1033" style="width:0;height:1.5pt" o:hralign="center" o:hrstd="t" o:hr="t" fillcolor="#a0a0a0" stroked="f"/>
         </w:pict>
       </w:r>
     </w:p>
@@ -6266,7 +6265,7 @@
     <w:p>
       <w:r>
         <w:pict w14:anchorId="186F6E9A">
-          <v:rect id="_x0000_i1084" style="width:0;height:1.5pt" o:hralign="center" o:hrstd="t" o:hr="t" fillcolor="#a0a0a0" stroked="f"/>
+          <v:rect id="_x0000_i1034" style="width:0;height:1.5pt" o:hralign="center" o:hrstd="t" o:hr="t" fillcolor="#a0a0a0" stroked="f"/>
         </w:pict>
       </w:r>
     </w:p>
@@ -6533,7 +6532,7 @@
     <w:p>
       <w:r>
         <w:pict w14:anchorId="05F2D434">
-          <v:rect id="_x0000_i1034" style="width:0;height:1.5pt" o:hralign="center" o:hrstd="t" o:hr="t" fillcolor="#a0a0a0" stroked="f"/>
+          <v:rect id="_x0000_i1035" style="width:0;height:1.5pt" o:hralign="center" o:hrstd="t" o:hr="t" fillcolor="#a0a0a0" stroked="f"/>
         </w:pict>
       </w:r>
     </w:p>
@@ -6685,7 +6684,7 @@
     <w:p>
       <w:r>
         <w:pict w14:anchorId="4FC38297">
-          <v:rect id="_x0000_i1035" style="width:0;height:1.5pt" o:hralign="center" o:hrstd="t" o:hr="t" fillcolor="#a0a0a0" stroked="f"/>
+          <v:rect id="_x0000_i1036" style="width:0;height:1.5pt" o:hralign="center" o:hrstd="t" o:hr="t" fillcolor="#a0a0a0" stroked="f"/>
         </w:pict>
       </w:r>
     </w:p>
@@ -6880,7 +6879,7 @@
     <w:p>
       <w:r>
         <w:pict w14:anchorId="1A75C16F">
-          <v:rect id="_x0000_i1036" style="width:0;height:1.5pt" o:hralign="center" o:hrstd="t" o:hr="t" fillcolor="#a0a0a0" stroked="f"/>
+          <v:rect id="_x0000_i1037" style="width:0;height:1.5pt" o:hralign="center" o:hrstd="t" o:hr="t" fillcolor="#a0a0a0" stroked="f"/>
         </w:pict>
       </w:r>
     </w:p>
@@ -7106,7 +7105,7 @@
     <w:p>
       <w:r>
         <w:pict w14:anchorId="328A8C5A">
-          <v:rect id="_x0000_i1037" style="width:0;height:1.5pt" o:hralign="center" o:hrstd="t" o:hr="t" fillcolor="#a0a0a0" stroked="f"/>
+          <v:rect id="_x0000_i1038" style="width:0;height:1.5pt" o:hralign="center" o:hrstd="t" o:hr="t" fillcolor="#a0a0a0" stroked="f"/>
         </w:pict>
       </w:r>
     </w:p>
@@ -12310,7 +12309,7 @@
           <w:lang w:val="en-US"/>
         </w:rPr>
         <w:pict w14:anchorId="040F9F67">
-          <v:rect id="_x0000_i1038" style="width:0;height:1.5pt" o:hralign="center" o:hrstd="t" o:hr="t" fillcolor="#a0a0a0" stroked="f"/>
+          <v:rect id="_x0000_i1039" style="width:0;height:1.5pt" o:hralign="center" o:hrstd="t" o:hr="t" fillcolor="#a0a0a0" stroked="f"/>
         </w:pict>
       </w:r>
     </w:p>
@@ -14156,190 +14155,27 @@
     <w:p>
       <w:pPr>
         <w:pStyle w:val="NormalWeb"/>
-        <w:numPr>
-          <w:ilvl w:val="0"/>
-          <w:numId w:val="211"/>
-        </w:numPr>
-        <w:rPr>
-          <w:highlight w:val="yellow"/>
-          <w:lang w:val="en-US"/>
-        </w:rPr>
-      </w:pPr>
-      <w:r>
-        <w:rPr>
-          <w:b/>
-          <w:bCs/>
-          <w:highlight w:val="yellow"/>
-          <w:lang w:val="en-US"/>
-        </w:rPr>
-        <w:t>Price Floors and Ceilings</w:t>
-      </w:r>
-      <w:r>
-        <w:rPr>
-          <w:highlight w:val="yellow"/>
-          <w:lang w:val="en-US"/>
-        </w:rPr>
-        <w:t xml:space="preserve">: To maintain fairness, certain items—especially necessities—will have </w:t>
-      </w:r>
-      <w:r>
-        <w:rPr>
-          <w:b/>
-          <w:bCs/>
-          <w:highlight w:val="yellow"/>
-          <w:lang w:val="en-US"/>
-        </w:rPr>
-        <w:t>minimum and maximum price limits</w:t>
-      </w:r>
-      <w:r>
-        <w:rPr>
-          <w:highlight w:val="yellow"/>
-          <w:lang w:val="en-US"/>
-        </w:rPr>
-        <w:t xml:space="preserve">. This ensures that </w:t>
-      </w:r>
-      <w:r>
-        <w:rPr>
-          <w:highlight w:val="yellow"/>
-          <w:lang w:val="en-US"/>
-        </w:rPr>
-        <w:lastRenderedPageBreak/>
-        <w:t>essential goods remain affordable while luxury items can vary more freely based on market conditions.</w:t>
-      </w:r>
-    </w:p>
-    <w:p>
-      <w:pPr>
-        <w:pStyle w:val="NormalWeb"/>
-        <w:rPr>
-          <w:b/>
-          <w:bCs/>
-          <w:highlight w:val="yellow"/>
-          <w:lang w:val="en-US"/>
-        </w:rPr>
-      </w:pPr>
-      <w:r>
-        <w:rPr>
-          <w:b/>
-          <w:bCs/>
-          <w:lang w:val="en-US"/>
-        </w:rPr>
-        <w:t xml:space="preserve">C. </w:t>
-      </w:r>
-      <w:r>
-        <w:rPr>
-          <w:b/>
-          <w:bCs/>
-          <w:highlight w:val="yellow"/>
-          <w:lang w:val="en-US"/>
-        </w:rPr>
-        <w:t>Community Voting on Prices</w:t>
-      </w:r>
-    </w:p>
-    <w:p>
-      <w:pPr>
-        <w:pStyle w:val="NormalWeb"/>
-        <w:numPr>
-          <w:ilvl w:val="0"/>
-          <w:numId w:val="212"/>
-        </w:numPr>
-        <w:rPr>
-          <w:highlight w:val="yellow"/>
-          <w:lang w:val="en-US"/>
-        </w:rPr>
-      </w:pPr>
-      <w:r>
-        <w:rPr>
-          <w:b/>
-          <w:bCs/>
-          <w:highlight w:val="yellow"/>
-          <w:lang w:val="en-US"/>
-        </w:rPr>
-        <w:t>Voting-Based Pricing</w:t>
-      </w:r>
-      <w:r>
-        <w:rPr>
-          <w:highlight w:val="yellow"/>
-          <w:lang w:val="en-US"/>
-        </w:rPr>
-        <w:t xml:space="preserve">: For specific items, especially those considered necessities, the Trust community can </w:t>
-      </w:r>
-      <w:r>
-        <w:rPr>
-          <w:b/>
-          <w:bCs/>
-          <w:highlight w:val="yellow"/>
-          <w:lang w:val="en-US"/>
-        </w:rPr>
-        <w:t>vote</w:t>
-      </w:r>
-      <w:r>
-        <w:rPr>
-          <w:highlight w:val="yellow"/>
-          <w:lang w:val="en-US"/>
-        </w:rPr>
-        <w:t xml:space="preserve"> on acceptable price ranges. This democratic process ensures that the community has control over the affordability and accessibility of key products.</w:t>
-      </w:r>
-    </w:p>
-    <w:p>
-      <w:pPr>
-        <w:pStyle w:val="NormalWeb"/>
-        <w:numPr>
-          <w:ilvl w:val="0"/>
-          <w:numId w:val="212"/>
-        </w:numPr>
-        <w:rPr>
-          <w:highlight w:val="yellow"/>
-          <w:lang w:val="en-US"/>
-        </w:rPr>
-      </w:pPr>
-      <w:r>
-        <w:rPr>
-          <w:b/>
-          <w:bCs/>
-          <w:highlight w:val="yellow"/>
-          <w:lang w:val="en-US"/>
-        </w:rPr>
-        <w:t>Weighted Votes</w:t>
-      </w:r>
-      <w:r>
-        <w:rPr>
-          <w:highlight w:val="yellow"/>
-          <w:lang w:val="en-US"/>
-        </w:rPr>
-        <w:t xml:space="preserve">: Voting on prices can be weighted based on users’ </w:t>
-      </w:r>
-      <w:r>
-        <w:rPr>
-          <w:b/>
-          <w:bCs/>
-          <w:highlight w:val="yellow"/>
-          <w:lang w:val="en-US"/>
-        </w:rPr>
-        <w:t>XP levels</w:t>
-      </w:r>
-      <w:r>
-        <w:rPr>
-          <w:highlight w:val="yellow"/>
-          <w:lang w:val="en-US"/>
-        </w:rPr>
-        <w:t xml:space="preserve"> or expertise in relevant fields, ensuring that knowledgeable participants have a greater say in price-setting.</w:t>
-      </w:r>
-    </w:p>
-    <w:p>
-      <w:pPr>
-        <w:pStyle w:val="NormalWeb"/>
-        <w:rPr>
-          <w:b/>
-          <w:bCs/>
-          <w:lang w:val="en-US"/>
-        </w:rPr>
-      </w:pPr>
-      <w:r>
-        <w:rPr>
-          <w:b/>
-          <w:bCs/>
-          <w:lang w:val="en-US"/>
-        </w:rPr>
-        <w:t>D. Scarcity and Sustainability Factors</w:t>
+        <w:rPr>
+          <w:b/>
+          <w:bCs/>
+          <w:lang w:val="en-US"/>
+        </w:rPr>
+      </w:pPr>
+      <w:r>
+        <w:rPr>
+          <w:b/>
+          <w:bCs/>
+          <w:lang w:val="en-US"/>
+        </w:rPr>
+        <w:t>C</w:t>
+      </w:r>
+      <w:r>
+        <w:rPr>
+          <w:b/>
+          <w:bCs/>
+          <w:lang w:val="en-US"/>
+        </w:rPr>
+        <w:t>. Scarcity and Sustainability Factors</w:t>
       </w:r>
     </w:p>
     <w:p>
@@ -14359,6 +14195,7 @@
           <w:bCs/>
           <w:lang w:val="en-US"/>
         </w:rPr>
+        <w:lastRenderedPageBreak/>
         <w:t>Scarcity Multipliers</w:t>
       </w:r>
       <w:r>
@@ -14461,7 +14298,15 @@
           <w:bCs/>
           <w:lang w:val="en-US"/>
         </w:rPr>
-        <w:t>E. XP and Contribution-Based Pricing</w:t>
+        <w:t>D</w:t>
+      </w:r>
+      <w:r>
+        <w:rPr>
+          <w:b/>
+          <w:bCs/>
+          <w:lang w:val="en-US"/>
+        </w:rPr>
+        <w:t>. XP and Contribution-Based Pricing</w:t>
       </w:r>
     </w:p>
     <w:p>
@@ -14559,7 +14404,15 @@
           <w:bCs/>
           <w:lang w:val="en-US"/>
         </w:rPr>
-        <w:t>F. Auctions for Desires</w:t>
+        <w:t>E</w:t>
+      </w:r>
+      <w:r>
+        <w:rPr>
+          <w:b/>
+          <w:bCs/>
+          <w:lang w:val="en-US"/>
+        </w:rPr>
+        <w:t>. Auctions for Desires</w:t>
       </w:r>
     </w:p>
     <w:p>
@@ -14619,45 +14472,27 @@
     <w:p>
       <w:pPr>
         <w:pStyle w:val="NormalWeb"/>
-        <w:numPr>
-          <w:ilvl w:val="0"/>
-          <w:numId w:val="215"/>
-        </w:numPr>
-        <w:rPr>
-          <w:lang w:val="en-US"/>
-        </w:rPr>
-      </w:pPr>
-      <w:r>
-        <w:rPr>
-          <w:b/>
-          <w:bCs/>
-          <w:lang w:val="en-US"/>
-        </w:rPr>
-        <w:t>Price Caps</w:t>
-      </w:r>
-      <w:r>
-        <w:rPr>
-          <w:lang w:val="en-US"/>
-        </w:rPr>
-        <w:t>: Auctions may have a price ceiling to prevent excessive inflation, ensuring that even luxury items remain within reasonable reach.</w:t>
-      </w:r>
-    </w:p>
-    <w:p>
-      <w:pPr>
-        <w:pStyle w:val="NormalWeb"/>
-        <w:rPr>
-          <w:b/>
-          <w:bCs/>
-          <w:lang w:val="en-US"/>
-        </w:rPr>
-      </w:pPr>
-      <w:r>
-        <w:rPr>
-          <w:b/>
-          <w:bCs/>
-          <w:lang w:val="en-US"/>
-        </w:rPr>
-        <w:t>G. AI and Data-Driven Pricing</w:t>
+        <w:rPr>
+          <w:b/>
+          <w:bCs/>
+          <w:lang w:val="en-US"/>
+        </w:rPr>
+      </w:pPr>
+      <w:r>
+        <w:rPr>
+          <w:b/>
+          <w:bCs/>
+          <w:lang w:val="en-US"/>
+        </w:rPr>
+        <w:t>F</w:t>
+      </w:r>
+      <w:r>
+        <w:rPr>
+          <w:b/>
+          <w:bCs/>
+          <w:lang w:val="en-US"/>
+        </w:rPr>
+        <w:t>. AI and Data-Driven Pricing</w:t>
       </w:r>
     </w:p>
     <w:p>
@@ -14683,14 +14518,7 @@
         <w:rPr>
           <w:lang w:val="en-US"/>
         </w:rPr>
-        <w:t xml:space="preserve">: The system will utilize AI to analyze historical data, supply chains, and user behavior to dynamically set prices based on market </w:t>
-      </w:r>
-      <w:r>
-        <w:rPr>
-          <w:lang w:val="en-US"/>
-        </w:rPr>
-        <w:lastRenderedPageBreak/>
-        <w:t>trends. This allows the system to adjust prices in real time, ensuring that they reflect the current state of the market.</w:t>
+        <w:t>: The system will utilize AI to analyze historical data, supply chains, and user behavior to dynamically set prices based on market trends. This allows the system to adjust prices in real time, ensuring that they reflect the current state of the market.</w:t>
       </w:r>
     </w:p>
     <w:p>
@@ -14734,7 +14562,15 @@
           <w:bCs/>
           <w:lang w:val="en-US"/>
         </w:rPr>
-        <w:t>H. Turtle Market Influence</w:t>
+        <w:t>G</w:t>
+      </w:r>
+      <w:r>
+        <w:rPr>
+          <w:b/>
+          <w:bCs/>
+          <w:lang w:val="en-US"/>
+        </w:rPr>
+        <w:t>. Turtle Market Influence</w:t>
       </w:r>
     </w:p>
     <w:p>
@@ -14818,6 +14654,7 @@
         <w:rPr>
           <w:lang w:val="en-US"/>
         </w:rPr>
+        <w:lastRenderedPageBreak/>
         <w:t>The Trust Market ensures that all transactions are transparent, sustainable, and equitable. Whether buying essentials or luxuries, users can trust that prices are fair, resources are allocated responsibly, and the market supports the well-being of all participants.</w:t>
       </w:r>
     </w:p>
@@ -15096,11 +14933,7 @@
         <w:t>Hexagons</w:t>
       </w:r>
       <w:r>
-        <w:t xml:space="preserve">, which operate in open markets to ensure efficient </w:t>
-      </w:r>
-      <w:r>
-        <w:lastRenderedPageBreak/>
-        <w:t>resource distribution</w:t>
+        <w:t>, which operate in open markets to ensure efficient resource distribution</w:t>
       </w:r>
     </w:p>
     <w:p/>
@@ -15246,7 +15079,11 @@
         <w:t>heatmap</w:t>
       </w:r>
       <w:r>
-        <w:t>, which displays the intensity of demand from each Trust. This map is also overlaid with nearby potential sources of resources, allowing Turtle and the Trusts to more efficiently identify which</w:t>
+        <w:t xml:space="preserve">, which displays the intensity of demand from each Trust. This map is also overlaid with nearby potential sources of resources, allowing Turtle and the Trusts </w:t>
+      </w:r>
+      <w:r>
+        <w:lastRenderedPageBreak/>
+        <w:t>to more efficiently identify which</w:t>
       </w:r>
       <w:r>
         <w:t xml:space="preserve"> Hexagons and</w:t>
@@ -15427,6 +15264,9 @@
     </w:p>
     <w:p>
       <w:r>
+        <w:rPr>
+          <w:noProof/>
+        </w:rPr>
         <w:drawing>
           <wp:inline distT="0" distB="0" distL="0" distR="0" wp14:anchorId="63AF4119" wp14:editId="2706ED02">
             <wp:extent cx="5612130" cy="723265"/>
@@ -15494,7 +15334,6 @@
           <w:b/>
           <w:bCs/>
         </w:rPr>
-        <w:lastRenderedPageBreak/>
         <w:t>Berries per Active User in the Trust</w:t>
       </w:r>
       <w:r>
@@ -15601,6 +15440,7 @@
           <w:sz w:val="34"/>
           <w:szCs w:val="40"/>
         </w:rPr>
+        <w:lastRenderedPageBreak/>
         <w:t>Dynamic Division of Physical and User Scales</w:t>
       </w:r>
     </w:p>
@@ -15875,7 +15715,6 @@
           <w:b/>
           <w:bCs/>
         </w:rPr>
-        <w:lastRenderedPageBreak/>
         <w:t>Coordination</w:t>
       </w:r>
       <w:r>
@@ -16062,6 +15901,7 @@
           <w:b/>
           <w:bCs/>
         </w:rPr>
+        <w:lastRenderedPageBreak/>
         <w:t>Hybrid Model</w:t>
       </w:r>
       <w:r>
@@ -16416,7 +16256,6 @@
           <w:b/>
           <w:bCs/>
         </w:rPr>
-        <w:lastRenderedPageBreak/>
         <w:t>User Interaction</w:t>
       </w:r>
       <w:r>
@@ -16537,6 +16376,7 @@
           <w:sz w:val="34"/>
           <w:szCs w:val="40"/>
         </w:rPr>
+        <w:lastRenderedPageBreak/>
         <w:t>Phases</w:t>
       </w:r>
     </w:p>
@@ -16784,7 +16624,6 @@
         <w:rPr>
           <w:rStyle w:val="Textoennegrita"/>
         </w:rPr>
-        <w:lastRenderedPageBreak/>
         <w:t>Idea</w:t>
       </w:r>
       <w:r>
@@ -17080,6 +16919,7 @@
       </w:pPr>
       <w:r>
         <w:rPr>
+          <w:noProof/>
           <w:lang w:val="en-US"/>
         </w:rPr>
         <w:lastRenderedPageBreak/>
@@ -17409,7 +17249,7 @@
           <w:lang w:val="en-US"/>
         </w:rPr>
         <w:pict w14:anchorId="18BDD18C">
-          <v:rect id="_x0000_i1039" style="width:0;height:1.5pt" o:hralign="center" o:hrstd="t" o:hr="t" fillcolor="#a0a0a0" stroked="f"/>
+          <v:rect id="_x0000_i1040" style="width:0;height:1.5pt" o:hralign="center" o:hrstd="t" o:hr="t" fillcolor="#a0a0a0" stroked="f"/>
         </w:pict>
       </w:r>
     </w:p>
@@ -17748,7 +17588,7 @@
           <w:lang w:val="en-US"/>
         </w:rPr>
         <w:pict w14:anchorId="451CB6AF">
-          <v:rect id="_x0000_i1040" style="width:0;height:1.5pt" o:hralign="center" o:hrstd="t" o:hr="t" fillcolor="#a0a0a0" stroked="f"/>
+          <v:rect id="_x0000_i1041" style="width:0;height:1.5pt" o:hralign="center" o:hrstd="t" o:hr="t" fillcolor="#a0a0a0" stroked="f"/>
         </w:pict>
       </w:r>
     </w:p>
@@ -18124,7 +17964,7 @@
           <w:lang w:val="en-US"/>
         </w:rPr>
         <w:pict w14:anchorId="799934B5">
-          <v:rect id="_x0000_i1041" style="width:0;height:1.5pt" o:hralign="center" o:hrstd="t" o:hr="t" fillcolor="#a0a0a0" stroked="f"/>
+          <v:rect id="_x0000_i1042" style="width:0;height:1.5pt" o:hralign="center" o:hrstd="t" o:hr="t" fillcolor="#a0a0a0" stroked="f"/>
         </w:pict>
       </w:r>
     </w:p>
@@ -18609,7 +18449,7 @@
           <w:lang w:val="en-US"/>
         </w:rPr>
         <w:pict w14:anchorId="0587FB7E">
-          <v:rect id="_x0000_i1042" style="width:0;height:1.5pt" o:hralign="center" o:hrstd="t" o:hr="t" fillcolor="#a0a0a0" stroked="f"/>
+          <v:rect id="_x0000_i1043" style="width:0;height:1.5pt" o:hralign="center" o:hrstd="t" o:hr="t" fillcolor="#a0a0a0" stroked="f"/>
         </w:pict>
       </w:r>
     </w:p>
@@ -20205,7 +20045,7 @@
           <w:lang w:val="en-US"/>
         </w:rPr>
         <w:pict w14:anchorId="4CC7CE70">
-          <v:rect id="_x0000_i1043" style="width:0;height:1.5pt" o:hralign="center" o:hrstd="t" o:hr="t" fillcolor="#a0a0a0" stroked="f"/>
+          <v:rect id="_x0000_i1044" style="width:0;height:1.5pt" o:hralign="center" o:hrstd="t" o:hr="t" fillcolor="#a0a0a0" stroked="f"/>
         </w:pict>
       </w:r>
     </w:p>
@@ -20612,7 +20452,7 @@
           <w:lang w:val="en-US"/>
         </w:rPr>
         <w:pict w14:anchorId="28478B56">
-          <v:rect id="_x0000_i1044" style="width:0;height:1.5pt" o:hralign="center" o:hrstd="t" o:hr="t" fillcolor="#a0a0a0" stroked="f"/>
+          <v:rect id="_x0000_i1045" style="width:0;height:1.5pt" o:hralign="center" o:hrstd="t" o:hr="t" fillcolor="#a0a0a0" stroked="f"/>
         </w:pict>
       </w:r>
     </w:p>
@@ -20952,7 +20792,7 @@
           <w:lang w:val="en-US"/>
         </w:rPr>
         <w:pict w14:anchorId="5BB92441">
-          <v:rect id="_x0000_i1045" style="width:0;height:1.5pt" o:hralign="center" o:hrstd="t" o:hr="t" fillcolor="#a0a0a0" stroked="f"/>
+          <v:rect id="_x0000_i1046" style="width:0;height:1.5pt" o:hralign="center" o:hrstd="t" o:hr="t" fillcolor="#a0a0a0" stroked="f"/>
         </w:pict>
       </w:r>
     </w:p>
@@ -21267,7 +21107,7 @@
           <w:lang w:val="en-US"/>
         </w:rPr>
         <w:pict w14:anchorId="68B0AC6D">
-          <v:rect id="_x0000_i1046" style="width:0;height:1.5pt" o:hralign="center" o:hrstd="t" o:hr="t" fillcolor="#a0a0a0" stroked="f"/>
+          <v:rect id="_x0000_i1047" style="width:0;height:1.5pt" o:hralign="center" o:hrstd="t" o:hr="t" fillcolor="#a0a0a0" stroked="f"/>
         </w:pict>
       </w:r>
     </w:p>
@@ -21625,7 +21465,7 @@
           <w:lang w:val="en-US"/>
         </w:rPr>
         <w:pict w14:anchorId="5CD3B121">
-          <v:rect id="_x0000_i1047" style="width:0;height:1.5pt" o:hralign="center" o:hrstd="t" o:hr="t" fillcolor="#a0a0a0" stroked="f"/>
+          <v:rect id="_x0000_i1048" style="width:0;height:1.5pt" o:hralign="center" o:hrstd="t" o:hr="t" fillcolor="#a0a0a0" stroked="f"/>
         </w:pict>
       </w:r>
     </w:p>
@@ -21932,7 +21772,7 @@
           <w:lang w:val="en-US"/>
         </w:rPr>
         <w:pict w14:anchorId="403F2F88">
-          <v:rect id="_x0000_i1048" style="width:0;height:1.5pt" o:hralign="center" o:hrstd="t" o:hr="t" fillcolor="#a0a0a0" stroked="f"/>
+          <v:rect id="_x0000_i1049" style="width:0;height:1.5pt" o:hralign="center" o:hrstd="t" o:hr="t" fillcolor="#a0a0a0" stroked="f"/>
         </w:pict>
       </w:r>
     </w:p>
@@ -22350,7 +22190,7 @@
           <w:lang w:val="en-US"/>
         </w:rPr>
         <w:pict w14:anchorId="530F4780">
-          <v:rect id="_x0000_i1049" style="width:0;height:1.5pt" o:hralign="center" o:hrstd="t" o:hr="t" fillcolor="#a0a0a0" stroked="f"/>
+          <v:rect id="_x0000_i1050" style="width:0;height:1.5pt" o:hralign="center" o:hrstd="t" o:hr="t" fillcolor="#a0a0a0" stroked="f"/>
         </w:pict>
       </w:r>
     </w:p>
@@ -23243,7 +23083,15 @@
         <w:t>Mitigants:</w:t>
       </w:r>
       <w:r>
-        <w:t xml:space="preserve"> Use the Proof of Stakes (PoS) modality to significantly reduce the computational cost of the Blockchain system, which would consume the most resources.</w:t>
+        <w:t xml:space="preserve"> Use the Proof of Stakes (</w:t>
+      </w:r>
+      <w:proofErr w:type="spellStart"/>
+      <w:r>
+        <w:t>PoS</w:t>
+      </w:r>
+      <w:proofErr w:type="spellEnd"/>
+      <w:r>
+        <w:t>) modality to significantly reduce the computational cost of the Blockchain system, which would consume the most resources.</w:t>
       </w:r>
     </w:p>
     <w:p>
@@ -68290,6 +68138,7 @@
   <w:style w:type="character" w:default="1" w:styleId="Fuentedeprrafopredeter">
     <w:name w:val="Default Paragraph Font"/>
     <w:uiPriority w:val="1"/>
+    <w:semiHidden/>
     <w:unhideWhenUsed/>
   </w:style>
   <w:style w:type="table" w:default="1" w:styleId="Tablanormal">

</xml_diff>